<commit_message>
sum of n with recursion (and loop)
</commit_message>
<xml_diff>
--- a/Apuntes Mastering Data Structures.docx
+++ b/Apuntes Mastering Data Structures.docx
@@ -305,20 +305,184 @@
         <w:rPr>
           <w:b/>
         </w:rPr>
-        <w:t>.</w:t>
+        <w:t>.-</w:t>
       </w:r>
       <w:proofErr w:type="gramEnd"/>
       <w:r>
         <w:rPr>
           <w:b/>
         </w:rPr>
-        <w:t xml:space="preserve">- </w:t>
+        <w:t xml:space="preserve"> </w:t>
       </w:r>
       <w:r>
         <w:t>Cuando una función llama a otra que a la vez llama a la primera.</w:t>
+      </w:r>
+    </w:p>
+    <w:p>
+      <w:pPr>
+        <w:jc w:val="both"/>
+      </w:pPr>
+    </w:p>
+    <w:p>
+      <w:pPr>
+        <w:jc w:val="both"/>
+      </w:pPr>
+      <w:r>
+        <w:rPr>
+          <w:b/>
+        </w:rPr>
+        <w:t xml:space="preserve">Suma de números naturales con </w:t>
+      </w:r>
+      <w:proofErr w:type="gramStart"/>
+      <w:r>
+        <w:rPr>
+          <w:b/>
+        </w:rPr>
+        <w:t>recursión.-</w:t>
+      </w:r>
+      <w:proofErr w:type="gramEnd"/>
+      <w:r>
+        <w:rPr>
+          <w:b/>
+        </w:rPr>
+        <w:t xml:space="preserve"> </w:t>
+      </w:r>
+      <w:r>
+        <w:t>Formula incluye recursión:</w:t>
+      </w:r>
+    </w:p>
+    <w:p>
+      <w:pPr>
+        <w:jc w:val="both"/>
+      </w:pPr>
+    </w:p>
+    <w:p>
+      <w:pPr>
+        <w:jc w:val="both"/>
+      </w:pPr>
+      <w:r>
+        <w:tab/>
+      </w:r>
+      <w:r>
+        <w:t>/</w:t>
+      </w:r>
+      <w:r>
+        <w:tab/>
+        <w:t>0</w:t>
+      </w:r>
+      <w:r>
+        <w:tab/>
+      </w:r>
+      <w:r>
+        <w:tab/>
+        <w:t>n = 0</w:t>
+      </w:r>
+      <w:r>
+        <w:tab/>
+      </w:r>
+      <w:r>
+        <w:tab/>
+      </w:r>
+      <w:r>
+        <w:tab/>
+        <w:t>O(n)</w:t>
+      </w:r>
+      <w:r>
+        <w:tab/>
+      </w:r>
+      <w:proofErr w:type="spellStart"/>
+      <w:r>
+        <w:t>calls</w:t>
+      </w:r>
+      <w:proofErr w:type="spellEnd"/>
+      <w:r>
+        <w:t>: n + 1</w:t>
+      </w:r>
+    </w:p>
+    <w:p>
+      <w:pPr>
+        <w:jc w:val="both"/>
+      </w:pPr>
+      <w:r>
+        <w:t>Sum(n)</w:t>
       </w:r>
       <w:bookmarkStart w:id="0" w:name="_GoBack"/>
       <w:bookmarkEnd w:id="0"/>
+    </w:p>
+    <w:p>
+      <w:pPr>
+        <w:jc w:val="both"/>
+      </w:pPr>
+      <w:r>
+        <w:tab/>
+      </w:r>
+      <w:r>
+        <w:t>\</w:t>
+      </w:r>
+      <w:r>
+        <w:tab/>
+        <w:t>Sum(n-</w:t>
+      </w:r>
+      <w:proofErr w:type="gramStart"/>
+      <w:r>
+        <w:t>1)+</w:t>
+      </w:r>
+      <w:proofErr w:type="gramEnd"/>
+      <w:r>
+        <w:t>n</w:t>
+      </w:r>
+      <w:r>
+        <w:tab/>
+        <w:t>n &gt; 0</w:t>
+      </w:r>
+    </w:p>
+    <w:p>
+      <w:pPr>
+        <w:jc w:val="both"/>
+      </w:pPr>
+    </w:p>
+    <w:p>
+      <w:pPr>
+        <w:jc w:val="both"/>
+      </w:pPr>
+      <w:r>
+        <w:t>Las definiciones matemáticas con recursión son fácilmente convertibles a funciones recursivas.</w:t>
+      </w:r>
+    </w:p>
+    <w:p>
+      <w:pPr>
+        <w:jc w:val="both"/>
+      </w:pPr>
+      <w:r>
+        <w:t xml:space="preserve">Se puede lograr una formula para evitar la recursión. En este </w:t>
+      </w:r>
+      <w:proofErr w:type="gramStart"/>
+      <w:r>
+        <w:t>caso :</w:t>
+      </w:r>
+      <w:proofErr w:type="gramEnd"/>
+      <w:r>
+        <w:t xml:space="preserve">  n (n+1) / 2</w:t>
+      </w:r>
+      <w:r>
+        <w:t xml:space="preserve"> </w:t>
+      </w:r>
+    </w:p>
+    <w:p>
+      <w:pPr>
+        <w:jc w:val="both"/>
+      </w:pPr>
+      <w:r>
+        <w:t xml:space="preserve">Esto hará que la complejidad de tiempo sea </w:t>
+      </w:r>
+      <w:proofErr w:type="gramStart"/>
+      <w:r>
+        <w:t>O(</w:t>
+      </w:r>
+      <w:proofErr w:type="gramEnd"/>
+      <w:r>
+        <w:t>1)</w:t>
+      </w:r>
     </w:p>
     <w:sectPr>
       <w:pgSz w:w="11906" w:h="16838"/>

</xml_diff>

<commit_message>
factorial recursion and iteration
</commit_message>
<xml_diff>
--- a/Apuntes Mastering Data Structures.docx
+++ b/Apuntes Mastering Data Structures.docx
@@ -406,83 +406,250 @@
       <w:r>
         <w:t>Sum(n)</w:t>
       </w:r>
+    </w:p>
+    <w:p>
+      <w:pPr>
+        <w:jc w:val="both"/>
+      </w:pPr>
+      <w:r>
+        <w:tab/>
+      </w:r>
+      <w:r>
+        <w:t>\</w:t>
+      </w:r>
+      <w:r>
+        <w:tab/>
+        <w:t>Sum(n-</w:t>
+      </w:r>
+      <w:proofErr w:type="gramStart"/>
+      <w:r>
+        <w:t>1)+</w:t>
+      </w:r>
+      <w:proofErr w:type="gramEnd"/>
+      <w:r>
+        <w:t>n</w:t>
+      </w:r>
+      <w:r>
+        <w:tab/>
+        <w:t>n &gt; 0</w:t>
+      </w:r>
+    </w:p>
+    <w:p>
+      <w:pPr>
+        <w:jc w:val="both"/>
+      </w:pPr>
+    </w:p>
+    <w:p>
+      <w:pPr>
+        <w:jc w:val="both"/>
+      </w:pPr>
+      <w:r>
+        <w:t>Las definiciones matemáticas con recursión son fácilmente convertibles a funciones recursivas.</w:t>
+      </w:r>
+    </w:p>
+    <w:p>
+      <w:pPr>
+        <w:jc w:val="both"/>
+      </w:pPr>
+      <w:r>
+        <w:t xml:space="preserve">Se puede lograr una formula para evitar la recursión. En este </w:t>
+      </w:r>
+      <w:proofErr w:type="gramStart"/>
+      <w:r>
+        <w:t>caso :</w:t>
+      </w:r>
+      <w:proofErr w:type="gramEnd"/>
+      <w:r>
+        <w:t xml:space="preserve">  n (n+1) / 2</w:t>
+      </w:r>
+      <w:r>
+        <w:t xml:space="preserve"> </w:t>
+      </w:r>
+    </w:p>
+    <w:p>
+      <w:pPr>
+        <w:jc w:val="both"/>
+      </w:pPr>
+      <w:r>
+        <w:t xml:space="preserve">Esto hará que la complejidad de tiempo sea </w:t>
+      </w:r>
+      <w:proofErr w:type="gramStart"/>
+      <w:r>
+        <w:t>O(</w:t>
+      </w:r>
+      <w:proofErr w:type="gramEnd"/>
+      <w:r>
+        <w:t>1)</w:t>
+      </w:r>
+      <w:r>
+        <w:t>.</w:t>
+      </w:r>
+    </w:p>
+    <w:p>
+      <w:pPr>
+        <w:jc w:val="both"/>
+      </w:pPr>
+    </w:p>
+    <w:p>
+      <w:pPr>
+        <w:jc w:val="both"/>
+        <w:rPr>
+          <w:b/>
+        </w:rPr>
+      </w:pPr>
+      <w:r>
+        <w:rPr>
+          <w:b/>
+        </w:rPr>
+        <w:t xml:space="preserve">Factorial con </w:t>
+      </w:r>
+      <w:proofErr w:type="gramStart"/>
+      <w:r>
+        <w:rPr>
+          <w:b/>
+        </w:rPr>
+        <w:t>recursión.-</w:t>
+      </w:r>
+      <w:proofErr w:type="gramEnd"/>
+    </w:p>
+    <w:p>
+      <w:pPr>
+        <w:jc w:val="both"/>
+        <w:rPr>
+          <w:lang w:val="en-US"/>
+        </w:rPr>
+      </w:pPr>
+      <w:r>
+        <w:tab/>
+      </w:r>
+      <w:r>
+        <w:rPr>
+          <w:lang w:val="en-US"/>
+        </w:rPr>
+        <w:t>/</w:t>
+      </w:r>
+      <w:r>
+        <w:rPr>
+          <w:lang w:val="en-US"/>
+        </w:rPr>
+        <w:tab/>
+        <w:t>1</w:t>
+      </w:r>
+      <w:r>
+        <w:rPr>
+          <w:lang w:val="en-US"/>
+        </w:rPr>
+        <w:tab/>
+      </w:r>
+      <w:r>
+        <w:rPr>
+          <w:lang w:val="en-US"/>
+        </w:rPr>
+        <w:tab/>
+        <w:t xml:space="preserve">n </w:t>
+      </w:r>
+      <w:r>
+        <w:rPr>
+          <w:lang w:val="en-US"/>
+        </w:rPr>
+        <w:t>= 0</w:t>
+      </w:r>
+      <w:r>
+        <w:rPr>
+          <w:lang w:val="en-US"/>
+        </w:rPr>
+        <w:tab/>
+      </w:r>
+      <w:r>
+        <w:rPr>
+          <w:lang w:val="en-US"/>
+        </w:rPr>
+        <w:tab/>
+      </w:r>
+      <w:r>
+        <w:rPr>
+          <w:lang w:val="en-US"/>
+        </w:rPr>
+        <w:tab/>
+        <w:t>O(n)</w:t>
+      </w:r>
+      <w:r>
+        <w:rPr>
+          <w:lang w:val="en-US"/>
+        </w:rPr>
+        <w:tab/>
+        <w:t>calls: n + 1</w:t>
+      </w:r>
+    </w:p>
+    <w:p>
+      <w:pPr>
+        <w:jc w:val="both"/>
+        <w:rPr>
+          <w:lang w:val="en-US"/>
+        </w:rPr>
+      </w:pPr>
+      <w:r>
+        <w:rPr>
+          <w:lang w:val="en-US"/>
+        </w:rPr>
+        <w:t>Fact(n)</w:t>
+      </w:r>
+    </w:p>
+    <w:p>
+      <w:pPr>
+        <w:jc w:val="both"/>
+        <w:rPr>
+          <w:lang w:val="en-US"/>
+        </w:rPr>
+      </w:pPr>
+      <w:r>
+        <w:rPr>
+          <w:lang w:val="en-US"/>
+        </w:rPr>
+        <w:tab/>
+        <w:t>\</w:t>
+      </w:r>
+      <w:r>
+        <w:rPr>
+          <w:lang w:val="en-US"/>
+        </w:rPr>
+        <w:tab/>
+        <w:t>fact(n-1) * n</w:t>
+      </w:r>
+      <w:r>
+        <w:rPr>
+          <w:lang w:val="en-US"/>
+        </w:rPr>
+        <w:tab/>
+      </w:r>
+      <w:proofErr w:type="spellStart"/>
+      <w:r>
+        <w:rPr>
+          <w:lang w:val="en-US"/>
+        </w:rPr>
+        <w:t>n</w:t>
+      </w:r>
+      <w:proofErr w:type="spellEnd"/>
+      <w:r>
+        <w:rPr>
+          <w:lang w:val="en-US"/>
+        </w:rPr>
+        <w:t xml:space="preserve"> &gt;</w:t>
+      </w:r>
+      <w:r>
+        <w:rPr>
+          <w:lang w:val="en-US"/>
+        </w:rPr>
+        <w:t xml:space="preserve"> </w:t>
+      </w:r>
+      <w:r>
+        <w:rPr>
+          <w:lang w:val="en-US"/>
+        </w:rPr>
+        <w:t>0</w:t>
+      </w:r>
       <w:bookmarkStart w:id="0" w:name="_GoBack"/>
       <w:bookmarkEnd w:id="0"/>
-    </w:p>
-    <w:p>
-      <w:pPr>
-        <w:jc w:val="both"/>
-      </w:pPr>
-      <w:r>
-        <w:tab/>
-      </w:r>
-      <w:r>
-        <w:t>\</w:t>
-      </w:r>
-      <w:r>
-        <w:tab/>
-        <w:t>Sum(n-</w:t>
-      </w:r>
-      <w:proofErr w:type="gramStart"/>
-      <w:r>
-        <w:t>1)+</w:t>
-      </w:r>
-      <w:proofErr w:type="gramEnd"/>
-      <w:r>
-        <w:t>n</w:t>
-      </w:r>
-      <w:r>
-        <w:tab/>
-        <w:t>n &gt; 0</w:t>
-      </w:r>
-    </w:p>
-    <w:p>
-      <w:pPr>
-        <w:jc w:val="both"/>
-      </w:pPr>
-    </w:p>
-    <w:p>
-      <w:pPr>
-        <w:jc w:val="both"/>
-      </w:pPr>
-      <w:r>
-        <w:t>Las definiciones matemáticas con recursión son fácilmente convertibles a funciones recursivas.</w:t>
-      </w:r>
-    </w:p>
-    <w:p>
-      <w:pPr>
-        <w:jc w:val="both"/>
-      </w:pPr>
-      <w:r>
-        <w:t xml:space="preserve">Se puede lograr una formula para evitar la recursión. En este </w:t>
-      </w:r>
-      <w:proofErr w:type="gramStart"/>
-      <w:r>
-        <w:t>caso :</w:t>
-      </w:r>
-      <w:proofErr w:type="gramEnd"/>
-      <w:r>
-        <w:t xml:space="preserve">  n (n+1) / 2</w:t>
-      </w:r>
-      <w:r>
-        <w:t xml:space="preserve"> </w:t>
-      </w:r>
-    </w:p>
-    <w:p>
-      <w:pPr>
-        <w:jc w:val="both"/>
-      </w:pPr>
-      <w:r>
-        <w:t xml:space="preserve">Esto hará que la complejidad de tiempo sea </w:t>
-      </w:r>
-      <w:proofErr w:type="gramStart"/>
-      <w:r>
-        <w:t>O(</w:t>
-      </w:r>
-      <w:proofErr w:type="gramEnd"/>
-      <w:r>
-        <w:t>1)</w:t>
-      </w:r>
     </w:p>
     <w:sectPr>
       <w:pgSz w:w="11906" w:h="16838"/>

</xml_diff>

<commit_message>
exponential with recursion and iteration
</commit_message>
<xml_diff>
--- a/Apuntes Mastering Data Structures.docx
+++ b/Apuntes Mastering Data Structures.docx
@@ -621,20 +621,7 @@
           <w:lang w:val="en-US"/>
         </w:rPr>
         <w:tab/>
-      </w:r>
-      <w:proofErr w:type="spellStart"/>
-      <w:r>
-        <w:rPr>
-          <w:lang w:val="en-US"/>
-        </w:rPr>
-        <w:t>n</w:t>
-      </w:r>
-      <w:proofErr w:type="spellEnd"/>
-      <w:r>
-        <w:rPr>
-          <w:lang w:val="en-US"/>
-        </w:rPr>
-        <w:t xml:space="preserve"> &gt;</w:t>
+        <w:t>n &gt;</w:t>
       </w:r>
       <w:r>
         <w:rPr>
@@ -647,6 +634,181 @@
           <w:lang w:val="en-US"/>
         </w:rPr>
         <w:t>0</w:t>
+      </w:r>
+    </w:p>
+    <w:p>
+      <w:pPr>
+        <w:jc w:val="both"/>
+      </w:pPr>
+      <w:proofErr w:type="spellStart"/>
+      <w:r>
+        <w:rPr>
+          <w:b/>
+        </w:rPr>
+        <w:lastRenderedPageBreak/>
+        <w:t>Exponential</w:t>
+      </w:r>
+      <w:proofErr w:type="spellEnd"/>
+      <w:r>
+        <w:rPr>
+          <w:b/>
+        </w:rPr>
+        <w:t xml:space="preserve"> con </w:t>
+      </w:r>
+      <w:proofErr w:type="spellStart"/>
+      <w:proofErr w:type="gramStart"/>
+      <w:r>
+        <w:rPr>
+          <w:b/>
+        </w:rPr>
+        <w:t>recursion</w:t>
+      </w:r>
+      <w:proofErr w:type="spellEnd"/>
+      <w:r>
+        <w:rPr>
+          <w:b/>
+        </w:rPr>
+        <w:t>.-</w:t>
+      </w:r>
+      <w:proofErr w:type="gramEnd"/>
+      <w:r>
+        <w:rPr>
+          <w:b/>
+        </w:rPr>
+        <w:t xml:space="preserve"> </w:t>
+      </w:r>
+      <w:r>
+        <w:t xml:space="preserve">m </w:t>
+      </w:r>
+      <w:proofErr w:type="spellStart"/>
+      <w:r>
+        <w:t>multiplied</w:t>
+      </w:r>
+      <w:proofErr w:type="spellEnd"/>
+      <w:r>
+        <w:t xml:space="preserve"> n times:</w:t>
+      </w:r>
+    </w:p>
+    <w:p>
+      <w:pPr>
+        <w:jc w:val="both"/>
+      </w:pPr>
+      <w:r>
+        <w:tab/>
+        <w:t>/</w:t>
+      </w:r>
+      <w:r>
+        <w:tab/>
+      </w:r>
+      <w:r>
+        <w:t>1</w:t>
+      </w:r>
+      <w:r>
+        <w:tab/>
+      </w:r>
+      <w:r>
+        <w:tab/>
+      </w:r>
+      <w:r>
+        <w:tab/>
+        <w:t>n = 0</w:t>
+      </w:r>
+      <w:r>
+        <w:tab/>
+      </w:r>
+      <w:r>
+        <w:tab/>
+        <w:t>O(n)</w:t>
+      </w:r>
+      <w:r>
+        <w:tab/>
+      </w:r>
+      <w:proofErr w:type="spellStart"/>
+      <w:r>
+        <w:t>calls</w:t>
+      </w:r>
+      <w:proofErr w:type="spellEnd"/>
+      <w:r>
+        <w:t>: n+1</w:t>
+      </w:r>
+    </w:p>
+    <w:p>
+      <w:pPr>
+        <w:jc w:val="both"/>
+      </w:pPr>
+      <w:proofErr w:type="spellStart"/>
+      <w:proofErr w:type="gramStart"/>
+      <w:r>
+        <w:t>Pow</w:t>
+      </w:r>
+      <w:proofErr w:type="spellEnd"/>
+      <w:r>
+        <w:t>(</w:t>
+      </w:r>
+      <w:proofErr w:type="gramEnd"/>
+      <w:r>
+        <w:t xml:space="preserve">m, n) </w:t>
+      </w:r>
+    </w:p>
+    <w:p>
+      <w:pPr>
+        <w:jc w:val="both"/>
+      </w:pPr>
+      <w:r>
+        <w:tab/>
+        <w:t>\</w:t>
+      </w:r>
+      <w:r>
+        <w:tab/>
+      </w:r>
+      <w:proofErr w:type="spellStart"/>
+      <w:r>
+        <w:t>pow</w:t>
+      </w:r>
+      <w:proofErr w:type="spellEnd"/>
+      <w:r>
+        <w:t xml:space="preserve"> (m, n-1) * m</w:t>
+      </w:r>
+      <w:r>
+        <w:tab/>
+        <w:t>n &gt; 0</w:t>
+      </w:r>
+    </w:p>
+    <w:p>
+      <w:pPr>
+        <w:jc w:val="both"/>
+      </w:pPr>
+    </w:p>
+    <w:p>
+      <w:pPr>
+        <w:jc w:val="both"/>
+      </w:pPr>
+      <w:r>
+        <w:t xml:space="preserve">El numero de llamadas puede ser reducido a la mitad si es par agrupando llamadas. </w:t>
+      </w:r>
+      <w:proofErr w:type="spellStart"/>
+      <w:r>
+        <w:t>Ej</w:t>
+      </w:r>
+      <w:proofErr w:type="spellEnd"/>
+      <w:r>
+        <w:t xml:space="preserve"> m=2 n =8:</w:t>
+      </w:r>
+    </w:p>
+    <w:p>
+      <w:pPr>
+        <w:jc w:val="both"/>
+      </w:pPr>
+      <w:r>
+        <w:t>2^8 = (2^</w:t>
+      </w:r>
+      <w:proofErr w:type="gramStart"/>
+      <w:r>
+        <w:t>2)^</w:t>
+      </w:r>
+      <w:proofErr w:type="gramEnd"/>
+      <w:r>
+        <w:t>4. Si es impar es la mitad + 1</w:t>
       </w:r>
       <w:bookmarkStart w:id="0" w:name="_GoBack"/>
       <w:bookmarkEnd w:id="0"/>

</xml_diff>

<commit_message>
taylor series horner rule and iteration
</commit_message>
<xml_diff>
--- a/Apuntes Mastering Data Structures.docx
+++ b/Apuntes Mastering Data Structures.docx
@@ -830,155 +830,241 @@
         <w:rPr>
           <w:b/>
         </w:rPr>
-        <w:t xml:space="preserve"> (e^x)</w:t>
+        <w:t xml:space="preserve"> (</w:t>
+      </w:r>
+      <w:proofErr w:type="spellStart"/>
+      <w:r>
+        <w:rPr>
+          <w:b/>
+        </w:rPr>
+        <w:t>e^x</w:t>
+      </w:r>
+      <w:proofErr w:type="spellEnd"/>
+      <w:proofErr w:type="gramStart"/>
+      <w:r>
+        <w:rPr>
+          <w:b/>
+        </w:rPr>
+        <w:t>)</w:t>
+      </w:r>
+      <w:r>
+        <w:rPr>
+          <w:b/>
+        </w:rPr>
+        <w:t>.-</w:t>
+      </w:r>
+      <w:proofErr w:type="gramEnd"/>
+      <w:r>
+        <w:rPr>
+          <w:b/>
+        </w:rPr>
+        <w:t xml:space="preserve"> </w:t>
+      </w:r>
+      <w:r>
+        <w:t xml:space="preserve"> Se combina los tres anteriores: suma, factorial y exponencial.</w:t>
+      </w:r>
+      <w:r>
+        <w:t xml:space="preserve"> Debe usar </w:t>
+      </w:r>
+      <w:proofErr w:type="spellStart"/>
+      <w:r>
+        <w:t>multiples</w:t>
+      </w:r>
+      <w:proofErr w:type="spellEnd"/>
+      <w:r>
+        <w:t xml:space="preserve"> valores pero una sola suma, por lo que se utiliza variables </w:t>
+      </w:r>
+      <w:proofErr w:type="spellStart"/>
+      <w:r>
+        <w:t>estaticas</w:t>
+      </w:r>
+      <w:proofErr w:type="spellEnd"/>
+      <w:r>
+        <w:t xml:space="preserve">. </w:t>
+      </w:r>
+    </w:p>
+    <w:p>
+      <w:pPr>
+        <w:jc w:val="both"/>
+      </w:pPr>
+      <w:proofErr w:type="spellStart"/>
+      <w:r>
+        <w:t>e^x</w:t>
+      </w:r>
+      <w:proofErr w:type="spellEnd"/>
+      <w:r>
+        <w:t xml:space="preserve"> = 1 + x/1 + x^2/2! + x^3/3! + …. </w:t>
+      </w:r>
+    </w:p>
+    <w:p>
+      <w:pPr>
+        <w:jc w:val="both"/>
+      </w:pPr>
+    </w:p>
+    <w:p>
+      <w:pPr>
+        <w:jc w:val="both"/>
+      </w:pPr>
+      <w:r>
+        <w:t>Función e(</w:t>
+      </w:r>
+      <w:proofErr w:type="spellStart"/>
+      <w:proofErr w:type="gramStart"/>
+      <w:r>
+        <w:t>x,n</w:t>
+      </w:r>
+      <w:proofErr w:type="spellEnd"/>
+      <w:proofErr w:type="gramEnd"/>
+      <w:r>
+        <w:t xml:space="preserve">) = r + p / f </w:t>
+      </w:r>
+    </w:p>
+    <w:p>
+      <w:pPr>
+        <w:jc w:val="both"/>
+      </w:pPr>
+      <w:r>
+        <w:t xml:space="preserve">Variable r almacena suma. </w:t>
+      </w:r>
+      <w:r>
+        <w:t xml:space="preserve">Variables </w:t>
+      </w:r>
+      <w:proofErr w:type="spellStart"/>
+      <w:r>
+        <w:t>estaticas</w:t>
+      </w:r>
+      <w:proofErr w:type="spellEnd"/>
+      <w:r>
+        <w:t xml:space="preserve"> p y f</w:t>
+      </w:r>
+      <w:r>
+        <w:t xml:space="preserve">, inicializadas a 1. La p se </w:t>
+      </w:r>
+      <w:proofErr w:type="gramStart"/>
+      <w:r>
+        <w:t>encargara</w:t>
+      </w:r>
+      <w:proofErr w:type="gramEnd"/>
+      <w:r>
+        <w:t xml:space="preserve"> del exponencial, al multiplicarse por x en cada recursión, y f de factorial al multiplicarse por n en cada recursión.</w:t>
+      </w:r>
+      <w:r>
+        <w:t xml:space="preserve"> (Se hace en el retorno)</w:t>
       </w:r>
       <w:bookmarkStart w:id="0" w:name="_GoBack"/>
       <w:bookmarkEnd w:id="0"/>
-      <w:r>
-        <w:rPr>
-          <w:b/>
-        </w:rPr>
-        <w:t xml:space="preserve">.- </w:t>
+    </w:p>
+    <w:p>
+      <w:pPr>
+        <w:jc w:val="both"/>
+      </w:pPr>
+      <w:r>
+        <w:t>Complejidad = O (n^2)</w:t>
+      </w:r>
+      <w:r>
+        <w:t>. El numero de multiplicaciones es n (n+1) cuadrática.</w:t>
+      </w:r>
+    </w:p>
+    <w:p>
+      <w:pPr>
+        <w:jc w:val="both"/>
+      </w:pPr>
+      <w:r>
+        <w:t xml:space="preserve">Formula = </w:t>
+      </w:r>
+      <w:r>
+        <w:tab/>
+      </w:r>
+      <w:r>
+        <w:tab/>
+      </w:r>
+      <w:r>
+        <w:t>1 + x/1 + x^2/2! + x^3/3!</w:t>
+      </w:r>
+      <w:r>
+        <w:t xml:space="preserve"> + x^4/4!</w:t>
+      </w:r>
+    </w:p>
+    <w:p>
+      <w:pPr>
+        <w:jc w:val="both"/>
+      </w:pPr>
+      <w:r>
+        <w:t>Multiplicaciones=</w:t>
+      </w:r>
+      <w:r>
+        <w:tab/>
+        <w:t>0     0        2               4               6</w:t>
+      </w:r>
+      <w:r>
+        <w:tab/>
+      </w:r>
+      <w:r>
+        <w:tab/>
+        <w:t>total = 12</w:t>
+      </w:r>
+    </w:p>
+    <w:p>
+      <w:pPr>
+        <w:jc w:val="both"/>
+      </w:pPr>
+      <w:r>
+        <w:t>Se puede reducir a O(n) si se multiplica números comunes (se hace lineal). Ej:</w:t>
+      </w:r>
+    </w:p>
+    <w:p>
+      <w:pPr>
+        <w:jc w:val="both"/>
+      </w:pPr>
+      <w:r>
+        <w:t>Formula =</w:t>
+      </w:r>
+      <w:r>
+        <w:tab/>
+      </w:r>
+      <w:r>
+        <w:tab/>
+        <w:t xml:space="preserve">1 + x / 1 </w:t>
+      </w:r>
+      <w:proofErr w:type="gramStart"/>
+      <w:r>
+        <w:t>( 1</w:t>
+      </w:r>
+      <w:proofErr w:type="gramEnd"/>
+      <w:r>
+        <w:t xml:space="preserve"> + x / 2 ( 1 + x / 3 ( 1 + x / 4 ) ) )</w:t>
       </w:r>
       <w:r>
         <w:t xml:space="preserve"> </w:t>
       </w:r>
-      <w:proofErr w:type="gramStart"/>
-      <w:r>
-        <w:t>Se</w:t>
-      </w:r>
-      <w:proofErr w:type="gramEnd"/>
-      <w:r>
-        <w:t xml:space="preserve"> combina los tres anteriores: suma, factorial y exponencial.</w:t>
-      </w:r>
-      <w:r>
-        <w:t xml:space="preserve"> Debe usar </w:t>
-      </w:r>
-      <w:proofErr w:type="spellStart"/>
-      <w:r>
-        <w:t>multiples</w:t>
-      </w:r>
-      <w:proofErr w:type="spellEnd"/>
-      <w:r>
-        <w:t xml:space="preserve"> valores pero una sola suma, por lo que se utiliza variables </w:t>
-      </w:r>
-      <w:proofErr w:type="spellStart"/>
-      <w:r>
-        <w:t>estaticas</w:t>
-      </w:r>
-      <w:proofErr w:type="spellEnd"/>
-      <w:r>
-        <w:t xml:space="preserve">. </w:t>
-      </w:r>
-    </w:p>
-    <w:p>
-      <w:pPr>
-        <w:jc w:val="both"/>
-      </w:pPr>
-      <w:proofErr w:type="spellStart"/>
-      <w:r>
-        <w:t>e^x</w:t>
-      </w:r>
-      <w:proofErr w:type="spellEnd"/>
-      <w:r>
-        <w:t xml:space="preserve"> = 1 + x/1 + x^2/2! + x^3/3! + …. </w:t>
-      </w:r>
-    </w:p>
-    <w:p>
-      <w:pPr>
-        <w:jc w:val="both"/>
-      </w:pPr>
-    </w:p>
-    <w:p>
-      <w:pPr>
-        <w:jc w:val="both"/>
-      </w:pPr>
-      <w:r>
-        <w:t>Función e(</w:t>
-      </w:r>
-      <w:proofErr w:type="spellStart"/>
-      <w:proofErr w:type="gramStart"/>
-      <w:r>
-        <w:t>x,n</w:t>
-      </w:r>
-      <w:proofErr w:type="spellEnd"/>
-      <w:proofErr w:type="gramEnd"/>
-      <w:r>
-        <w:t xml:space="preserve">) = r + p / f </w:t>
-      </w:r>
-    </w:p>
-    <w:p>
-      <w:pPr>
-        <w:jc w:val="both"/>
-      </w:pPr>
-      <w:r>
-        <w:t xml:space="preserve">Variable r almacena suma. </w:t>
-      </w:r>
-      <w:r>
-        <w:t xml:space="preserve">Variables </w:t>
-      </w:r>
-      <w:proofErr w:type="spellStart"/>
-      <w:r>
-        <w:t>estaticas</w:t>
-      </w:r>
-      <w:proofErr w:type="spellEnd"/>
-      <w:r>
-        <w:t xml:space="preserve"> p y f</w:t>
-      </w:r>
-      <w:r>
-        <w:t xml:space="preserve">, inicializadas a 1. La p se </w:t>
-      </w:r>
-      <w:proofErr w:type="gramStart"/>
-      <w:r>
-        <w:t>encargara</w:t>
-      </w:r>
-      <w:proofErr w:type="gramEnd"/>
-      <w:r>
-        <w:t xml:space="preserve"> del exponencial, al multiplicarse por x en cada recursión, y f de factorial al multiplicarse por n en cada recursión.</w:t>
-      </w:r>
-    </w:p>
-    <w:p>
-      <w:pPr>
-        <w:jc w:val="both"/>
-      </w:pPr>
-    </w:p>
-    <w:p>
-      <w:pPr>
-        <w:jc w:val="both"/>
-      </w:pPr>
-      <w:r>
-        <w:tab/>
-        <w:t>/</w:t>
-      </w:r>
-      <w:r>
-        <w:tab/>
-      </w:r>
-    </w:p>
-    <w:p>
-      <w:pPr>
-        <w:jc w:val="both"/>
-      </w:pPr>
-      <w:r>
-        <w:t>E(</w:t>
-      </w:r>
-      <w:proofErr w:type="spellStart"/>
-      <w:proofErr w:type="gramStart"/>
-      <w:r>
-        <w:t>x,n</w:t>
-      </w:r>
-      <w:proofErr w:type="spellEnd"/>
-      <w:proofErr w:type="gramEnd"/>
-      <w:r>
-        <w:t>)</w:t>
-      </w:r>
-    </w:p>
-    <w:p>
-      <w:pPr>
-        <w:jc w:val="both"/>
-      </w:pPr>
-      <w:r>
-        <w:tab/>
-        <w:t>\</w:t>
+    </w:p>
+    <w:p>
+      <w:pPr>
+        <w:jc w:val="both"/>
+      </w:pPr>
+      <w:r>
+        <w:t>Multiplicaciones =</w:t>
+      </w:r>
+      <w:r>
+        <w:tab/>
+      </w:r>
+      <w:r>
+        <w:t>0</w:t>
+      </w:r>
+      <w:r>
+        <w:tab/>
+        <w:t>1</w:t>
+      </w:r>
+      <w:r>
+        <w:tab/>
+        <w:t xml:space="preserve">    1                 1</w:t>
+      </w:r>
+      <w:r>
+        <w:tab/>
+      </w:r>
+      <w:r>
+        <w:tab/>
+        <w:t>total = 3</w:t>
       </w:r>
     </w:p>
     <w:sectPr>

</xml_diff>

<commit_message>
fibonacci iteration, excesive recursion and memorization recursion
</commit_message>
<xml_diff>
--- a/Apuntes Mastering Data Structures.docx
+++ b/Apuntes Mastering Data Structures.docx
@@ -951,121 +951,271 @@
       <w:r>
         <w:t xml:space="preserve"> (Se hace en el retorno)</w:t>
       </w:r>
+    </w:p>
+    <w:p>
+      <w:pPr>
+        <w:jc w:val="both"/>
+      </w:pPr>
+      <w:r>
+        <w:t>Complejidad = O (n^2)</w:t>
+      </w:r>
+      <w:r>
+        <w:t>. El numero de multiplicaciones es n (n+1) cuadrática.</w:t>
+      </w:r>
+    </w:p>
+    <w:p>
+      <w:pPr>
+        <w:jc w:val="both"/>
+      </w:pPr>
+      <w:r>
+        <w:t xml:space="preserve">Formula = </w:t>
+      </w:r>
+      <w:r>
+        <w:tab/>
+      </w:r>
+      <w:r>
+        <w:tab/>
+      </w:r>
+      <w:r>
+        <w:t>1 + x/1 + x^2/2! + x^3/3!</w:t>
+      </w:r>
+      <w:r>
+        <w:t xml:space="preserve"> + x^4/4!</w:t>
+      </w:r>
+    </w:p>
+    <w:p>
+      <w:pPr>
+        <w:jc w:val="both"/>
+      </w:pPr>
+      <w:r>
+        <w:t>Multiplicaciones=</w:t>
+      </w:r>
+      <w:r>
+        <w:tab/>
+        <w:t>0     0        2               4               6</w:t>
+      </w:r>
+      <w:r>
+        <w:tab/>
+      </w:r>
+      <w:r>
+        <w:tab/>
+        <w:t>total = 12</w:t>
+      </w:r>
+    </w:p>
+    <w:p>
+      <w:pPr>
+        <w:jc w:val="both"/>
+      </w:pPr>
+      <w:r>
+        <w:t>Se puede reducir a O(n) si se multiplica números comunes (se hace lineal). Ej:</w:t>
+      </w:r>
+    </w:p>
+    <w:p>
+      <w:pPr>
+        <w:jc w:val="both"/>
+      </w:pPr>
+      <w:r>
+        <w:t>Formula =</w:t>
+      </w:r>
+      <w:r>
+        <w:tab/>
+      </w:r>
+      <w:r>
+        <w:tab/>
+        <w:t xml:space="preserve">1 + x / 1 </w:t>
+      </w:r>
+      <w:proofErr w:type="gramStart"/>
+      <w:r>
+        <w:t>( 1</w:t>
+      </w:r>
+      <w:proofErr w:type="gramEnd"/>
+      <w:r>
+        <w:t xml:space="preserve"> + x / 2 ( 1 + x / 3 ( 1 + x / 4 ) ) )</w:t>
+      </w:r>
+      <w:r>
+        <w:t xml:space="preserve"> </w:t>
+      </w:r>
+    </w:p>
+    <w:p>
+      <w:pPr>
+        <w:jc w:val="both"/>
+      </w:pPr>
+      <w:r>
+        <w:t>Multiplicaciones =</w:t>
+      </w:r>
+      <w:r>
+        <w:tab/>
+      </w:r>
+      <w:r>
+        <w:t>0</w:t>
+      </w:r>
+      <w:r>
+        <w:tab/>
+        <w:t>1</w:t>
+      </w:r>
+      <w:r>
+        <w:tab/>
+        <w:t xml:space="preserve">    1                 1</w:t>
+      </w:r>
+      <w:r>
+        <w:tab/>
+      </w:r>
+      <w:r>
+        <w:tab/>
+        <w:t>total = 3</w:t>
+      </w:r>
+    </w:p>
+    <w:p>
+      <w:pPr>
+        <w:jc w:val="both"/>
+      </w:pPr>
+    </w:p>
+    <w:p>
+      <w:pPr>
+        <w:jc w:val="both"/>
+      </w:pPr>
+      <w:proofErr w:type="gramStart"/>
+      <w:r>
+        <w:rPr>
+          <w:b/>
+        </w:rPr>
+        <w:t>Fibonacci.-</w:t>
+      </w:r>
+      <w:proofErr w:type="gramEnd"/>
+      <w:r>
+        <w:rPr>
+          <w:b/>
+        </w:rPr>
+        <w:t xml:space="preserve"> </w:t>
+      </w:r>
+      <w:r>
+        <w:t xml:space="preserve"> </w:t>
+      </w:r>
+    </w:p>
+    <w:p>
+      <w:pPr>
+        <w:jc w:val="both"/>
+      </w:pPr>
+      <w:r>
+        <w:tab/>
+        <w:t xml:space="preserve">/ </w:t>
+      </w:r>
+      <w:r>
+        <w:tab/>
+        <w:t>0</w:t>
+      </w:r>
+      <w:r>
+        <w:tab/>
+      </w:r>
+      <w:r>
+        <w:tab/>
+      </w:r>
+      <w:r>
+        <w:tab/>
+        <w:t>n = 0</w:t>
+      </w:r>
+    </w:p>
+    <w:p>
+      <w:pPr>
+        <w:jc w:val="both"/>
+      </w:pPr>
+      <w:proofErr w:type="spellStart"/>
+      <w:r>
+        <w:t>F</w:t>
+      </w:r>
+      <w:r>
+        <w:t>ib</w:t>
+      </w:r>
+      <w:proofErr w:type="spellEnd"/>
+      <w:r>
+        <w:t>(n)</w:t>
+      </w:r>
+      <w:r>
+        <w:tab/>
+      </w:r>
+      <w:r>
+        <w:tab/>
+        <w:t>1</w:t>
+      </w:r>
+      <w:r>
+        <w:tab/>
+      </w:r>
+      <w:r>
+        <w:tab/>
+      </w:r>
+      <w:r>
+        <w:tab/>
+        <w:t>n = 1</w:t>
+      </w:r>
+    </w:p>
+    <w:p>
+      <w:pPr>
+        <w:jc w:val="both"/>
+      </w:pPr>
+      <w:r>
+        <w:tab/>
+        <w:t>\</w:t>
+      </w:r>
+      <w:r>
+        <w:tab/>
+      </w:r>
+      <w:proofErr w:type="spellStart"/>
+      <w:r>
+        <w:t>fib</w:t>
+      </w:r>
+      <w:proofErr w:type="spellEnd"/>
+      <w:r>
+        <w:t xml:space="preserve">(n-2) + </w:t>
+      </w:r>
+      <w:proofErr w:type="spellStart"/>
+      <w:r>
+        <w:t>fib</w:t>
+      </w:r>
+      <w:proofErr w:type="spellEnd"/>
+      <w:r>
+        <w:t>(n-1)</w:t>
+      </w:r>
+      <w:r>
+        <w:tab/>
+        <w:t>n &gt; 1</w:t>
+      </w:r>
+    </w:p>
+    <w:p>
+      <w:pPr>
+        <w:jc w:val="both"/>
+      </w:pPr>
+      <w:r>
+        <w:t>Complejidad = O(2^n)</w:t>
+      </w:r>
+      <w:r>
+        <w:t xml:space="preserve">; recursión </w:t>
+      </w:r>
+      <w:proofErr w:type="spellStart"/>
+      <w:r>
+        <w:t>tree</w:t>
+      </w:r>
+      <w:proofErr w:type="spellEnd"/>
+      <w:r>
+        <w:t>. Es una recursión excesiva, porque se llama múltiples veces con el mismo parámetro.</w:t>
+      </w:r>
+    </w:p>
+    <w:p>
+      <w:pPr>
+        <w:jc w:val="both"/>
+      </w:pPr>
+    </w:p>
+    <w:p>
+      <w:pPr>
+        <w:jc w:val="both"/>
+      </w:pPr>
+      <w:r>
+        <w:t xml:space="preserve">Se puede reducir el numero de llamadas mediante “memorización”: Se guarda los valores de las llamadas conocidas en un array, y si ya se conoce el valor, no se hace una llamada, sino que solo se utiliza </w:t>
+      </w:r>
+      <w:r>
+        <w:t>el valor guardado.</w:t>
+      </w:r>
       <w:bookmarkStart w:id="0" w:name="_GoBack"/>
       <w:bookmarkEnd w:id="0"/>
-    </w:p>
-    <w:p>
-      <w:pPr>
-        <w:jc w:val="both"/>
-      </w:pPr>
-      <w:r>
-        <w:t>Complejidad = O (n^2)</w:t>
-      </w:r>
-      <w:r>
-        <w:t>. El numero de multiplicaciones es n (n+1) cuadrática.</w:t>
-      </w:r>
-    </w:p>
-    <w:p>
-      <w:pPr>
-        <w:jc w:val="both"/>
-      </w:pPr>
-      <w:r>
-        <w:t xml:space="preserve">Formula = </w:t>
-      </w:r>
-      <w:r>
-        <w:tab/>
-      </w:r>
-      <w:r>
-        <w:tab/>
-      </w:r>
-      <w:r>
-        <w:t>1 + x/1 + x^2/2! + x^3/3!</w:t>
-      </w:r>
-      <w:r>
-        <w:t xml:space="preserve"> + x^4/4!</w:t>
-      </w:r>
-    </w:p>
-    <w:p>
-      <w:pPr>
-        <w:jc w:val="both"/>
-      </w:pPr>
-      <w:r>
-        <w:t>Multiplicaciones=</w:t>
-      </w:r>
-      <w:r>
-        <w:tab/>
-        <w:t>0     0        2               4               6</w:t>
-      </w:r>
-      <w:r>
-        <w:tab/>
-      </w:r>
-      <w:r>
-        <w:tab/>
-        <w:t>total = 12</w:t>
-      </w:r>
-    </w:p>
-    <w:p>
-      <w:pPr>
-        <w:jc w:val="both"/>
-      </w:pPr>
-      <w:r>
-        <w:t>Se puede reducir a O(n) si se multiplica números comunes (se hace lineal). Ej:</w:t>
-      </w:r>
-    </w:p>
-    <w:p>
-      <w:pPr>
-        <w:jc w:val="both"/>
-      </w:pPr>
-      <w:r>
-        <w:t>Formula =</w:t>
-      </w:r>
-      <w:r>
-        <w:tab/>
-      </w:r>
-      <w:r>
-        <w:tab/>
-        <w:t xml:space="preserve">1 + x / 1 </w:t>
-      </w:r>
-      <w:proofErr w:type="gramStart"/>
-      <w:r>
-        <w:t>( 1</w:t>
-      </w:r>
-      <w:proofErr w:type="gramEnd"/>
-      <w:r>
-        <w:t xml:space="preserve"> + x / 2 ( 1 + x / 3 ( 1 + x / 4 ) ) )</w:t>
-      </w:r>
-      <w:r>
-        <w:t xml:space="preserve"> </w:t>
-      </w:r>
-    </w:p>
-    <w:p>
-      <w:pPr>
-        <w:jc w:val="both"/>
-      </w:pPr>
-      <w:r>
-        <w:t>Multiplicaciones =</w:t>
-      </w:r>
-      <w:r>
-        <w:tab/>
-      </w:r>
-      <w:r>
-        <w:t>0</w:t>
-      </w:r>
-      <w:r>
-        <w:tab/>
-        <w:t>1</w:t>
-      </w:r>
-      <w:r>
-        <w:tab/>
-        <w:t xml:space="preserve">    1                 1</w:t>
-      </w:r>
-      <w:r>
-        <w:tab/>
-      </w:r>
-      <w:r>
-        <w:tab/>
-        <w:t>total = 3</w:t>
-      </w:r>
     </w:p>
     <w:sectPr>
       <w:pgSz w:w="11906" w:h="16838"/>

</xml_diff>

<commit_message>
2d arrays - 3 ways of declaration and initialization
</commit_message>
<xml_diff>
--- a/Apuntes Mastering Data Structures.docx
+++ b/Apuntes Mastering Data Structures.docx
@@ -1217,267 +1217,1552 @@
         <w:jc w:val="both"/>
         <w:rPr>
           <w:b/>
+          <w:lang w:val="en-US"/>
+        </w:rPr>
+      </w:pPr>
+      <w:r>
+        <w:rPr>
+          <w:b/>
+          <w:lang w:val="en-US"/>
+        </w:rPr>
+        <w:lastRenderedPageBreak/>
+        <w:t xml:space="preserve">Combination </w:t>
+      </w:r>
+      <w:proofErr w:type="gramStart"/>
+      <w:r>
+        <w:rPr>
+          <w:b/>
+          <w:lang w:val="en-US"/>
+        </w:rPr>
+        <w:t>Formula.-</w:t>
+      </w:r>
+      <w:proofErr w:type="gramEnd"/>
+      <w:r>
+        <w:rPr>
+          <w:b/>
+          <w:lang w:val="en-US"/>
+        </w:rPr>
+        <w:t xml:space="preserve"> </w:t>
+      </w:r>
+    </w:p>
+    <w:p>
+      <w:pPr>
+        <w:jc w:val="both"/>
+        <w:rPr>
+          <w:lang w:val="en-US"/>
         </w:rPr>
       </w:pPr>
       <w:proofErr w:type="spellStart"/>
       <w:r>
         <w:rPr>
-          <w:b/>
-        </w:rPr>
-        <w:lastRenderedPageBreak/>
-        <w:t>Combination</w:t>
+          <w:lang w:val="en-US"/>
+        </w:rPr>
+        <w:t>nCr</w:t>
       </w:r>
       <w:proofErr w:type="spellEnd"/>
       <w:r>
         <w:rPr>
-          <w:b/>
-        </w:rPr>
-        <w:t xml:space="preserve"> </w:t>
+          <w:lang w:val="en-US"/>
+        </w:rPr>
+        <w:t xml:space="preserve"> = </w:t>
       </w:r>
       <w:proofErr w:type="gramStart"/>
       <w:r>
         <w:rPr>
-          <w:b/>
-        </w:rPr>
-        <w:t>Formula.-</w:t>
+          <w:lang w:val="en-US"/>
+        </w:rPr>
+        <w:t>n!/</w:t>
       </w:r>
       <w:proofErr w:type="gramEnd"/>
       <w:r>
         <w:rPr>
-          <w:b/>
-        </w:rPr>
-        <w:t xml:space="preserve"> </w:t>
-      </w:r>
-    </w:p>
-    <w:p>
-      <w:pPr>
-        <w:jc w:val="both"/>
-      </w:pPr>
+          <w:lang w:val="en-US"/>
+        </w:rPr>
+        <w:t>r!(n-r)!</w:t>
+      </w:r>
+    </w:p>
+    <w:p>
+      <w:pPr>
+        <w:jc w:val="both"/>
+        <w:rPr>
+          <w:lang w:val="en-US"/>
+        </w:rPr>
+      </w:pPr>
+    </w:p>
+    <w:p>
+      <w:pPr>
+        <w:jc w:val="both"/>
+      </w:pPr>
+      <w:r>
+        <w:t xml:space="preserve">se utiliza el </w:t>
+      </w:r>
       <w:proofErr w:type="spellStart"/>
       <w:r>
-        <w:t>nCr</w:t>
+        <w:t>triangulo</w:t>
       </w:r>
       <w:proofErr w:type="spellEnd"/>
       <w:r>
-        <w:t xml:space="preserve"> = </w:t>
+        <w:t xml:space="preserve"> de Pascal:</w:t>
+      </w:r>
+    </w:p>
+    <w:p>
+      <w:pPr>
+        <w:jc w:val="both"/>
+      </w:pPr>
+    </w:p>
+    <w:p>
+      <w:pPr>
+        <w:jc w:val="both"/>
+      </w:pPr>
+      <w:r>
+        <w:tab/>
+      </w:r>
+      <w:r>
+        <w:tab/>
+      </w:r>
+      <w:r>
+        <w:tab/>
+      </w:r>
+      <w:r>
+        <w:tab/>
+      </w:r>
+      <w:r>
+        <w:tab/>
+      </w:r>
+      <w:r>
+        <w:tab/>
+        <w:t>1(0C0)</w:t>
+      </w:r>
+    </w:p>
+    <w:p>
+      <w:pPr>
+        <w:ind w:left="2832" w:firstLine="708"/>
+        <w:jc w:val="both"/>
+      </w:pPr>
+      <w:r>
+        <w:t>1(1C0)</w:t>
+      </w:r>
+      <w:r>
+        <w:tab/>
+      </w:r>
+      <w:r>
+        <w:tab/>
+        <w:t>1(1C1)</w:t>
+      </w:r>
+    </w:p>
+    <w:p>
+      <w:pPr>
+        <w:ind w:left="2832"/>
+        <w:jc w:val="both"/>
+      </w:pPr>
+      <w:r>
+        <w:t>1(2C0)</w:t>
+      </w:r>
+      <w:r>
+        <w:tab/>
+      </w:r>
+      <w:r>
+        <w:tab/>
+        <w:t>2(2C1)</w:t>
+      </w:r>
+      <w:r>
+        <w:tab/>
+      </w:r>
+      <w:r>
+        <w:tab/>
+        <w:t>1(2C2)</w:t>
+      </w:r>
+    </w:p>
+    <w:p>
+      <w:pPr>
+        <w:jc w:val="both"/>
+      </w:pPr>
+      <w:r>
+        <w:tab/>
+      </w:r>
+      <w:r>
+        <w:tab/>
+      </w:r>
+      <w:r>
+        <w:tab/>
+        <w:t>1(3C0)</w:t>
+      </w:r>
+      <w:r>
+        <w:tab/>
+      </w:r>
+      <w:r>
+        <w:tab/>
+        <w:t>3(3C1)</w:t>
+      </w:r>
+      <w:r>
+        <w:tab/>
+      </w:r>
+      <w:r>
+        <w:tab/>
+        <w:t>3(3C2)</w:t>
+      </w:r>
+      <w:r>
+        <w:tab/>
+      </w:r>
+      <w:r>
+        <w:tab/>
+        <w:t>1(3C3)</w:t>
+      </w:r>
+    </w:p>
+    <w:p>
+      <w:pPr>
+        <w:jc w:val="both"/>
+      </w:pPr>
+      <w:r>
+        <w:tab/>
+      </w:r>
+      <w:r>
+        <w:tab/>
+        <w:t>1(4C0)</w:t>
+      </w:r>
+      <w:r>
+        <w:tab/>
+      </w:r>
+      <w:r>
+        <w:tab/>
+        <w:t>4(4C1)</w:t>
+      </w:r>
+      <w:r>
+        <w:tab/>
+      </w:r>
+      <w:r>
+        <w:tab/>
+        <w:t>6(4C2)</w:t>
+      </w:r>
+      <w:r>
+        <w:tab/>
+      </w:r>
+      <w:r>
+        <w:tab/>
+        <w:t>4(4C3)</w:t>
+      </w:r>
+      <w:r>
+        <w:tab/>
+      </w:r>
+      <w:r>
+        <w:tab/>
+        <w:t>1(4C4)</w:t>
+      </w:r>
+    </w:p>
+    <w:p>
+      <w:pPr>
+        <w:jc w:val="both"/>
+      </w:pPr>
+    </w:p>
+    <w:p>
+      <w:pPr>
+        <w:jc w:val="both"/>
+      </w:pPr>
+      <w:r>
+        <w:t xml:space="preserve">Cada valor se obtiene sumando </w:t>
+      </w:r>
+      <w:r>
+        <w:t>(</w:t>
+      </w:r>
+      <w:r>
+        <w:t>n-1Cr-1</w:t>
+      </w:r>
+      <w:r>
+        <w:t>)</w:t>
+      </w:r>
+      <w:r>
+        <w:t xml:space="preserve"> + </w:t>
+      </w:r>
+      <w:r>
+        <w:t>(</w:t>
+      </w:r>
+      <w:r>
+        <w:t>n-1Cr</w:t>
+      </w:r>
+      <w:r>
+        <w:t>). Ej. 4C2 = 3C1 + 3C2</w:t>
+      </w:r>
+    </w:p>
+    <w:p>
+      <w:pPr>
+        <w:jc w:val="both"/>
+      </w:pPr>
+    </w:p>
+    <w:p>
+      <w:pPr>
+        <w:jc w:val="both"/>
+      </w:pPr>
+      <w:r>
+        <w:rPr>
+          <w:b/>
+        </w:rPr>
+        <w:t xml:space="preserve">Tower </w:t>
+      </w:r>
+      <w:proofErr w:type="spellStart"/>
+      <w:r>
+        <w:rPr>
+          <w:b/>
+        </w:rPr>
+        <w:t>of</w:t>
+      </w:r>
+      <w:proofErr w:type="spellEnd"/>
+      <w:r>
+        <w:rPr>
+          <w:b/>
+        </w:rPr>
+        <w:t xml:space="preserve"> </w:t>
       </w:r>
       <w:proofErr w:type="gramStart"/>
       <w:r>
-        <w:t>n!/</w:t>
+        <w:rPr>
+          <w:b/>
+        </w:rPr>
+        <w:t>Hanoi.-</w:t>
       </w:r>
       <w:proofErr w:type="gramEnd"/>
       <w:r>
-        <w:t>r!(n-r)!</w:t>
-      </w:r>
-    </w:p>
-    <w:p>
-      <w:pPr>
-        <w:jc w:val="both"/>
-      </w:pPr>
-    </w:p>
-    <w:p>
-      <w:pPr>
-        <w:jc w:val="both"/>
-      </w:pPr>
-      <w:r>
-        <w:t xml:space="preserve">se utiliza el </w:t>
+        <w:t xml:space="preserve"> complejidad exponencial O(2</w:t>
+      </w:r>
+      <w:r>
+        <w:t>^n</w:t>
+      </w:r>
+      <w:r>
+        <w:t>)</w:t>
+      </w:r>
+    </w:p>
+    <w:p>
+      <w:pPr>
+        <w:jc w:val="both"/>
+      </w:pPr>
+    </w:p>
+    <w:p>
+      <w:pPr>
+        <w:jc w:val="both"/>
+      </w:pPr>
+      <w:r>
+        <w:t>Programa básico:</w:t>
+      </w:r>
+    </w:p>
+    <w:p>
+      <w:pPr>
+        <w:jc w:val="both"/>
+      </w:pPr>
+    </w:p>
+    <w:p>
+      <w:pPr>
+        <w:shd w:val="clear" w:color="auto" w:fill="1F1F1F"/>
+        <w:spacing w:after="0" w:line="285" w:lineRule="atLeast"/>
+        <w:rPr>
+          <w:rFonts w:ascii="Consolas" w:eastAsia="Times New Roman" w:hAnsi="Consolas" w:cs="Times New Roman"/>
+          <w:color w:val="CCCCCC"/>
+          <w:sz w:val="21"/>
+          <w:szCs w:val="21"/>
+          <w:lang w:val="en-US" w:eastAsia="es-ES"/>
+        </w:rPr>
+      </w:pPr>
+      <w:r>
+        <w:rPr>
+          <w:rFonts w:ascii="Consolas" w:eastAsia="Times New Roman" w:hAnsi="Consolas" w:cs="Times New Roman"/>
+          <w:color w:val="569CD6"/>
+          <w:sz w:val="21"/>
+          <w:szCs w:val="21"/>
+          <w:lang w:val="en-US" w:eastAsia="es-ES"/>
+        </w:rPr>
+        <w:t>void</w:t>
+      </w:r>
+      <w:r>
+        <w:rPr>
+          <w:rFonts w:ascii="Consolas" w:eastAsia="Times New Roman" w:hAnsi="Consolas" w:cs="Times New Roman"/>
+          <w:color w:val="CCCCCC"/>
+          <w:sz w:val="21"/>
+          <w:szCs w:val="21"/>
+          <w:lang w:val="en-US" w:eastAsia="es-ES"/>
+        </w:rPr>
+        <w:t xml:space="preserve"> </w:t>
+      </w:r>
+      <w:proofErr w:type="gramStart"/>
+      <w:r>
+        <w:rPr>
+          <w:rFonts w:ascii="Consolas" w:eastAsia="Times New Roman" w:hAnsi="Consolas" w:cs="Times New Roman"/>
+          <w:color w:val="DCDCAA"/>
+          <w:sz w:val="21"/>
+          <w:szCs w:val="21"/>
+          <w:lang w:val="en-US" w:eastAsia="es-ES"/>
+        </w:rPr>
+        <w:t>TOH</w:t>
+      </w:r>
+      <w:r>
+        <w:rPr>
+          <w:rFonts w:ascii="Consolas" w:eastAsia="Times New Roman" w:hAnsi="Consolas" w:cs="Times New Roman"/>
+          <w:color w:val="CCCCCC"/>
+          <w:sz w:val="21"/>
+          <w:szCs w:val="21"/>
+          <w:lang w:val="en-US" w:eastAsia="es-ES"/>
+        </w:rPr>
+        <w:t>(</w:t>
+      </w:r>
+      <w:proofErr w:type="gramEnd"/>
+      <w:r>
+        <w:rPr>
+          <w:rFonts w:ascii="Consolas" w:eastAsia="Times New Roman" w:hAnsi="Consolas" w:cs="Times New Roman"/>
+          <w:color w:val="569CD6"/>
+          <w:sz w:val="21"/>
+          <w:szCs w:val="21"/>
+          <w:lang w:val="en-US" w:eastAsia="es-ES"/>
+        </w:rPr>
+        <w:t>int</w:t>
+      </w:r>
+      <w:r>
+        <w:rPr>
+          <w:rFonts w:ascii="Consolas" w:eastAsia="Times New Roman" w:hAnsi="Consolas" w:cs="Times New Roman"/>
+          <w:color w:val="CCCCCC"/>
+          <w:sz w:val="21"/>
+          <w:szCs w:val="21"/>
+          <w:lang w:val="en-US" w:eastAsia="es-ES"/>
+        </w:rPr>
+        <w:t xml:space="preserve"> </w:t>
+      </w:r>
+      <w:r>
+        <w:rPr>
+          <w:rFonts w:ascii="Consolas" w:eastAsia="Times New Roman" w:hAnsi="Consolas" w:cs="Times New Roman"/>
+          <w:color w:val="9CDCFE"/>
+          <w:sz w:val="21"/>
+          <w:szCs w:val="21"/>
+          <w:lang w:val="en-US" w:eastAsia="es-ES"/>
+        </w:rPr>
+        <w:t>n</w:t>
+      </w:r>
+      <w:r>
+        <w:rPr>
+          <w:rFonts w:ascii="Consolas" w:eastAsia="Times New Roman" w:hAnsi="Consolas" w:cs="Times New Roman"/>
+          <w:color w:val="CCCCCC"/>
+          <w:sz w:val="21"/>
+          <w:szCs w:val="21"/>
+          <w:lang w:val="en-US" w:eastAsia="es-ES"/>
+        </w:rPr>
+        <w:t xml:space="preserve">, </w:t>
+      </w:r>
+      <w:r>
+        <w:rPr>
+          <w:rFonts w:ascii="Consolas" w:eastAsia="Times New Roman" w:hAnsi="Consolas" w:cs="Times New Roman"/>
+          <w:color w:val="569CD6"/>
+          <w:sz w:val="21"/>
+          <w:szCs w:val="21"/>
+          <w:lang w:val="en-US" w:eastAsia="es-ES"/>
+        </w:rPr>
+        <w:t>int</w:t>
+      </w:r>
+      <w:r>
+        <w:rPr>
+          <w:rFonts w:ascii="Consolas" w:eastAsia="Times New Roman" w:hAnsi="Consolas" w:cs="Times New Roman"/>
+          <w:color w:val="CCCCCC"/>
+          <w:sz w:val="21"/>
+          <w:szCs w:val="21"/>
+          <w:lang w:val="en-US" w:eastAsia="es-ES"/>
+        </w:rPr>
+        <w:t xml:space="preserve"> </w:t>
+      </w:r>
+      <w:r>
+        <w:rPr>
+          <w:rFonts w:ascii="Consolas" w:eastAsia="Times New Roman" w:hAnsi="Consolas" w:cs="Times New Roman"/>
+          <w:color w:val="9CDCFE"/>
+          <w:sz w:val="21"/>
+          <w:szCs w:val="21"/>
+          <w:lang w:val="en-US" w:eastAsia="es-ES"/>
+        </w:rPr>
+        <w:t>A</w:t>
+      </w:r>
+      <w:r>
+        <w:rPr>
+          <w:rFonts w:ascii="Consolas" w:eastAsia="Times New Roman" w:hAnsi="Consolas" w:cs="Times New Roman"/>
+          <w:color w:val="CCCCCC"/>
+          <w:sz w:val="21"/>
+          <w:szCs w:val="21"/>
+          <w:lang w:val="en-US" w:eastAsia="es-ES"/>
+        </w:rPr>
+        <w:t xml:space="preserve">, </w:t>
+      </w:r>
+      <w:r>
+        <w:rPr>
+          <w:rFonts w:ascii="Consolas" w:eastAsia="Times New Roman" w:hAnsi="Consolas" w:cs="Times New Roman"/>
+          <w:color w:val="569CD6"/>
+          <w:sz w:val="21"/>
+          <w:szCs w:val="21"/>
+          <w:lang w:val="en-US" w:eastAsia="es-ES"/>
+        </w:rPr>
+        <w:t>int</w:t>
+      </w:r>
+      <w:r>
+        <w:rPr>
+          <w:rFonts w:ascii="Consolas" w:eastAsia="Times New Roman" w:hAnsi="Consolas" w:cs="Times New Roman"/>
+          <w:color w:val="CCCCCC"/>
+          <w:sz w:val="21"/>
+          <w:szCs w:val="21"/>
+          <w:lang w:val="en-US" w:eastAsia="es-ES"/>
+        </w:rPr>
+        <w:t xml:space="preserve"> </w:t>
+      </w:r>
+      <w:r>
+        <w:rPr>
+          <w:rFonts w:ascii="Consolas" w:eastAsia="Times New Roman" w:hAnsi="Consolas" w:cs="Times New Roman"/>
+          <w:color w:val="9CDCFE"/>
+          <w:sz w:val="21"/>
+          <w:szCs w:val="21"/>
+          <w:lang w:val="en-US" w:eastAsia="es-ES"/>
+        </w:rPr>
+        <w:t>B</w:t>
+      </w:r>
+      <w:r>
+        <w:rPr>
+          <w:rFonts w:ascii="Consolas" w:eastAsia="Times New Roman" w:hAnsi="Consolas" w:cs="Times New Roman"/>
+          <w:color w:val="CCCCCC"/>
+          <w:sz w:val="21"/>
+          <w:szCs w:val="21"/>
+          <w:lang w:val="en-US" w:eastAsia="es-ES"/>
+        </w:rPr>
+        <w:t xml:space="preserve">, </w:t>
+      </w:r>
+      <w:r>
+        <w:rPr>
+          <w:rFonts w:ascii="Consolas" w:eastAsia="Times New Roman" w:hAnsi="Consolas" w:cs="Times New Roman"/>
+          <w:color w:val="569CD6"/>
+          <w:sz w:val="21"/>
+          <w:szCs w:val="21"/>
+          <w:lang w:val="en-US" w:eastAsia="es-ES"/>
+        </w:rPr>
+        <w:t>int</w:t>
+      </w:r>
+      <w:r>
+        <w:rPr>
+          <w:rFonts w:ascii="Consolas" w:eastAsia="Times New Roman" w:hAnsi="Consolas" w:cs="Times New Roman"/>
+          <w:color w:val="CCCCCC"/>
+          <w:sz w:val="21"/>
+          <w:szCs w:val="21"/>
+          <w:lang w:val="en-US" w:eastAsia="es-ES"/>
+        </w:rPr>
+        <w:t xml:space="preserve"> </w:t>
+      </w:r>
+      <w:r>
+        <w:rPr>
+          <w:rFonts w:ascii="Consolas" w:eastAsia="Times New Roman" w:hAnsi="Consolas" w:cs="Times New Roman"/>
+          <w:color w:val="9CDCFE"/>
+          <w:sz w:val="21"/>
+          <w:szCs w:val="21"/>
+          <w:lang w:val="en-US" w:eastAsia="es-ES"/>
+        </w:rPr>
+        <w:t>C</w:t>
+      </w:r>
+      <w:r>
+        <w:rPr>
+          <w:rFonts w:ascii="Consolas" w:eastAsia="Times New Roman" w:hAnsi="Consolas" w:cs="Times New Roman"/>
+          <w:color w:val="CCCCCC"/>
+          <w:sz w:val="21"/>
+          <w:szCs w:val="21"/>
+          <w:lang w:val="en-US" w:eastAsia="es-ES"/>
+        </w:rPr>
+        <w:t>) {</w:t>
+      </w:r>
+    </w:p>
+    <w:p>
+      <w:pPr>
+        <w:shd w:val="clear" w:color="auto" w:fill="1F1F1F"/>
+        <w:spacing w:after="0" w:line="285" w:lineRule="atLeast"/>
+        <w:rPr>
+          <w:rFonts w:ascii="Consolas" w:eastAsia="Times New Roman" w:hAnsi="Consolas" w:cs="Times New Roman"/>
+          <w:color w:val="CCCCCC"/>
+          <w:sz w:val="21"/>
+          <w:szCs w:val="21"/>
+          <w:lang w:val="en-US" w:eastAsia="es-ES"/>
+        </w:rPr>
+      </w:pPr>
+      <w:r>
+        <w:rPr>
+          <w:rFonts w:ascii="Consolas" w:eastAsia="Times New Roman" w:hAnsi="Consolas" w:cs="Times New Roman"/>
+          <w:color w:val="CCCCCC"/>
+          <w:sz w:val="21"/>
+          <w:szCs w:val="21"/>
+          <w:lang w:val="en-US" w:eastAsia="es-ES"/>
+        </w:rPr>
+        <w:t xml:space="preserve">    </w:t>
+      </w:r>
+      <w:r>
+        <w:rPr>
+          <w:rFonts w:ascii="Consolas" w:eastAsia="Times New Roman" w:hAnsi="Consolas" w:cs="Times New Roman"/>
+          <w:color w:val="9CDCFE"/>
+          <w:sz w:val="21"/>
+          <w:szCs w:val="21"/>
+          <w:lang w:val="en-US" w:eastAsia="es-ES"/>
+        </w:rPr>
+        <w:t>count</w:t>
+      </w:r>
+      <w:r>
+        <w:rPr>
+          <w:rFonts w:ascii="Consolas" w:eastAsia="Times New Roman" w:hAnsi="Consolas" w:cs="Times New Roman"/>
+          <w:color w:val="D4D4D4"/>
+          <w:sz w:val="21"/>
+          <w:szCs w:val="21"/>
+          <w:lang w:val="en-US" w:eastAsia="es-ES"/>
+        </w:rPr>
+        <w:t>++</w:t>
+      </w:r>
+      <w:r>
+        <w:rPr>
+          <w:rFonts w:ascii="Consolas" w:eastAsia="Times New Roman" w:hAnsi="Consolas" w:cs="Times New Roman"/>
+          <w:color w:val="CCCCCC"/>
+          <w:sz w:val="21"/>
+          <w:szCs w:val="21"/>
+          <w:lang w:val="en-US" w:eastAsia="es-ES"/>
+        </w:rPr>
+        <w:t>;</w:t>
+      </w:r>
+    </w:p>
+    <w:p>
+      <w:pPr>
+        <w:shd w:val="clear" w:color="auto" w:fill="1F1F1F"/>
+        <w:spacing w:after="0" w:line="285" w:lineRule="atLeast"/>
+        <w:rPr>
+          <w:rFonts w:ascii="Consolas" w:eastAsia="Times New Roman" w:hAnsi="Consolas" w:cs="Times New Roman"/>
+          <w:color w:val="CCCCCC"/>
+          <w:sz w:val="21"/>
+          <w:szCs w:val="21"/>
+          <w:lang w:val="en-US" w:eastAsia="es-ES"/>
+        </w:rPr>
+      </w:pPr>
+      <w:r>
+        <w:rPr>
+          <w:rFonts w:ascii="Consolas" w:eastAsia="Times New Roman" w:hAnsi="Consolas" w:cs="Times New Roman"/>
+          <w:color w:val="CCCCCC"/>
+          <w:sz w:val="21"/>
+          <w:szCs w:val="21"/>
+          <w:lang w:val="en-US" w:eastAsia="es-ES"/>
+        </w:rPr>
+        <w:t xml:space="preserve">    </w:t>
+      </w:r>
+      <w:r>
+        <w:rPr>
+          <w:rFonts w:ascii="Consolas" w:eastAsia="Times New Roman" w:hAnsi="Consolas" w:cs="Times New Roman"/>
+          <w:color w:val="C586C0"/>
+          <w:sz w:val="21"/>
+          <w:szCs w:val="21"/>
+          <w:lang w:val="en-US" w:eastAsia="es-ES"/>
+        </w:rPr>
+        <w:t>if</w:t>
+      </w:r>
+      <w:r>
+        <w:rPr>
+          <w:rFonts w:ascii="Consolas" w:eastAsia="Times New Roman" w:hAnsi="Consolas" w:cs="Times New Roman"/>
+          <w:color w:val="CCCCCC"/>
+          <w:sz w:val="21"/>
+          <w:szCs w:val="21"/>
+          <w:lang w:val="en-US" w:eastAsia="es-ES"/>
+        </w:rPr>
+        <w:t xml:space="preserve"> (</w:t>
+      </w:r>
+      <w:r>
+        <w:rPr>
+          <w:rFonts w:ascii="Consolas" w:eastAsia="Times New Roman" w:hAnsi="Consolas" w:cs="Times New Roman"/>
+          <w:color w:val="9CDCFE"/>
+          <w:sz w:val="21"/>
+          <w:szCs w:val="21"/>
+          <w:lang w:val="en-US" w:eastAsia="es-ES"/>
+        </w:rPr>
+        <w:t>n</w:t>
+      </w:r>
+      <w:r>
+        <w:rPr>
+          <w:rFonts w:ascii="Consolas" w:eastAsia="Times New Roman" w:hAnsi="Consolas" w:cs="Times New Roman"/>
+          <w:color w:val="D4D4D4"/>
+          <w:sz w:val="21"/>
+          <w:szCs w:val="21"/>
+          <w:lang w:val="en-US" w:eastAsia="es-ES"/>
+        </w:rPr>
+        <w:t>&gt;</w:t>
+      </w:r>
+      <w:r>
+        <w:rPr>
+          <w:rFonts w:ascii="Consolas" w:eastAsia="Times New Roman" w:hAnsi="Consolas" w:cs="Times New Roman"/>
+          <w:color w:val="B5CEA8"/>
+          <w:sz w:val="21"/>
+          <w:szCs w:val="21"/>
+          <w:lang w:val="en-US" w:eastAsia="es-ES"/>
+        </w:rPr>
+        <w:t>0</w:t>
+      </w:r>
+      <w:r>
+        <w:rPr>
+          <w:rFonts w:ascii="Consolas" w:eastAsia="Times New Roman" w:hAnsi="Consolas" w:cs="Times New Roman"/>
+          <w:color w:val="CCCCCC"/>
+          <w:sz w:val="21"/>
+          <w:szCs w:val="21"/>
+          <w:lang w:val="en-US" w:eastAsia="es-ES"/>
+        </w:rPr>
+        <w:t>) {</w:t>
+      </w:r>
+    </w:p>
+    <w:p>
+      <w:pPr>
+        <w:shd w:val="clear" w:color="auto" w:fill="1F1F1F"/>
+        <w:spacing w:after="0" w:line="285" w:lineRule="atLeast"/>
+        <w:rPr>
+          <w:rFonts w:ascii="Consolas" w:eastAsia="Times New Roman" w:hAnsi="Consolas" w:cs="Times New Roman"/>
+          <w:color w:val="CCCCCC"/>
+          <w:sz w:val="21"/>
+          <w:szCs w:val="21"/>
+          <w:lang w:val="en-US" w:eastAsia="es-ES"/>
+        </w:rPr>
+      </w:pPr>
+      <w:r>
+        <w:rPr>
+          <w:rFonts w:ascii="Consolas" w:eastAsia="Times New Roman" w:hAnsi="Consolas" w:cs="Times New Roman"/>
+          <w:color w:val="CCCCCC"/>
+          <w:sz w:val="21"/>
+          <w:szCs w:val="21"/>
+          <w:lang w:val="en-US" w:eastAsia="es-ES"/>
+        </w:rPr>
+        <w:t xml:space="preserve">        </w:t>
+      </w:r>
+      <w:proofErr w:type="gramStart"/>
+      <w:r>
+        <w:rPr>
+          <w:rFonts w:ascii="Consolas" w:eastAsia="Times New Roman" w:hAnsi="Consolas" w:cs="Times New Roman"/>
+          <w:color w:val="DCDCAA"/>
+          <w:sz w:val="21"/>
+          <w:szCs w:val="21"/>
+          <w:lang w:val="en-US" w:eastAsia="es-ES"/>
+        </w:rPr>
+        <w:t>TOH</w:t>
+      </w:r>
+      <w:r>
+        <w:rPr>
+          <w:rFonts w:ascii="Consolas" w:eastAsia="Times New Roman" w:hAnsi="Consolas" w:cs="Times New Roman"/>
+          <w:color w:val="CCCCCC"/>
+          <w:sz w:val="21"/>
+          <w:szCs w:val="21"/>
+          <w:lang w:val="en-US" w:eastAsia="es-ES"/>
+        </w:rPr>
+        <w:t>(</w:t>
+      </w:r>
+      <w:proofErr w:type="gramEnd"/>
+      <w:r>
+        <w:rPr>
+          <w:rFonts w:ascii="Consolas" w:eastAsia="Times New Roman" w:hAnsi="Consolas" w:cs="Times New Roman"/>
+          <w:color w:val="9CDCFE"/>
+          <w:sz w:val="21"/>
+          <w:szCs w:val="21"/>
+          <w:lang w:val="en-US" w:eastAsia="es-ES"/>
+        </w:rPr>
+        <w:t>n</w:t>
+      </w:r>
+      <w:r>
+        <w:rPr>
+          <w:rFonts w:ascii="Consolas" w:eastAsia="Times New Roman" w:hAnsi="Consolas" w:cs="Times New Roman"/>
+          <w:color w:val="D4D4D4"/>
+          <w:sz w:val="21"/>
+          <w:szCs w:val="21"/>
+          <w:lang w:val="en-US" w:eastAsia="es-ES"/>
+        </w:rPr>
+        <w:t>-</w:t>
+      </w:r>
+      <w:r>
+        <w:rPr>
+          <w:rFonts w:ascii="Consolas" w:eastAsia="Times New Roman" w:hAnsi="Consolas" w:cs="Times New Roman"/>
+          <w:color w:val="B5CEA8"/>
+          <w:sz w:val="21"/>
+          <w:szCs w:val="21"/>
+          <w:lang w:val="en-US" w:eastAsia="es-ES"/>
+        </w:rPr>
+        <w:t>1</w:t>
+      </w:r>
+      <w:r>
+        <w:rPr>
+          <w:rFonts w:ascii="Consolas" w:eastAsia="Times New Roman" w:hAnsi="Consolas" w:cs="Times New Roman"/>
+          <w:color w:val="CCCCCC"/>
+          <w:sz w:val="21"/>
+          <w:szCs w:val="21"/>
+          <w:lang w:val="en-US" w:eastAsia="es-ES"/>
+        </w:rPr>
+        <w:t xml:space="preserve">, </w:t>
+      </w:r>
+      <w:r>
+        <w:rPr>
+          <w:rFonts w:ascii="Consolas" w:eastAsia="Times New Roman" w:hAnsi="Consolas" w:cs="Times New Roman"/>
+          <w:color w:val="9CDCFE"/>
+          <w:sz w:val="21"/>
+          <w:szCs w:val="21"/>
+          <w:lang w:val="en-US" w:eastAsia="es-ES"/>
+        </w:rPr>
+        <w:t>A</w:t>
+      </w:r>
+      <w:r>
+        <w:rPr>
+          <w:rFonts w:ascii="Consolas" w:eastAsia="Times New Roman" w:hAnsi="Consolas" w:cs="Times New Roman"/>
+          <w:color w:val="CCCCCC"/>
+          <w:sz w:val="21"/>
+          <w:szCs w:val="21"/>
+          <w:lang w:val="en-US" w:eastAsia="es-ES"/>
+        </w:rPr>
+        <w:t xml:space="preserve">, </w:t>
+      </w:r>
+      <w:r>
+        <w:rPr>
+          <w:rFonts w:ascii="Consolas" w:eastAsia="Times New Roman" w:hAnsi="Consolas" w:cs="Times New Roman"/>
+          <w:color w:val="9CDCFE"/>
+          <w:sz w:val="21"/>
+          <w:szCs w:val="21"/>
+          <w:lang w:val="en-US" w:eastAsia="es-ES"/>
+        </w:rPr>
+        <w:t>C</w:t>
+      </w:r>
+      <w:r>
+        <w:rPr>
+          <w:rFonts w:ascii="Consolas" w:eastAsia="Times New Roman" w:hAnsi="Consolas" w:cs="Times New Roman"/>
+          <w:color w:val="CCCCCC"/>
+          <w:sz w:val="21"/>
+          <w:szCs w:val="21"/>
+          <w:lang w:val="en-US" w:eastAsia="es-ES"/>
+        </w:rPr>
+        <w:t xml:space="preserve">, </w:t>
+      </w:r>
+      <w:r>
+        <w:rPr>
+          <w:rFonts w:ascii="Consolas" w:eastAsia="Times New Roman" w:hAnsi="Consolas" w:cs="Times New Roman"/>
+          <w:color w:val="9CDCFE"/>
+          <w:sz w:val="21"/>
+          <w:szCs w:val="21"/>
+          <w:lang w:val="en-US" w:eastAsia="es-ES"/>
+        </w:rPr>
+        <w:t>B</w:t>
+      </w:r>
+      <w:r>
+        <w:rPr>
+          <w:rFonts w:ascii="Consolas" w:eastAsia="Times New Roman" w:hAnsi="Consolas" w:cs="Times New Roman"/>
+          <w:color w:val="CCCCCC"/>
+          <w:sz w:val="21"/>
+          <w:szCs w:val="21"/>
+          <w:lang w:val="en-US" w:eastAsia="es-ES"/>
+        </w:rPr>
+        <w:t>);</w:t>
+      </w:r>
+    </w:p>
+    <w:p>
+      <w:pPr>
+        <w:shd w:val="clear" w:color="auto" w:fill="1F1F1F"/>
+        <w:spacing w:after="0" w:line="285" w:lineRule="atLeast"/>
+        <w:rPr>
+          <w:rFonts w:ascii="Consolas" w:eastAsia="Times New Roman" w:hAnsi="Consolas" w:cs="Times New Roman"/>
+          <w:color w:val="CCCCCC"/>
+          <w:sz w:val="21"/>
+          <w:szCs w:val="21"/>
+          <w:lang w:val="en-US" w:eastAsia="es-ES"/>
+        </w:rPr>
+      </w:pPr>
+      <w:r>
+        <w:rPr>
+          <w:rFonts w:ascii="Consolas" w:eastAsia="Times New Roman" w:hAnsi="Consolas" w:cs="Times New Roman"/>
+          <w:color w:val="CCCCCC"/>
+          <w:sz w:val="21"/>
+          <w:szCs w:val="21"/>
+          <w:lang w:val="en-US" w:eastAsia="es-ES"/>
+        </w:rPr>
+        <w:t xml:space="preserve">        </w:t>
+      </w:r>
+      <w:r>
+        <w:rPr>
+          <w:rFonts w:ascii="Consolas" w:eastAsia="Times New Roman" w:hAnsi="Consolas" w:cs="Times New Roman"/>
+          <w:color w:val="9CDCFE"/>
+          <w:sz w:val="21"/>
+          <w:szCs w:val="21"/>
+          <w:lang w:val="en-US" w:eastAsia="es-ES"/>
+        </w:rPr>
+        <w:t>movement</w:t>
+      </w:r>
+      <w:r>
+        <w:rPr>
+          <w:rFonts w:ascii="Consolas" w:eastAsia="Times New Roman" w:hAnsi="Consolas" w:cs="Times New Roman"/>
+          <w:color w:val="D4D4D4"/>
+          <w:sz w:val="21"/>
+          <w:szCs w:val="21"/>
+          <w:lang w:val="en-US" w:eastAsia="es-ES"/>
+        </w:rPr>
+        <w:t>++</w:t>
+      </w:r>
+      <w:r>
+        <w:rPr>
+          <w:rFonts w:ascii="Consolas" w:eastAsia="Times New Roman" w:hAnsi="Consolas" w:cs="Times New Roman"/>
+          <w:color w:val="CCCCCC"/>
+          <w:sz w:val="21"/>
+          <w:szCs w:val="21"/>
+          <w:lang w:val="en-US" w:eastAsia="es-ES"/>
+        </w:rPr>
+        <w:t>;</w:t>
+      </w:r>
+    </w:p>
+    <w:p>
+      <w:pPr>
+        <w:shd w:val="clear" w:color="auto" w:fill="1F1F1F"/>
+        <w:spacing w:after="0" w:line="285" w:lineRule="atLeast"/>
+        <w:rPr>
+          <w:rFonts w:ascii="Consolas" w:eastAsia="Times New Roman" w:hAnsi="Consolas" w:cs="Times New Roman"/>
+          <w:color w:val="CCCCCC"/>
+          <w:sz w:val="21"/>
+          <w:szCs w:val="21"/>
+          <w:lang w:val="en-US" w:eastAsia="es-ES"/>
+        </w:rPr>
+      </w:pPr>
+      <w:r>
+        <w:rPr>
+          <w:rFonts w:ascii="Consolas" w:eastAsia="Times New Roman" w:hAnsi="Consolas" w:cs="Times New Roman"/>
+          <w:color w:val="CCCCCC"/>
+          <w:sz w:val="21"/>
+          <w:szCs w:val="21"/>
+          <w:lang w:val="en-US" w:eastAsia="es-ES"/>
+        </w:rPr>
+        <w:t xml:space="preserve">        </w:t>
+      </w:r>
+      <w:proofErr w:type="gramStart"/>
+      <w:r>
+        <w:rPr>
+          <w:rFonts w:ascii="Consolas" w:eastAsia="Times New Roman" w:hAnsi="Consolas" w:cs="Times New Roman"/>
+          <w:color w:val="4EC9B0"/>
+          <w:sz w:val="21"/>
+          <w:szCs w:val="21"/>
+          <w:lang w:val="en-US" w:eastAsia="es-ES"/>
+        </w:rPr>
+        <w:t>std</w:t>
+      </w:r>
+      <w:r>
+        <w:rPr>
+          <w:rFonts w:ascii="Consolas" w:eastAsia="Times New Roman" w:hAnsi="Consolas" w:cs="Times New Roman"/>
+          <w:color w:val="CCCCCC"/>
+          <w:sz w:val="21"/>
+          <w:szCs w:val="21"/>
+          <w:lang w:val="en-US" w:eastAsia="es-ES"/>
+        </w:rPr>
+        <w:t>::</w:t>
       </w:r>
       <w:proofErr w:type="spellStart"/>
-      <w:r>
-        <w:t>triangulo</w:t>
+      <w:proofErr w:type="gramEnd"/>
+      <w:r>
+        <w:rPr>
+          <w:rFonts w:ascii="Consolas" w:eastAsia="Times New Roman" w:hAnsi="Consolas" w:cs="Times New Roman"/>
+          <w:color w:val="9CDCFE"/>
+          <w:sz w:val="21"/>
+          <w:szCs w:val="21"/>
+          <w:lang w:val="en-US" w:eastAsia="es-ES"/>
+        </w:rPr>
+        <w:t>cout</w:t>
       </w:r>
       <w:proofErr w:type="spellEnd"/>
       <w:r>
-        <w:t xml:space="preserve"> de Pascal:</w:t>
-      </w:r>
-    </w:p>
-    <w:p>
-      <w:pPr>
-        <w:jc w:val="both"/>
-      </w:pPr>
-    </w:p>
-    <w:p>
-      <w:pPr>
-        <w:jc w:val="both"/>
-      </w:pPr>
-      <w:r>
-        <w:tab/>
-      </w:r>
-      <w:r>
-        <w:tab/>
-      </w:r>
-      <w:r>
-        <w:tab/>
-      </w:r>
-      <w:r>
-        <w:tab/>
-      </w:r>
-      <w:r>
-        <w:tab/>
-      </w:r>
-      <w:r>
-        <w:tab/>
-        <w:t>1(0C0)</w:t>
-      </w:r>
-    </w:p>
-    <w:p>
-      <w:pPr>
-        <w:ind w:left="2832" w:firstLine="708"/>
-        <w:jc w:val="both"/>
-      </w:pPr>
-      <w:r>
-        <w:t>1(1C0)</w:t>
-      </w:r>
-      <w:r>
-        <w:tab/>
-      </w:r>
-      <w:r>
-        <w:tab/>
-        <w:t>1(1C1)</w:t>
-      </w:r>
-    </w:p>
-    <w:p>
-      <w:pPr>
-        <w:ind w:left="2832"/>
-        <w:jc w:val="both"/>
-      </w:pPr>
-      <w:r>
-        <w:t>1(2C0)</w:t>
-      </w:r>
-      <w:r>
-        <w:tab/>
-      </w:r>
-      <w:r>
-        <w:tab/>
-        <w:t>2(2C1)</w:t>
-      </w:r>
-      <w:r>
-        <w:tab/>
-      </w:r>
-      <w:r>
-        <w:tab/>
-        <w:t>1(2C2)</w:t>
-      </w:r>
-    </w:p>
-    <w:p>
-      <w:pPr>
-        <w:jc w:val="both"/>
-      </w:pPr>
-      <w:r>
-        <w:tab/>
-      </w:r>
-      <w:r>
-        <w:tab/>
-      </w:r>
-      <w:r>
-        <w:tab/>
-        <w:t>1(3C0)</w:t>
-      </w:r>
-      <w:r>
-        <w:tab/>
-      </w:r>
-      <w:r>
-        <w:tab/>
-        <w:t>3(3C1)</w:t>
-      </w:r>
-      <w:r>
-        <w:tab/>
-      </w:r>
-      <w:r>
-        <w:tab/>
-        <w:t>3(3C2)</w:t>
-      </w:r>
-      <w:r>
-        <w:tab/>
-      </w:r>
-      <w:r>
-        <w:tab/>
-        <w:t>1(3C3)</w:t>
-      </w:r>
-    </w:p>
-    <w:p>
-      <w:pPr>
-        <w:jc w:val="both"/>
-      </w:pPr>
-      <w:r>
-        <w:tab/>
-      </w:r>
-      <w:r>
-        <w:tab/>
-        <w:t>1(4C0)</w:t>
-      </w:r>
-      <w:r>
-        <w:tab/>
-      </w:r>
-      <w:r>
-        <w:tab/>
-        <w:t>4(4C1)</w:t>
-      </w:r>
-      <w:r>
-        <w:tab/>
-      </w:r>
-      <w:r>
-        <w:tab/>
-        <w:t>6(4C2)</w:t>
-      </w:r>
-      <w:r>
-        <w:tab/>
-      </w:r>
-      <w:r>
-        <w:tab/>
-        <w:t>4(4C3)</w:t>
-      </w:r>
-      <w:r>
-        <w:tab/>
-      </w:r>
-      <w:r>
-        <w:tab/>
-        <w:t>1(4C4)</w:t>
-      </w:r>
-    </w:p>
-    <w:p>
-      <w:pPr>
-        <w:jc w:val="both"/>
-      </w:pPr>
-    </w:p>
-    <w:p>
-      <w:pPr>
-        <w:jc w:val="both"/>
-      </w:pPr>
-      <w:r>
-        <w:t xml:space="preserve">Cada valor se obtiene sumando </w:t>
-      </w:r>
-      <w:r>
+        <w:rPr>
+          <w:rFonts w:ascii="Consolas" w:eastAsia="Times New Roman" w:hAnsi="Consolas" w:cs="Times New Roman"/>
+          <w:color w:val="CCCCCC"/>
+          <w:sz w:val="21"/>
+          <w:szCs w:val="21"/>
+          <w:lang w:val="en-US" w:eastAsia="es-ES"/>
+        </w:rPr>
+        <w:t xml:space="preserve"> </w:t>
+      </w:r>
+      <w:r>
+        <w:rPr>
+          <w:rFonts w:ascii="Consolas" w:eastAsia="Times New Roman" w:hAnsi="Consolas" w:cs="Times New Roman"/>
+          <w:color w:val="DCDCAA"/>
+          <w:sz w:val="21"/>
+          <w:szCs w:val="21"/>
+          <w:lang w:val="en-US" w:eastAsia="es-ES"/>
+        </w:rPr>
+        <w:t>&lt;&lt;</w:t>
+      </w:r>
+      <w:r>
+        <w:rPr>
+          <w:rFonts w:ascii="Consolas" w:eastAsia="Times New Roman" w:hAnsi="Consolas" w:cs="Times New Roman"/>
+          <w:color w:val="CCCCCC"/>
+          <w:sz w:val="21"/>
+          <w:szCs w:val="21"/>
+          <w:lang w:val="en-US" w:eastAsia="es-ES"/>
+        </w:rPr>
+        <w:t xml:space="preserve"> </w:t>
+      </w:r>
+      <w:r>
+        <w:rPr>
+          <w:rFonts w:ascii="Consolas" w:eastAsia="Times New Roman" w:hAnsi="Consolas" w:cs="Times New Roman"/>
+          <w:color w:val="9CDCFE"/>
+          <w:sz w:val="21"/>
+          <w:szCs w:val="21"/>
+          <w:lang w:val="en-US" w:eastAsia="es-ES"/>
+        </w:rPr>
+        <w:t>movement</w:t>
+      </w:r>
+      <w:r>
+        <w:rPr>
+          <w:rFonts w:ascii="Consolas" w:eastAsia="Times New Roman" w:hAnsi="Consolas" w:cs="Times New Roman"/>
+          <w:color w:val="CCCCCC"/>
+          <w:sz w:val="21"/>
+          <w:szCs w:val="21"/>
+          <w:lang w:val="en-US" w:eastAsia="es-ES"/>
+        </w:rPr>
+        <w:t xml:space="preserve"> </w:t>
+      </w:r>
+      <w:r>
+        <w:rPr>
+          <w:rFonts w:ascii="Consolas" w:eastAsia="Times New Roman" w:hAnsi="Consolas" w:cs="Times New Roman"/>
+          <w:color w:val="DCDCAA"/>
+          <w:sz w:val="21"/>
+          <w:szCs w:val="21"/>
+          <w:lang w:val="en-US" w:eastAsia="es-ES"/>
+        </w:rPr>
+        <w:t>&lt;&lt;</w:t>
+      </w:r>
+      <w:r>
+        <w:rPr>
+          <w:rFonts w:ascii="Consolas" w:eastAsia="Times New Roman" w:hAnsi="Consolas" w:cs="Times New Roman"/>
+          <w:color w:val="CCCCCC"/>
+          <w:sz w:val="21"/>
+          <w:szCs w:val="21"/>
+          <w:lang w:val="en-US" w:eastAsia="es-ES"/>
+        </w:rPr>
+        <w:t xml:space="preserve"> </w:t>
+      </w:r>
+      <w:r>
+        <w:rPr>
+          <w:rFonts w:ascii="Consolas" w:eastAsia="Times New Roman" w:hAnsi="Consolas" w:cs="Times New Roman"/>
+          <w:color w:val="CE9178"/>
+          <w:sz w:val="21"/>
+          <w:szCs w:val="21"/>
+          <w:lang w:val="en-US" w:eastAsia="es-ES"/>
+        </w:rPr>
+        <w:t>". Move disc "</w:t>
+      </w:r>
+      <w:r>
+        <w:rPr>
+          <w:rFonts w:ascii="Consolas" w:eastAsia="Times New Roman" w:hAnsi="Consolas" w:cs="Times New Roman"/>
+          <w:color w:val="CCCCCC"/>
+          <w:sz w:val="21"/>
+          <w:szCs w:val="21"/>
+          <w:lang w:val="en-US" w:eastAsia="es-ES"/>
+        </w:rPr>
+        <w:t xml:space="preserve"> </w:t>
+      </w:r>
+      <w:r>
+        <w:rPr>
+          <w:rFonts w:ascii="Consolas" w:eastAsia="Times New Roman" w:hAnsi="Consolas" w:cs="Times New Roman"/>
+          <w:color w:val="DCDCAA"/>
+          <w:sz w:val="21"/>
+          <w:szCs w:val="21"/>
+          <w:lang w:val="en-US" w:eastAsia="es-ES"/>
+        </w:rPr>
+        <w:t>&lt;&lt;</w:t>
+      </w:r>
+      <w:r>
+        <w:rPr>
+          <w:rFonts w:ascii="Consolas" w:eastAsia="Times New Roman" w:hAnsi="Consolas" w:cs="Times New Roman"/>
+          <w:color w:val="CCCCCC"/>
+          <w:sz w:val="21"/>
+          <w:szCs w:val="21"/>
+          <w:lang w:val="en-US" w:eastAsia="es-ES"/>
+        </w:rPr>
+        <w:t xml:space="preserve"> </w:t>
+      </w:r>
+      <w:r>
+        <w:rPr>
+          <w:rFonts w:ascii="Consolas" w:eastAsia="Times New Roman" w:hAnsi="Consolas" w:cs="Times New Roman"/>
+          <w:color w:val="9CDCFE"/>
+          <w:sz w:val="21"/>
+          <w:szCs w:val="21"/>
+          <w:lang w:val="en-US" w:eastAsia="es-ES"/>
+        </w:rPr>
+        <w:t>n</w:t>
+      </w:r>
+      <w:r>
+        <w:rPr>
+          <w:rFonts w:ascii="Consolas" w:eastAsia="Times New Roman" w:hAnsi="Consolas" w:cs="Times New Roman"/>
+          <w:color w:val="CCCCCC"/>
+          <w:sz w:val="21"/>
+          <w:szCs w:val="21"/>
+          <w:lang w:val="en-US" w:eastAsia="es-ES"/>
+        </w:rPr>
+        <w:t xml:space="preserve"> </w:t>
+      </w:r>
+      <w:r>
+        <w:rPr>
+          <w:rFonts w:ascii="Consolas" w:eastAsia="Times New Roman" w:hAnsi="Consolas" w:cs="Times New Roman"/>
+          <w:color w:val="DCDCAA"/>
+          <w:sz w:val="21"/>
+          <w:szCs w:val="21"/>
+          <w:lang w:val="en-US" w:eastAsia="es-ES"/>
+        </w:rPr>
+        <w:t>&lt;&lt;</w:t>
+      </w:r>
+      <w:r>
+        <w:rPr>
+          <w:rFonts w:ascii="Consolas" w:eastAsia="Times New Roman" w:hAnsi="Consolas" w:cs="Times New Roman"/>
+          <w:color w:val="CCCCCC"/>
+          <w:sz w:val="21"/>
+          <w:szCs w:val="21"/>
+          <w:lang w:val="en-US" w:eastAsia="es-ES"/>
+        </w:rPr>
+        <w:t xml:space="preserve"> </w:t>
+      </w:r>
+      <w:r>
+        <w:rPr>
+          <w:rFonts w:ascii="Consolas" w:eastAsia="Times New Roman" w:hAnsi="Consolas" w:cs="Times New Roman"/>
+          <w:color w:val="CE9178"/>
+          <w:sz w:val="21"/>
+          <w:szCs w:val="21"/>
+          <w:lang w:val="en-US" w:eastAsia="es-ES"/>
+        </w:rPr>
+        <w:t>" from column "</w:t>
+      </w:r>
+      <w:r>
+        <w:rPr>
+          <w:rFonts w:ascii="Consolas" w:eastAsia="Times New Roman" w:hAnsi="Consolas" w:cs="Times New Roman"/>
+          <w:color w:val="CCCCCC"/>
+          <w:sz w:val="21"/>
+          <w:szCs w:val="21"/>
+          <w:lang w:val="en-US" w:eastAsia="es-ES"/>
+        </w:rPr>
+        <w:t xml:space="preserve"> </w:t>
+      </w:r>
+      <w:r>
+        <w:rPr>
+          <w:rFonts w:ascii="Consolas" w:eastAsia="Times New Roman" w:hAnsi="Consolas" w:cs="Times New Roman"/>
+          <w:color w:val="DCDCAA"/>
+          <w:sz w:val="21"/>
+          <w:szCs w:val="21"/>
+          <w:lang w:val="en-US" w:eastAsia="es-ES"/>
+        </w:rPr>
+        <w:t>&lt;&lt;</w:t>
+      </w:r>
+      <w:r>
+        <w:rPr>
+          <w:rFonts w:ascii="Consolas" w:eastAsia="Times New Roman" w:hAnsi="Consolas" w:cs="Times New Roman"/>
+          <w:color w:val="CCCCCC"/>
+          <w:sz w:val="21"/>
+          <w:szCs w:val="21"/>
+          <w:lang w:val="en-US" w:eastAsia="es-ES"/>
+        </w:rPr>
+        <w:t xml:space="preserve"> </w:t>
+      </w:r>
+      <w:r>
+        <w:rPr>
+          <w:rFonts w:ascii="Consolas" w:eastAsia="Times New Roman" w:hAnsi="Consolas" w:cs="Times New Roman"/>
+          <w:color w:val="9CDCFE"/>
+          <w:sz w:val="21"/>
+          <w:szCs w:val="21"/>
+          <w:lang w:val="en-US" w:eastAsia="es-ES"/>
+        </w:rPr>
+        <w:t>A</w:t>
+      </w:r>
+      <w:r>
+        <w:rPr>
+          <w:rFonts w:ascii="Consolas" w:eastAsia="Times New Roman" w:hAnsi="Consolas" w:cs="Times New Roman"/>
+          <w:color w:val="CCCCCC"/>
+          <w:sz w:val="21"/>
+          <w:szCs w:val="21"/>
+          <w:lang w:val="en-US" w:eastAsia="es-ES"/>
+        </w:rPr>
+        <w:t xml:space="preserve"> </w:t>
+      </w:r>
+      <w:r>
+        <w:rPr>
+          <w:rFonts w:ascii="Consolas" w:eastAsia="Times New Roman" w:hAnsi="Consolas" w:cs="Times New Roman"/>
+          <w:color w:val="DCDCAA"/>
+          <w:sz w:val="21"/>
+          <w:szCs w:val="21"/>
+          <w:lang w:val="en-US" w:eastAsia="es-ES"/>
+        </w:rPr>
+        <w:t>&lt;&lt;</w:t>
+      </w:r>
+      <w:r>
+        <w:rPr>
+          <w:rFonts w:ascii="Consolas" w:eastAsia="Times New Roman" w:hAnsi="Consolas" w:cs="Times New Roman"/>
+          <w:color w:val="CCCCCC"/>
+          <w:sz w:val="21"/>
+          <w:szCs w:val="21"/>
+          <w:lang w:val="en-US" w:eastAsia="es-ES"/>
+        </w:rPr>
+        <w:t xml:space="preserve"> </w:t>
+      </w:r>
+      <w:r>
+        <w:rPr>
+          <w:rFonts w:ascii="Consolas" w:eastAsia="Times New Roman" w:hAnsi="Consolas" w:cs="Times New Roman"/>
+          <w:color w:val="CE9178"/>
+          <w:sz w:val="21"/>
+          <w:szCs w:val="21"/>
+          <w:lang w:val="en-US" w:eastAsia="es-ES"/>
+        </w:rPr>
+        <w:t>" to column "</w:t>
+      </w:r>
+      <w:r>
+        <w:rPr>
+          <w:rFonts w:ascii="Consolas" w:eastAsia="Times New Roman" w:hAnsi="Consolas" w:cs="Times New Roman"/>
+          <w:color w:val="CCCCCC"/>
+          <w:sz w:val="21"/>
+          <w:szCs w:val="21"/>
+          <w:lang w:val="en-US" w:eastAsia="es-ES"/>
+        </w:rPr>
+        <w:t xml:space="preserve"> </w:t>
+      </w:r>
+      <w:r>
+        <w:rPr>
+          <w:rFonts w:ascii="Consolas" w:eastAsia="Times New Roman" w:hAnsi="Consolas" w:cs="Times New Roman"/>
+          <w:color w:val="DCDCAA"/>
+          <w:sz w:val="21"/>
+          <w:szCs w:val="21"/>
+          <w:lang w:val="en-US" w:eastAsia="es-ES"/>
+        </w:rPr>
+        <w:t>&lt;&lt;</w:t>
+      </w:r>
+      <w:r>
+        <w:rPr>
+          <w:rFonts w:ascii="Consolas" w:eastAsia="Times New Roman" w:hAnsi="Consolas" w:cs="Times New Roman"/>
+          <w:color w:val="CCCCCC"/>
+          <w:sz w:val="21"/>
+          <w:szCs w:val="21"/>
+          <w:lang w:val="en-US" w:eastAsia="es-ES"/>
+        </w:rPr>
+        <w:t xml:space="preserve"> </w:t>
+      </w:r>
+      <w:r>
+        <w:rPr>
+          <w:rFonts w:ascii="Consolas" w:eastAsia="Times New Roman" w:hAnsi="Consolas" w:cs="Times New Roman"/>
+          <w:color w:val="9CDCFE"/>
+          <w:sz w:val="21"/>
+          <w:szCs w:val="21"/>
+          <w:lang w:val="en-US" w:eastAsia="es-ES"/>
+        </w:rPr>
+        <w:t>C</w:t>
+      </w:r>
+      <w:r>
+        <w:rPr>
+          <w:rFonts w:ascii="Consolas" w:eastAsia="Times New Roman" w:hAnsi="Consolas" w:cs="Times New Roman"/>
+          <w:color w:val="CCCCCC"/>
+          <w:sz w:val="21"/>
+          <w:szCs w:val="21"/>
+          <w:lang w:val="en-US" w:eastAsia="es-ES"/>
+        </w:rPr>
+        <w:t xml:space="preserve"> </w:t>
+      </w:r>
+      <w:r>
+        <w:rPr>
+          <w:rFonts w:ascii="Consolas" w:eastAsia="Times New Roman" w:hAnsi="Consolas" w:cs="Times New Roman"/>
+          <w:color w:val="DCDCAA"/>
+          <w:sz w:val="21"/>
+          <w:szCs w:val="21"/>
+          <w:lang w:val="en-US" w:eastAsia="es-ES"/>
+        </w:rPr>
+        <w:t>&lt;&lt;</w:t>
+      </w:r>
+      <w:r>
+        <w:rPr>
+          <w:rFonts w:ascii="Consolas" w:eastAsia="Times New Roman" w:hAnsi="Consolas" w:cs="Times New Roman"/>
+          <w:color w:val="CCCCCC"/>
+          <w:sz w:val="21"/>
+          <w:szCs w:val="21"/>
+          <w:lang w:val="en-US" w:eastAsia="es-ES"/>
+        </w:rPr>
+        <w:t xml:space="preserve"> </w:t>
+      </w:r>
+      <w:proofErr w:type="gramStart"/>
+      <w:r>
+        <w:rPr>
+          <w:rFonts w:ascii="Consolas" w:eastAsia="Times New Roman" w:hAnsi="Consolas" w:cs="Times New Roman"/>
+          <w:color w:val="4EC9B0"/>
+          <w:sz w:val="21"/>
+          <w:szCs w:val="21"/>
+          <w:lang w:val="en-US" w:eastAsia="es-ES"/>
+        </w:rPr>
+        <w:t>std</w:t>
+      </w:r>
+      <w:r>
+        <w:rPr>
+          <w:rFonts w:ascii="Consolas" w:eastAsia="Times New Roman" w:hAnsi="Consolas" w:cs="Times New Roman"/>
+          <w:color w:val="CCCCCC"/>
+          <w:sz w:val="21"/>
+          <w:szCs w:val="21"/>
+          <w:lang w:val="en-US" w:eastAsia="es-ES"/>
+        </w:rPr>
+        <w:t>::</w:t>
+      </w:r>
+      <w:proofErr w:type="spellStart"/>
+      <w:proofErr w:type="gramEnd"/>
+      <w:r>
+        <w:rPr>
+          <w:rFonts w:ascii="Consolas" w:eastAsia="Times New Roman" w:hAnsi="Consolas" w:cs="Times New Roman"/>
+          <w:color w:val="DCDCAA"/>
+          <w:sz w:val="21"/>
+          <w:szCs w:val="21"/>
+          <w:lang w:val="en-US" w:eastAsia="es-ES"/>
+        </w:rPr>
+        <w:t>endl</w:t>
+      </w:r>
+      <w:proofErr w:type="spellEnd"/>
+      <w:r>
+        <w:rPr>
+          <w:rFonts w:ascii="Consolas" w:eastAsia="Times New Roman" w:hAnsi="Consolas" w:cs="Times New Roman"/>
+          <w:color w:val="CCCCCC"/>
+          <w:sz w:val="21"/>
+          <w:szCs w:val="21"/>
+          <w:lang w:val="en-US" w:eastAsia="es-ES"/>
+        </w:rPr>
+        <w:t>;</w:t>
+      </w:r>
+    </w:p>
+    <w:p>
+      <w:pPr>
+        <w:shd w:val="clear" w:color="auto" w:fill="1F1F1F"/>
+        <w:spacing w:after="0" w:line="285" w:lineRule="atLeast"/>
+        <w:rPr>
+          <w:rFonts w:ascii="Consolas" w:eastAsia="Times New Roman" w:hAnsi="Consolas" w:cs="Times New Roman"/>
+          <w:color w:val="CCCCCC"/>
+          <w:sz w:val="21"/>
+          <w:szCs w:val="21"/>
+          <w:lang w:eastAsia="es-ES"/>
+        </w:rPr>
+      </w:pPr>
+      <w:r>
+        <w:rPr>
+          <w:rFonts w:ascii="Consolas" w:eastAsia="Times New Roman" w:hAnsi="Consolas" w:cs="Times New Roman"/>
+          <w:color w:val="CCCCCC"/>
+          <w:sz w:val="21"/>
+          <w:szCs w:val="21"/>
+          <w:lang w:val="en-US" w:eastAsia="es-ES"/>
+        </w:rPr>
+        <w:t xml:space="preserve">        </w:t>
+      </w:r>
+      <w:proofErr w:type="gramStart"/>
+      <w:r>
+        <w:rPr>
+          <w:rFonts w:ascii="Consolas" w:eastAsia="Times New Roman" w:hAnsi="Consolas" w:cs="Times New Roman"/>
+          <w:color w:val="DCDCAA"/>
+          <w:sz w:val="21"/>
+          <w:szCs w:val="21"/>
+          <w:lang w:eastAsia="es-ES"/>
+        </w:rPr>
+        <w:t>TOH</w:t>
+      </w:r>
+      <w:r>
+        <w:rPr>
+          <w:rFonts w:ascii="Consolas" w:eastAsia="Times New Roman" w:hAnsi="Consolas" w:cs="Times New Roman"/>
+          <w:color w:val="CCCCCC"/>
+          <w:sz w:val="21"/>
+          <w:szCs w:val="21"/>
+          <w:lang w:eastAsia="es-ES"/>
+        </w:rPr>
         <w:t>(</w:t>
       </w:r>
-      <w:r>
-        <w:t>n-1Cr-1</w:t>
-      </w:r>
-      <w:r>
-        <w:t>)</w:t>
-      </w:r>
-      <w:r>
-        <w:t xml:space="preserve"> + </w:t>
-      </w:r>
-      <w:r>
-        <w:t>(</w:t>
-      </w:r>
-      <w:r>
-        <w:t>n-1Cr</w:t>
-      </w:r>
-      <w:r>
-        <w:t>)</w:t>
+      <w:proofErr w:type="gramEnd"/>
+      <w:r>
+        <w:rPr>
+          <w:rFonts w:ascii="Consolas" w:eastAsia="Times New Roman" w:hAnsi="Consolas" w:cs="Times New Roman"/>
+          <w:color w:val="9CDCFE"/>
+          <w:sz w:val="21"/>
+          <w:szCs w:val="21"/>
+          <w:lang w:eastAsia="es-ES"/>
+        </w:rPr>
+        <w:t>n</w:t>
+      </w:r>
+      <w:r>
+        <w:rPr>
+          <w:rFonts w:ascii="Consolas" w:eastAsia="Times New Roman" w:hAnsi="Consolas" w:cs="Times New Roman"/>
+          <w:color w:val="D4D4D4"/>
+          <w:sz w:val="21"/>
+          <w:szCs w:val="21"/>
+          <w:lang w:eastAsia="es-ES"/>
+        </w:rPr>
+        <w:t>-</w:t>
+      </w:r>
+      <w:r>
+        <w:rPr>
+          <w:rFonts w:ascii="Consolas" w:eastAsia="Times New Roman" w:hAnsi="Consolas" w:cs="Times New Roman"/>
+          <w:color w:val="B5CEA8"/>
+          <w:sz w:val="21"/>
+          <w:szCs w:val="21"/>
+          <w:lang w:eastAsia="es-ES"/>
+        </w:rPr>
+        <w:t>1</w:t>
+      </w:r>
+      <w:r>
+        <w:rPr>
+          <w:rFonts w:ascii="Consolas" w:eastAsia="Times New Roman" w:hAnsi="Consolas" w:cs="Times New Roman"/>
+          <w:color w:val="CCCCCC"/>
+          <w:sz w:val="21"/>
+          <w:szCs w:val="21"/>
+          <w:lang w:eastAsia="es-ES"/>
+        </w:rPr>
+        <w:t xml:space="preserve">, </w:t>
+      </w:r>
+      <w:r>
+        <w:rPr>
+          <w:rFonts w:ascii="Consolas" w:eastAsia="Times New Roman" w:hAnsi="Consolas" w:cs="Times New Roman"/>
+          <w:color w:val="9CDCFE"/>
+          <w:sz w:val="21"/>
+          <w:szCs w:val="21"/>
+          <w:lang w:eastAsia="es-ES"/>
+        </w:rPr>
+        <w:t>B</w:t>
+      </w:r>
+      <w:r>
+        <w:rPr>
+          <w:rFonts w:ascii="Consolas" w:eastAsia="Times New Roman" w:hAnsi="Consolas" w:cs="Times New Roman"/>
+          <w:color w:val="CCCCCC"/>
+          <w:sz w:val="21"/>
+          <w:szCs w:val="21"/>
+          <w:lang w:eastAsia="es-ES"/>
+        </w:rPr>
+        <w:t xml:space="preserve">, </w:t>
+      </w:r>
+      <w:r>
+        <w:rPr>
+          <w:rFonts w:ascii="Consolas" w:eastAsia="Times New Roman" w:hAnsi="Consolas" w:cs="Times New Roman"/>
+          <w:color w:val="9CDCFE"/>
+          <w:sz w:val="21"/>
+          <w:szCs w:val="21"/>
+          <w:lang w:eastAsia="es-ES"/>
+        </w:rPr>
+        <w:t>A</w:t>
+      </w:r>
+      <w:r>
+        <w:rPr>
+          <w:rFonts w:ascii="Consolas" w:eastAsia="Times New Roman" w:hAnsi="Consolas" w:cs="Times New Roman"/>
+          <w:color w:val="CCCCCC"/>
+          <w:sz w:val="21"/>
+          <w:szCs w:val="21"/>
+          <w:lang w:eastAsia="es-ES"/>
+        </w:rPr>
+        <w:t xml:space="preserve">, </w:t>
+      </w:r>
+      <w:r>
+        <w:rPr>
+          <w:rFonts w:ascii="Consolas" w:eastAsia="Times New Roman" w:hAnsi="Consolas" w:cs="Times New Roman"/>
+          <w:color w:val="9CDCFE"/>
+          <w:sz w:val="21"/>
+          <w:szCs w:val="21"/>
+          <w:lang w:eastAsia="es-ES"/>
+        </w:rPr>
+        <w:t>C</w:t>
+      </w:r>
+      <w:r>
+        <w:rPr>
+          <w:rFonts w:ascii="Consolas" w:eastAsia="Times New Roman" w:hAnsi="Consolas" w:cs="Times New Roman"/>
+          <w:color w:val="CCCCCC"/>
+          <w:sz w:val="21"/>
+          <w:szCs w:val="21"/>
+          <w:lang w:eastAsia="es-ES"/>
+        </w:rPr>
+        <w:t>);</w:t>
+      </w:r>
+    </w:p>
+    <w:p>
+      <w:pPr>
+        <w:shd w:val="clear" w:color="auto" w:fill="1F1F1F"/>
+        <w:spacing w:after="0" w:line="285" w:lineRule="atLeast"/>
+        <w:rPr>
+          <w:rFonts w:ascii="Consolas" w:eastAsia="Times New Roman" w:hAnsi="Consolas" w:cs="Times New Roman"/>
+          <w:color w:val="CCCCCC"/>
+          <w:sz w:val="21"/>
+          <w:szCs w:val="21"/>
+          <w:lang w:eastAsia="es-ES"/>
+        </w:rPr>
+      </w:pPr>
+      <w:r>
+        <w:rPr>
+          <w:rFonts w:ascii="Consolas" w:eastAsia="Times New Roman" w:hAnsi="Consolas" w:cs="Times New Roman"/>
+          <w:color w:val="CCCCCC"/>
+          <w:sz w:val="21"/>
+          <w:szCs w:val="21"/>
+          <w:lang w:eastAsia="es-ES"/>
+        </w:rPr>
+        <w:t>    }</w:t>
+      </w:r>
+    </w:p>
+    <w:p>
+      <w:pPr>
+        <w:shd w:val="clear" w:color="auto" w:fill="1F1F1F"/>
+        <w:spacing w:after="0" w:line="285" w:lineRule="atLeast"/>
+        <w:rPr>
+          <w:rFonts w:ascii="Consolas" w:eastAsia="Times New Roman" w:hAnsi="Consolas" w:cs="Times New Roman"/>
+          <w:color w:val="CCCCCC"/>
+          <w:sz w:val="21"/>
+          <w:szCs w:val="21"/>
+          <w:lang w:eastAsia="es-ES"/>
+        </w:rPr>
+      </w:pPr>
+      <w:r>
+        <w:rPr>
+          <w:rFonts w:ascii="Consolas" w:eastAsia="Times New Roman" w:hAnsi="Consolas" w:cs="Times New Roman"/>
+          <w:color w:val="CCCCCC"/>
+          <w:sz w:val="21"/>
+          <w:szCs w:val="21"/>
+          <w:lang w:eastAsia="es-ES"/>
+        </w:rPr>
+        <w:t>}</w:t>
+      </w:r>
+    </w:p>
+    <w:p>
+      <w:pPr>
+        <w:jc w:val="both"/>
+      </w:pPr>
+    </w:p>
+    <w:p>
+      <w:pPr>
+        <w:jc w:val="both"/>
+      </w:pPr>
+      <w:r>
+        <w:t xml:space="preserve">Entonces, el orden </w:t>
+      </w:r>
+      <w:r>
+        <w:t>de argumentos es (</w:t>
+      </w:r>
+      <w:proofErr w:type="spellStart"/>
+      <w:r>
+        <w:t>numero</w:t>
+      </w:r>
+      <w:proofErr w:type="spellEnd"/>
+      <w:r>
+        <w:t xml:space="preserve"> de discos, columna A, columna B, columna C)</w:t>
+      </w:r>
+    </w:p>
+    <w:p>
+      <w:pPr>
+        <w:jc w:val="both"/>
+      </w:pPr>
+      <w:proofErr w:type="spellStart"/>
+      <w:r>
+        <w:t>Detro</w:t>
+      </w:r>
+      <w:proofErr w:type="spellEnd"/>
+      <w:r>
+        <w:t xml:space="preserve"> de la función: primero recursivo en (n-1, A, C, B), imprimir movimiento de A </w:t>
+      </w:r>
+      <w:proofErr w:type="spellStart"/>
+      <w:r>
+        <w:t>a</w:t>
+      </w:r>
+      <w:proofErr w:type="spellEnd"/>
+      <w:r>
+        <w:t xml:space="preserve"> C, y luego recursivo en (n-1, B, A, C). El movimiento se realiza al retornar de la primera recursión.</w:t>
+      </w:r>
+    </w:p>
+    <w:p>
+      <w:pPr>
+        <w:jc w:val="both"/>
+      </w:pPr>
+    </w:p>
+    <w:p>
+      <w:pPr>
+        <w:jc w:val="both"/>
+      </w:pPr>
+    </w:p>
+    <w:p>
+      <w:pPr>
+        <w:jc w:val="both"/>
+      </w:pPr>
+      <w:r>
+        <w:t>ARRAYS</w:t>
       </w:r>
       <w:bookmarkStart w:id="0" w:name="_GoBack"/>
       <w:bookmarkEnd w:id="0"/>
-      <w:r>
-        <w:t>. Ej. 4C2 = 3C1 + 3C2</w:t>
-      </w:r>
-    </w:p>
-    <w:p>
-      <w:pPr>
-        <w:jc w:val="both"/>
-      </w:pPr>
     </w:p>
     <w:sectPr>
       <w:pgSz w:w="11906" w:h="16838"/>

</xml_diff>

<commit_message>
add and insert into array
</commit_message>
<xml_diff>
--- a/Apuntes Mastering Data Structures.docx
+++ b/Apuntes Mastering Data Structures.docx
@@ -2760,6 +2760,1698 @@
       </w:pPr>
       <w:r>
         <w:t>ARRAYS</w:t>
+      </w:r>
+    </w:p>
+    <w:p>
+      <w:pPr>
+        <w:jc w:val="both"/>
+      </w:pPr>
+    </w:p>
+    <w:p>
+      <w:pPr>
+        <w:jc w:val="both"/>
+      </w:pPr>
+      <w:r>
+        <w:lastRenderedPageBreak/>
+        <w:t xml:space="preserve">2D </w:t>
+      </w:r>
+      <w:proofErr w:type="spellStart"/>
+      <w:r>
+        <w:t>arrays</w:t>
+      </w:r>
+      <w:proofErr w:type="spellEnd"/>
+    </w:p>
+    <w:p>
+      <w:pPr>
+        <w:jc w:val="both"/>
+      </w:pPr>
+      <w:r>
+        <w:t xml:space="preserve">En la memoria el almacenaje es 1D, linear. Si se inicializa un </w:t>
+      </w:r>
+      <w:proofErr w:type="gramStart"/>
+      <w:r>
+        <w:t>array[</w:t>
+      </w:r>
+      <w:proofErr w:type="gramEnd"/>
+      <w:r>
+        <w:t>3][4] = 3 * 4 = 12 direcciones en memoria.</w:t>
+      </w:r>
+      <w:r>
+        <w:t xml:space="preserve"> Array [m][n]</w:t>
+      </w:r>
+    </w:p>
+    <w:p>
+      <w:pPr>
+        <w:jc w:val="both"/>
+      </w:pPr>
+      <w:r>
+        <w:t>Formas de representación:</w:t>
+      </w:r>
+    </w:p>
+    <w:p>
+      <w:pPr>
+        <w:ind w:left="708"/>
+        <w:jc w:val="both"/>
+      </w:pPr>
+      <w:proofErr w:type="spellStart"/>
+      <w:r>
+        <w:rPr>
+          <w:b/>
+        </w:rPr>
+        <w:t>Row</w:t>
+      </w:r>
+      <w:proofErr w:type="spellEnd"/>
+      <w:r>
+        <w:rPr>
+          <w:b/>
+        </w:rPr>
+        <w:t xml:space="preserve"> </w:t>
+      </w:r>
+      <w:proofErr w:type="spellStart"/>
+      <w:r>
+        <w:rPr>
+          <w:b/>
+        </w:rPr>
+        <w:t>Major</w:t>
+      </w:r>
+      <w:proofErr w:type="spellEnd"/>
+      <w:r>
+        <w:rPr>
+          <w:b/>
+        </w:rPr>
+        <w:t xml:space="preserve"> </w:t>
+      </w:r>
+      <w:proofErr w:type="spellStart"/>
+      <w:proofErr w:type="gramStart"/>
+      <w:r>
+        <w:rPr>
+          <w:b/>
+        </w:rPr>
+        <w:t>Mapping</w:t>
+      </w:r>
+      <w:proofErr w:type="spellEnd"/>
+      <w:r>
+        <w:t>.</w:t>
+      </w:r>
+      <w:r>
+        <w:t>-</w:t>
+      </w:r>
+      <w:proofErr w:type="gramEnd"/>
+      <w:r>
+        <w:t xml:space="preserve"> </w:t>
+      </w:r>
+      <w:r>
+        <w:t>Los elementos se al</w:t>
+      </w:r>
+      <w:r>
+        <w:t>macenan fila a fila. En el ejemplo anterior de [3][4], los elementos de las columnas se almacenarían seguidamente, 4 por las 3 columnas.</w:t>
+      </w:r>
+      <w:r>
+        <w:t>:</w:t>
+      </w:r>
+    </w:p>
+    <w:tbl>
+      <w:tblPr>
+        <w:tblStyle w:val="TableGrid"/>
+        <w:tblW w:w="0" w:type="auto"/>
+        <w:tblInd w:w="708" w:type="dxa"/>
+        <w:tblLook w:val="04A0" w:firstRow="1" w:lastRow="0" w:firstColumn="1" w:lastColumn="0" w:noHBand="0" w:noVBand="1"/>
+      </w:tblPr>
+      <w:tblGrid>
+        <w:gridCol w:w="650"/>
+        <w:gridCol w:w="650"/>
+        <w:gridCol w:w="648"/>
+        <w:gridCol w:w="648"/>
+        <w:gridCol w:w="648"/>
+        <w:gridCol w:w="648"/>
+        <w:gridCol w:w="649"/>
+        <w:gridCol w:w="649"/>
+        <w:gridCol w:w="649"/>
+        <w:gridCol w:w="649"/>
+        <w:gridCol w:w="649"/>
+        <w:gridCol w:w="649"/>
+      </w:tblGrid>
+      <w:tr>
+        <w:tc>
+          <w:tcPr>
+            <w:tcW w:w="650" w:type="dxa"/>
+            <w:tcBorders>
+              <w:right w:val="single" w:sz="4" w:space="0" w:color="A5A5A5" w:themeColor="accent3"/>
+            </w:tcBorders>
+          </w:tcPr>
+          <w:p>
+            <w:pPr>
+              <w:jc w:val="center"/>
+            </w:pPr>
+            <w:r>
+              <w:t>A00</w:t>
+            </w:r>
+          </w:p>
+        </w:tc>
+        <w:tc>
+          <w:tcPr>
+            <w:tcW w:w="650" w:type="dxa"/>
+            <w:tcBorders>
+              <w:left w:val="single" w:sz="4" w:space="0" w:color="A5A5A5" w:themeColor="accent3"/>
+              <w:right w:val="single" w:sz="4" w:space="0" w:color="A5A5A5" w:themeColor="accent3"/>
+            </w:tcBorders>
+          </w:tcPr>
+          <w:p>
+            <w:pPr>
+              <w:jc w:val="center"/>
+            </w:pPr>
+            <w:r>
+              <w:t>A01</w:t>
+            </w:r>
+          </w:p>
+        </w:tc>
+        <w:tc>
+          <w:tcPr>
+            <w:tcW w:w="648" w:type="dxa"/>
+            <w:tcBorders>
+              <w:left w:val="single" w:sz="4" w:space="0" w:color="A5A5A5" w:themeColor="accent3"/>
+              <w:right w:val="single" w:sz="4" w:space="0" w:color="A5A5A5" w:themeColor="accent3"/>
+            </w:tcBorders>
+          </w:tcPr>
+          <w:p>
+            <w:pPr>
+              <w:jc w:val="center"/>
+            </w:pPr>
+            <w:r>
+              <w:t>A02</w:t>
+            </w:r>
+          </w:p>
+        </w:tc>
+        <w:tc>
+          <w:tcPr>
+            <w:tcW w:w="648" w:type="dxa"/>
+            <w:tcBorders>
+              <w:left w:val="single" w:sz="4" w:space="0" w:color="A5A5A5" w:themeColor="accent3"/>
+              <w:right w:val="single" w:sz="12" w:space="0" w:color="auto"/>
+            </w:tcBorders>
+          </w:tcPr>
+          <w:p>
+            <w:pPr>
+              <w:jc w:val="center"/>
+            </w:pPr>
+            <w:r>
+              <w:t>A03</w:t>
+            </w:r>
+          </w:p>
+        </w:tc>
+        <w:tc>
+          <w:tcPr>
+            <w:tcW w:w="648" w:type="dxa"/>
+            <w:tcBorders>
+              <w:left w:val="single" w:sz="12" w:space="0" w:color="auto"/>
+              <w:right w:val="single" w:sz="4" w:space="0" w:color="A5A5A5" w:themeColor="accent3"/>
+            </w:tcBorders>
+          </w:tcPr>
+          <w:p>
+            <w:pPr>
+              <w:jc w:val="center"/>
+            </w:pPr>
+            <w:r>
+              <w:t>A</w:t>
+            </w:r>
+            <w:r>
+              <w:t>10</w:t>
+            </w:r>
+          </w:p>
+        </w:tc>
+        <w:tc>
+          <w:tcPr>
+            <w:tcW w:w="648" w:type="dxa"/>
+            <w:tcBorders>
+              <w:left w:val="single" w:sz="4" w:space="0" w:color="A5A5A5" w:themeColor="accent3"/>
+              <w:right w:val="single" w:sz="4" w:space="0" w:color="A5A5A5" w:themeColor="accent3"/>
+            </w:tcBorders>
+          </w:tcPr>
+          <w:p>
+            <w:pPr>
+              <w:jc w:val="center"/>
+            </w:pPr>
+            <w:r>
+              <w:t>A</w:t>
+            </w:r>
+            <w:r>
+              <w:t>11</w:t>
+            </w:r>
+          </w:p>
+        </w:tc>
+        <w:tc>
+          <w:tcPr>
+            <w:tcW w:w="649" w:type="dxa"/>
+            <w:tcBorders>
+              <w:left w:val="single" w:sz="4" w:space="0" w:color="A5A5A5" w:themeColor="accent3"/>
+              <w:right w:val="single" w:sz="4" w:space="0" w:color="A5A5A5" w:themeColor="accent3"/>
+            </w:tcBorders>
+          </w:tcPr>
+          <w:p>
+            <w:pPr>
+              <w:jc w:val="center"/>
+            </w:pPr>
+            <w:r>
+              <w:t>A</w:t>
+            </w:r>
+            <w:r>
+              <w:t>12</w:t>
+            </w:r>
+          </w:p>
+        </w:tc>
+        <w:tc>
+          <w:tcPr>
+            <w:tcW w:w="649" w:type="dxa"/>
+            <w:tcBorders>
+              <w:left w:val="single" w:sz="4" w:space="0" w:color="A5A5A5" w:themeColor="accent3"/>
+              <w:right w:val="single" w:sz="12" w:space="0" w:color="auto"/>
+            </w:tcBorders>
+          </w:tcPr>
+          <w:p>
+            <w:pPr>
+              <w:jc w:val="center"/>
+            </w:pPr>
+            <w:r>
+              <w:t>A</w:t>
+            </w:r>
+            <w:r>
+              <w:t>13</w:t>
+            </w:r>
+          </w:p>
+        </w:tc>
+        <w:tc>
+          <w:tcPr>
+            <w:tcW w:w="649" w:type="dxa"/>
+            <w:tcBorders>
+              <w:left w:val="single" w:sz="12" w:space="0" w:color="auto"/>
+              <w:right w:val="single" w:sz="4" w:space="0" w:color="A5A5A5" w:themeColor="accent3"/>
+            </w:tcBorders>
+          </w:tcPr>
+          <w:p>
+            <w:pPr>
+              <w:jc w:val="center"/>
+            </w:pPr>
+            <w:r>
+              <w:t>A</w:t>
+            </w:r>
+            <w:r>
+              <w:t>20</w:t>
+            </w:r>
+          </w:p>
+        </w:tc>
+        <w:tc>
+          <w:tcPr>
+            <w:tcW w:w="649" w:type="dxa"/>
+            <w:tcBorders>
+              <w:left w:val="single" w:sz="4" w:space="0" w:color="A5A5A5" w:themeColor="accent3"/>
+              <w:right w:val="single" w:sz="4" w:space="0" w:color="A5A5A5" w:themeColor="accent3"/>
+            </w:tcBorders>
+          </w:tcPr>
+          <w:p>
+            <w:pPr>
+              <w:jc w:val="center"/>
+            </w:pPr>
+            <w:r>
+              <w:t>A</w:t>
+            </w:r>
+            <w:r>
+              <w:t>21</w:t>
+            </w:r>
+            <w:r>
+              <w:t xml:space="preserve"> </w:t>
+            </w:r>
+          </w:p>
+        </w:tc>
+        <w:tc>
+          <w:tcPr>
+            <w:tcW w:w="649" w:type="dxa"/>
+            <w:tcBorders>
+              <w:left w:val="single" w:sz="4" w:space="0" w:color="A5A5A5" w:themeColor="accent3"/>
+              <w:right w:val="single" w:sz="4" w:space="0" w:color="A5A5A5" w:themeColor="accent3"/>
+            </w:tcBorders>
+          </w:tcPr>
+          <w:p>
+            <w:pPr>
+              <w:jc w:val="center"/>
+            </w:pPr>
+            <w:r>
+              <w:t>A</w:t>
+            </w:r>
+            <w:r>
+              <w:t>22</w:t>
+            </w:r>
+          </w:p>
+        </w:tc>
+        <w:tc>
+          <w:tcPr>
+            <w:tcW w:w="649" w:type="dxa"/>
+            <w:tcBorders>
+              <w:left w:val="single" w:sz="4" w:space="0" w:color="A5A5A5" w:themeColor="accent3"/>
+            </w:tcBorders>
+          </w:tcPr>
+          <w:p>
+            <w:pPr>
+              <w:jc w:val="center"/>
+            </w:pPr>
+            <w:r>
+              <w:t>A</w:t>
+            </w:r>
+            <w:r>
+              <w:t>23</w:t>
+            </w:r>
+          </w:p>
+        </w:tc>
+      </w:tr>
+    </w:tbl>
+    <w:p>
+      <w:pPr>
+        <w:ind w:left="708"/>
+        <w:jc w:val="both"/>
+      </w:pPr>
+    </w:p>
+    <w:p>
+      <w:pPr>
+        <w:ind w:left="708"/>
+        <w:jc w:val="both"/>
+      </w:pPr>
+      <w:r>
+        <w:t>La conversión para obtener la dirección es:</w:t>
+      </w:r>
+    </w:p>
+    <w:p>
+      <w:pPr>
+        <w:ind w:left="1065" w:firstLine="351"/>
+        <w:jc w:val="both"/>
+      </w:pPr>
+      <w:proofErr w:type="spellStart"/>
+      <w:r>
+        <w:t>Add</w:t>
+      </w:r>
+      <w:proofErr w:type="spellEnd"/>
+      <w:r>
+        <w:t>(</w:t>
+      </w:r>
+      <w:proofErr w:type="gramStart"/>
+      <w:r>
+        <w:t>A[</w:t>
+      </w:r>
+      <w:proofErr w:type="gramEnd"/>
+      <w:r>
+        <w:t>1][2]) = 200 + (</w:t>
+      </w:r>
+      <w:r>
+        <w:t xml:space="preserve">1 * </w:t>
+      </w:r>
+      <w:r>
+        <w:t>4 + 2) * 2</w:t>
+      </w:r>
+      <w:r>
+        <w:tab/>
+        <w:t>= 212</w:t>
+      </w:r>
+    </w:p>
+    <w:p>
+      <w:pPr>
+        <w:ind w:left="705"/>
+        <w:jc w:val="both"/>
+      </w:pPr>
+      <w:r>
+        <w:t xml:space="preserve">Donde: </w:t>
+      </w:r>
+      <w:proofErr w:type="spellStart"/>
+      <w:r>
+        <w:t>Add</w:t>
+      </w:r>
+      <w:proofErr w:type="spellEnd"/>
+      <w:r>
+        <w:t xml:space="preserve"> es la dirección. Se asume una dirección de 200. </w:t>
+      </w:r>
+      <w:r>
+        <w:t xml:space="preserve">1 es el </w:t>
+      </w:r>
+      <w:proofErr w:type="spellStart"/>
+      <w:r>
+        <w:t>numero</w:t>
+      </w:r>
+      <w:proofErr w:type="spellEnd"/>
+      <w:r>
+        <w:t xml:space="preserve"> de índice. </w:t>
+      </w:r>
+      <w:r>
+        <w:t xml:space="preserve">4 es el </w:t>
+      </w:r>
+      <w:proofErr w:type="spellStart"/>
+      <w:r>
+        <w:t>numero</w:t>
+      </w:r>
+      <w:proofErr w:type="spellEnd"/>
+      <w:r>
+        <w:t xml:space="preserve"> de columnas</w:t>
+      </w:r>
+      <w:r>
+        <w:t xml:space="preserve"> por fila</w:t>
+      </w:r>
+      <w:r>
+        <w:t xml:space="preserve">. 2 es el </w:t>
+      </w:r>
+      <w:proofErr w:type="spellStart"/>
+      <w:r>
+        <w:t>numero</w:t>
+      </w:r>
+      <w:proofErr w:type="spellEnd"/>
+      <w:r>
+        <w:t xml:space="preserve"> de bytes del </w:t>
+      </w:r>
+      <w:proofErr w:type="spellStart"/>
+      <w:r>
+        <w:t>int</w:t>
+      </w:r>
+      <w:proofErr w:type="spellEnd"/>
+      <w:r>
+        <w:t xml:space="preserve"> (se asume como 2. Varia de acuerdo al compilador). El resultado de la memoria es 212.</w:t>
+      </w:r>
+    </w:p>
+    <w:p>
+      <w:pPr>
+        <w:ind w:left="705"/>
+        <w:jc w:val="both"/>
+      </w:pPr>
+      <w:r>
+        <w:tab/>
+      </w:r>
+      <w:r>
+        <w:tab/>
+      </w:r>
+      <w:proofErr w:type="spellStart"/>
+      <w:r>
+        <w:t>Add</w:t>
+      </w:r>
+      <w:proofErr w:type="spellEnd"/>
+      <w:r>
+        <w:t>(</w:t>
+      </w:r>
+      <w:proofErr w:type="gramStart"/>
+      <w:r>
+        <w:t>A[</w:t>
+      </w:r>
+      <w:proofErr w:type="gramEnd"/>
+      <w:r>
+        <w:t>2][3]) = 200 + (2 * 4 + 3) * 2</w:t>
+      </w:r>
+      <w:r>
+        <w:tab/>
+        <w:t>= 222</w:t>
+      </w:r>
+    </w:p>
+    <w:p>
+      <w:pPr>
+        <w:ind w:left="705"/>
+        <w:jc w:val="both"/>
+      </w:pPr>
+    </w:p>
+    <w:p>
+      <w:pPr>
+        <w:ind w:left="705"/>
+        <w:jc w:val="both"/>
+      </w:pPr>
+      <w:r>
+        <w:t xml:space="preserve">Entonces la formula es = (A[i][j]) = Lo + </w:t>
+      </w:r>
+      <w:proofErr w:type="gramStart"/>
+      <w:r>
+        <w:t>( i</w:t>
+      </w:r>
+      <w:proofErr w:type="gramEnd"/>
+      <w:r>
+        <w:t xml:space="preserve"> * n + j ) * w.</w:t>
+      </w:r>
+      <w:r>
+        <w:t xml:space="preserve"> Va de izquierda a derecha</w:t>
+      </w:r>
+    </w:p>
+    <w:p>
+      <w:pPr>
+        <w:ind w:left="705"/>
+        <w:jc w:val="both"/>
+      </w:pPr>
+      <w:r>
+        <w:t xml:space="preserve">Donde Lo es la dirección del primer elemento, i * n es la </w:t>
+      </w:r>
+      <w:proofErr w:type="gramStart"/>
+      <w:r>
+        <w:t>fila,  j</w:t>
+      </w:r>
+      <w:proofErr w:type="gramEnd"/>
+      <w:r>
+        <w:t xml:space="preserve"> es la columna, y w es el espacio en bytes que ocupa el elemento.</w:t>
+      </w:r>
+    </w:p>
+    <w:p>
+      <w:pPr>
+        <w:jc w:val="both"/>
+        <w:rPr>
+          <w:b/>
+        </w:rPr>
+      </w:pPr>
+      <w:r>
+        <w:tab/>
+      </w:r>
+      <w:proofErr w:type="spellStart"/>
+      <w:r>
+        <w:rPr>
+          <w:b/>
+        </w:rPr>
+        <w:t>Column</w:t>
+      </w:r>
+      <w:proofErr w:type="spellEnd"/>
+      <w:r>
+        <w:rPr>
+          <w:b/>
+        </w:rPr>
+        <w:t xml:space="preserve"> </w:t>
+      </w:r>
+      <w:proofErr w:type="spellStart"/>
+      <w:r>
+        <w:rPr>
+          <w:b/>
+        </w:rPr>
+        <w:t>Major</w:t>
+      </w:r>
+      <w:proofErr w:type="spellEnd"/>
+      <w:r>
+        <w:rPr>
+          <w:b/>
+        </w:rPr>
+        <w:t xml:space="preserve"> </w:t>
+      </w:r>
+      <w:proofErr w:type="spellStart"/>
+      <w:proofErr w:type="gramStart"/>
+      <w:r>
+        <w:rPr>
+          <w:b/>
+        </w:rPr>
+        <w:t>Mapping</w:t>
+      </w:r>
+      <w:proofErr w:type="spellEnd"/>
+      <w:r>
+        <w:rPr>
+          <w:b/>
+        </w:rPr>
+        <w:t>.-</w:t>
+      </w:r>
+      <w:proofErr w:type="gramEnd"/>
+      <w:r>
+        <w:rPr>
+          <w:b/>
+        </w:rPr>
+        <w:t xml:space="preserve"> </w:t>
+      </w:r>
+    </w:p>
+    <w:tbl>
+      <w:tblPr>
+        <w:tblStyle w:val="TableGrid"/>
+        <w:tblW w:w="0" w:type="auto"/>
+        <w:tblInd w:w="708" w:type="dxa"/>
+        <w:tblLook w:val="04A0" w:firstRow="1" w:lastRow="0" w:firstColumn="1" w:lastColumn="0" w:noHBand="0" w:noVBand="1"/>
+      </w:tblPr>
+      <w:tblGrid>
+        <w:gridCol w:w="650"/>
+        <w:gridCol w:w="650"/>
+        <w:gridCol w:w="648"/>
+        <w:gridCol w:w="648"/>
+        <w:gridCol w:w="648"/>
+        <w:gridCol w:w="648"/>
+        <w:gridCol w:w="649"/>
+        <w:gridCol w:w="649"/>
+        <w:gridCol w:w="649"/>
+        <w:gridCol w:w="649"/>
+        <w:gridCol w:w="649"/>
+        <w:gridCol w:w="649"/>
+      </w:tblGrid>
+      <w:tr>
+        <w:tc>
+          <w:tcPr>
+            <w:tcW w:w="650" w:type="dxa"/>
+            <w:tcBorders>
+              <w:right w:val="single" w:sz="4" w:space="0" w:color="A5A5A5" w:themeColor="accent3"/>
+            </w:tcBorders>
+          </w:tcPr>
+          <w:p>
+            <w:pPr>
+              <w:jc w:val="center"/>
+            </w:pPr>
+            <w:r>
+              <w:t>A00</w:t>
+            </w:r>
+          </w:p>
+        </w:tc>
+        <w:tc>
+          <w:tcPr>
+            <w:tcW w:w="650" w:type="dxa"/>
+            <w:tcBorders>
+              <w:left w:val="single" w:sz="4" w:space="0" w:color="A5A5A5" w:themeColor="accent3"/>
+              <w:right w:val="single" w:sz="4" w:space="0" w:color="A5A5A5" w:themeColor="accent3"/>
+            </w:tcBorders>
+          </w:tcPr>
+          <w:p>
+            <w:pPr>
+              <w:jc w:val="center"/>
+            </w:pPr>
+            <w:r>
+              <w:t>A10</w:t>
+            </w:r>
+          </w:p>
+        </w:tc>
+        <w:tc>
+          <w:tcPr>
+            <w:tcW w:w="648" w:type="dxa"/>
+            <w:tcBorders>
+              <w:left w:val="single" w:sz="4" w:space="0" w:color="A5A5A5" w:themeColor="accent3"/>
+              <w:right w:val="single" w:sz="12" w:space="0" w:color="auto"/>
+            </w:tcBorders>
+          </w:tcPr>
+          <w:p>
+            <w:pPr>
+              <w:jc w:val="center"/>
+            </w:pPr>
+            <w:r>
+              <w:t>A20</w:t>
+            </w:r>
+          </w:p>
+        </w:tc>
+        <w:tc>
+          <w:tcPr>
+            <w:tcW w:w="648" w:type="dxa"/>
+            <w:tcBorders>
+              <w:left w:val="single" w:sz="12" w:space="0" w:color="auto"/>
+              <w:right w:val="single" w:sz="4" w:space="0" w:color="A5A5A5" w:themeColor="accent3"/>
+            </w:tcBorders>
+          </w:tcPr>
+          <w:p>
+            <w:pPr>
+              <w:jc w:val="center"/>
+            </w:pPr>
+            <w:r>
+              <w:t>A01</w:t>
+            </w:r>
+          </w:p>
+        </w:tc>
+        <w:tc>
+          <w:tcPr>
+            <w:tcW w:w="648" w:type="dxa"/>
+            <w:tcBorders>
+              <w:left w:val="single" w:sz="4" w:space="0" w:color="A5A5A5" w:themeColor="accent3"/>
+              <w:right w:val="single" w:sz="4" w:space="0" w:color="A5A5A5" w:themeColor="accent3"/>
+            </w:tcBorders>
+          </w:tcPr>
+          <w:p>
+            <w:pPr>
+              <w:jc w:val="center"/>
+            </w:pPr>
+            <w:r>
+              <w:t>A11</w:t>
+            </w:r>
+          </w:p>
+        </w:tc>
+        <w:tc>
+          <w:tcPr>
+            <w:tcW w:w="648" w:type="dxa"/>
+            <w:tcBorders>
+              <w:left w:val="single" w:sz="4" w:space="0" w:color="A5A5A5" w:themeColor="accent3"/>
+              <w:right w:val="single" w:sz="12" w:space="0" w:color="auto"/>
+            </w:tcBorders>
+          </w:tcPr>
+          <w:p>
+            <w:pPr>
+              <w:jc w:val="center"/>
+            </w:pPr>
+            <w:r>
+              <w:t>A21</w:t>
+            </w:r>
+          </w:p>
+        </w:tc>
+        <w:tc>
+          <w:tcPr>
+            <w:tcW w:w="649" w:type="dxa"/>
+            <w:tcBorders>
+              <w:left w:val="single" w:sz="12" w:space="0" w:color="auto"/>
+              <w:right w:val="single" w:sz="4" w:space="0" w:color="A5A5A5" w:themeColor="accent3"/>
+            </w:tcBorders>
+          </w:tcPr>
+          <w:p>
+            <w:pPr>
+              <w:jc w:val="center"/>
+            </w:pPr>
+            <w:r>
+              <w:t>A02</w:t>
+            </w:r>
+          </w:p>
+        </w:tc>
+        <w:tc>
+          <w:tcPr>
+            <w:tcW w:w="649" w:type="dxa"/>
+            <w:tcBorders>
+              <w:left w:val="single" w:sz="4" w:space="0" w:color="A5A5A5" w:themeColor="accent3"/>
+              <w:right w:val="single" w:sz="4" w:space="0" w:color="A5A5A5" w:themeColor="accent3"/>
+            </w:tcBorders>
+          </w:tcPr>
+          <w:p>
+            <w:pPr>
+              <w:jc w:val="center"/>
+            </w:pPr>
+            <w:r>
+              <w:t>A12</w:t>
+            </w:r>
+          </w:p>
+        </w:tc>
+        <w:tc>
+          <w:tcPr>
+            <w:tcW w:w="649" w:type="dxa"/>
+            <w:tcBorders>
+              <w:left w:val="single" w:sz="4" w:space="0" w:color="A5A5A5" w:themeColor="accent3"/>
+              <w:right w:val="single" w:sz="12" w:space="0" w:color="auto"/>
+            </w:tcBorders>
+          </w:tcPr>
+          <w:p>
+            <w:pPr>
+              <w:jc w:val="center"/>
+            </w:pPr>
+            <w:r>
+              <w:t>A22</w:t>
+            </w:r>
+          </w:p>
+        </w:tc>
+        <w:tc>
+          <w:tcPr>
+            <w:tcW w:w="649" w:type="dxa"/>
+            <w:tcBorders>
+              <w:left w:val="single" w:sz="12" w:space="0" w:color="auto"/>
+              <w:right w:val="single" w:sz="4" w:space="0" w:color="A5A5A5" w:themeColor="accent3"/>
+            </w:tcBorders>
+          </w:tcPr>
+          <w:p>
+            <w:pPr>
+              <w:jc w:val="center"/>
+            </w:pPr>
+            <w:r>
+              <w:t xml:space="preserve">A03 </w:t>
+            </w:r>
+          </w:p>
+        </w:tc>
+        <w:tc>
+          <w:tcPr>
+            <w:tcW w:w="649" w:type="dxa"/>
+            <w:tcBorders>
+              <w:left w:val="single" w:sz="4" w:space="0" w:color="A5A5A5" w:themeColor="accent3"/>
+              <w:right w:val="single" w:sz="4" w:space="0" w:color="A5A5A5" w:themeColor="accent3"/>
+            </w:tcBorders>
+          </w:tcPr>
+          <w:p>
+            <w:pPr>
+              <w:jc w:val="center"/>
+            </w:pPr>
+            <w:r>
+              <w:t>A13</w:t>
+            </w:r>
+          </w:p>
+        </w:tc>
+        <w:tc>
+          <w:tcPr>
+            <w:tcW w:w="649" w:type="dxa"/>
+            <w:tcBorders>
+              <w:left w:val="single" w:sz="4" w:space="0" w:color="A5A5A5" w:themeColor="accent3"/>
+            </w:tcBorders>
+          </w:tcPr>
+          <w:p>
+            <w:pPr>
+              <w:jc w:val="center"/>
+            </w:pPr>
+            <w:r>
+              <w:t>A23</w:t>
+            </w:r>
+          </w:p>
+        </w:tc>
+      </w:tr>
+    </w:tbl>
+    <w:p>
+      <w:pPr>
+        <w:jc w:val="both"/>
+        <w:rPr>
+          <w:b/>
+        </w:rPr>
+      </w:pPr>
+    </w:p>
+    <w:p>
+      <w:pPr>
+        <w:jc w:val="both"/>
+      </w:pPr>
+      <w:r>
+        <w:tab/>
+        <w:t>Formula:</w:t>
+      </w:r>
+    </w:p>
+    <w:p>
+      <w:pPr>
+        <w:jc w:val="both"/>
+      </w:pPr>
+      <w:r>
+        <w:tab/>
+        <w:t xml:space="preserve">([i][j]) = Lo + </w:t>
+      </w:r>
+      <w:proofErr w:type="gramStart"/>
+      <w:r>
+        <w:t>(</w:t>
+      </w:r>
+      <w:r>
+        <w:t xml:space="preserve"> </w:t>
+      </w:r>
+      <w:r>
+        <w:t>j</w:t>
+      </w:r>
+      <w:proofErr w:type="gramEnd"/>
+      <w:r>
+        <w:t xml:space="preserve"> * m </w:t>
+      </w:r>
+      <w:r>
+        <w:t>+ i ) * w.</w:t>
+      </w:r>
+      <w:r>
+        <w:t xml:space="preserve"> Va de derecha a izquierda</w:t>
+      </w:r>
+    </w:p>
+    <w:p>
+      <w:pPr>
+        <w:jc w:val="both"/>
+      </w:pPr>
+    </w:p>
+    <w:p>
+      <w:pPr>
+        <w:jc w:val="both"/>
+      </w:pPr>
+      <w:r>
+        <w:rPr>
+          <w:b/>
+        </w:rPr>
+        <w:t xml:space="preserve">Formula para </w:t>
+      </w:r>
+      <w:proofErr w:type="spellStart"/>
+      <w:r>
+        <w:rPr>
+          <w:b/>
+        </w:rPr>
+        <w:t>arrays</w:t>
+      </w:r>
+      <w:proofErr w:type="spellEnd"/>
+      <w:r>
+        <w:rPr>
+          <w:b/>
+        </w:rPr>
+        <w:t xml:space="preserve"> de </w:t>
+      </w:r>
+      <w:proofErr w:type="spellStart"/>
+      <w:proofErr w:type="gramStart"/>
+      <w:r>
+        <w:rPr>
+          <w:b/>
+        </w:rPr>
+        <w:t>nDs</w:t>
+      </w:r>
+      <w:proofErr w:type="spellEnd"/>
+      <w:r>
+        <w:rPr>
+          <w:b/>
+        </w:rPr>
+        <w:t>.-</w:t>
+      </w:r>
+      <w:proofErr w:type="gramEnd"/>
+      <w:r>
+        <w:t xml:space="preserve"> </w:t>
+      </w:r>
+    </w:p>
+    <w:p>
+      <w:pPr>
+        <w:jc w:val="both"/>
+      </w:pPr>
+      <w:r>
+        <w:t>Ejemplo 4D:</w:t>
+      </w:r>
+    </w:p>
+    <w:p>
+      <w:pPr>
+        <w:jc w:val="both"/>
+      </w:pPr>
+      <w:r>
+        <w:tab/>
+        <w:t>Tipo A[d1][d2][d3][d4]</w:t>
+      </w:r>
+    </w:p>
+    <w:p>
+      <w:pPr>
+        <w:jc w:val="both"/>
+      </w:pPr>
+      <w:proofErr w:type="spellStart"/>
+      <w:r>
+        <w:t>Row-major</w:t>
+      </w:r>
+      <w:proofErr w:type="spellEnd"/>
+      <w:r>
+        <w:t>, de izquierda a</w:t>
+      </w:r>
+      <w:r>
+        <w:t xml:space="preserve"> derecha:</w:t>
+      </w:r>
+    </w:p>
+    <w:p>
+      <w:pPr>
+        <w:jc w:val="both"/>
+        <w:rPr>
+          <w:lang w:val="en-US"/>
+        </w:rPr>
+      </w:pPr>
+      <w:r>
+        <w:tab/>
+      </w:r>
+      <w:r>
+        <w:rPr>
+          <w:lang w:val="en-US"/>
+        </w:rPr>
+        <w:t>Add(A[</w:t>
+      </w:r>
+      <w:r>
+        <w:rPr>
+          <w:lang w:val="en-US"/>
+        </w:rPr>
+        <w:t>i</w:t>
+      </w:r>
+      <w:proofErr w:type="gramStart"/>
+      <w:r>
+        <w:rPr>
+          <w:lang w:val="en-US"/>
+        </w:rPr>
+        <w:t>1][</w:t>
+      </w:r>
+      <w:proofErr w:type="gramEnd"/>
+      <w:r>
+        <w:rPr>
+          <w:lang w:val="en-US"/>
+        </w:rPr>
+        <w:t>i</w:t>
+      </w:r>
+      <w:r>
+        <w:rPr>
+          <w:lang w:val="en-US"/>
+        </w:rPr>
+        <w:t>2][</w:t>
+      </w:r>
+      <w:r>
+        <w:rPr>
+          <w:lang w:val="en-US"/>
+        </w:rPr>
+        <w:t>i</w:t>
+      </w:r>
+      <w:r>
+        <w:rPr>
+          <w:lang w:val="en-US"/>
+        </w:rPr>
+        <w:t>3][</w:t>
+      </w:r>
+      <w:r>
+        <w:rPr>
+          <w:lang w:val="en-US"/>
+        </w:rPr>
+        <w:t>i</w:t>
+      </w:r>
+      <w:r>
+        <w:rPr>
+          <w:lang w:val="en-US"/>
+        </w:rPr>
+        <w:t>4]) = Lo + (i1 * d2 * d3 *d4 + i</w:t>
+      </w:r>
+      <w:r>
+        <w:rPr>
+          <w:lang w:val="en-US"/>
+        </w:rPr>
+        <w:t>2 * d3 *d4 + i3 * d4</w:t>
+      </w:r>
+      <w:r>
+        <w:rPr>
+          <w:lang w:val="en-US"/>
+        </w:rPr>
+        <w:t xml:space="preserve"> + i4</w:t>
+      </w:r>
+      <w:r>
+        <w:rPr>
+          <w:lang w:val="en-US"/>
+        </w:rPr>
+        <w:t>) * w.</w:t>
+      </w:r>
+    </w:p>
+    <w:p>
+      <w:pPr>
+        <w:jc w:val="both"/>
+      </w:pPr>
+      <w:r>
+        <w:rPr>
+          <w:lang w:val="en-US"/>
+        </w:rPr>
+        <w:tab/>
+      </w:r>
+      <w:r>
+        <w:t xml:space="preserve">*d = </w:t>
+      </w:r>
+      <w:proofErr w:type="spellStart"/>
+      <w:r>
+        <w:t>d</w:t>
+      </w:r>
+      <w:r>
+        <w:t>imension</w:t>
+      </w:r>
+      <w:proofErr w:type="spellEnd"/>
+      <w:r>
+        <w:t xml:space="preserve">, i= </w:t>
+      </w:r>
+      <w:r>
+        <w:t>índice.</w:t>
+      </w:r>
+    </w:p>
+    <w:p>
+      <w:pPr>
+        <w:jc w:val="both"/>
+      </w:pPr>
+      <w:proofErr w:type="spellStart"/>
+      <w:r>
+        <w:t>Column</w:t>
+      </w:r>
+      <w:proofErr w:type="spellEnd"/>
+      <w:r>
+        <w:t xml:space="preserve"> </w:t>
+      </w:r>
+      <w:proofErr w:type="spellStart"/>
+      <w:r>
+        <w:t>major</w:t>
+      </w:r>
+      <w:proofErr w:type="spellEnd"/>
+      <w:r>
+        <w:t>, de derecho a i</w:t>
+      </w:r>
+      <w:r>
+        <w:t>zquierda:</w:t>
+      </w:r>
+    </w:p>
+    <w:p>
+      <w:pPr>
+        <w:jc w:val="both"/>
+        <w:rPr>
+          <w:lang w:val="en-US"/>
+        </w:rPr>
+      </w:pPr>
+      <w:r>
+        <w:tab/>
+      </w:r>
+      <w:r>
+        <w:rPr>
+          <w:lang w:val="en-US"/>
+        </w:rPr>
+        <w:t>Add(A[</w:t>
+      </w:r>
+      <w:r>
+        <w:rPr>
+          <w:lang w:val="en-US"/>
+        </w:rPr>
+        <w:t>i</w:t>
+      </w:r>
+      <w:proofErr w:type="gramStart"/>
+      <w:r>
+        <w:rPr>
+          <w:lang w:val="en-US"/>
+        </w:rPr>
+        <w:t>1][</w:t>
+      </w:r>
+      <w:proofErr w:type="gramEnd"/>
+      <w:r>
+        <w:rPr>
+          <w:lang w:val="en-US"/>
+        </w:rPr>
+        <w:t>i</w:t>
+      </w:r>
+      <w:r>
+        <w:rPr>
+          <w:lang w:val="en-US"/>
+        </w:rPr>
+        <w:t>2][</w:t>
+      </w:r>
+      <w:r>
+        <w:rPr>
+          <w:lang w:val="en-US"/>
+        </w:rPr>
+        <w:t>i</w:t>
+      </w:r>
+      <w:r>
+        <w:rPr>
+          <w:lang w:val="en-US"/>
+        </w:rPr>
+        <w:t>3][</w:t>
+      </w:r>
+      <w:r>
+        <w:rPr>
+          <w:lang w:val="en-US"/>
+        </w:rPr>
+        <w:t>i</w:t>
+      </w:r>
+      <w:r>
+        <w:rPr>
+          <w:lang w:val="en-US"/>
+        </w:rPr>
+        <w:t>4])</w:t>
+      </w:r>
+      <w:r>
+        <w:rPr>
+          <w:lang w:val="en-US"/>
+        </w:rPr>
+        <w:t xml:space="preserve"> = Lo + (i4 * d1 * d2 * d3 + i3 * d1 * d2 – i2 * d1 – i1) * w.</w:t>
+      </w:r>
+    </w:p>
+    <w:p>
+      <w:pPr>
+        <w:jc w:val="both"/>
+      </w:pPr>
+      <w:r>
+        <w:lastRenderedPageBreak/>
+        <w:t>Complejidad O(n^2)</w:t>
+      </w:r>
+      <w:r>
+        <w:t xml:space="preserve"> si se h</w:t>
+      </w:r>
+      <w:r>
+        <w:t>ace todas las multiplicaciones. Con elementos comunes se puede reducir las multiplicaciones a O(n). (Esta es la ley de Horner)</w:t>
+      </w:r>
+    </w:p>
+    <w:p>
+      <w:pPr>
+        <w:jc w:val="both"/>
+      </w:pPr>
+    </w:p>
+    <w:p>
+      <w:pPr>
+        <w:jc w:val="both"/>
+      </w:pPr>
+      <w:r>
+        <w:t xml:space="preserve">ADT </w:t>
+      </w:r>
+      <w:proofErr w:type="spellStart"/>
+      <w:r>
+        <w:t>arrays</w:t>
+      </w:r>
+      <w:proofErr w:type="spellEnd"/>
+    </w:p>
+    <w:p>
+      <w:pPr>
+        <w:jc w:val="both"/>
+      </w:pPr>
+    </w:p>
+    <w:p>
+      <w:pPr>
+        <w:jc w:val="both"/>
+      </w:pPr>
+      <w:r>
+        <w:rPr>
+          <w:b/>
+        </w:rPr>
+        <w:t>Agregar</w:t>
+      </w:r>
+      <w:r>
+        <w:rPr>
+          <w:b/>
+        </w:rPr>
+        <w:t xml:space="preserve"> </w:t>
+      </w:r>
+      <w:r>
+        <w:t xml:space="preserve">tiene una complejidad de </w:t>
+      </w:r>
+      <w:proofErr w:type="gramStart"/>
+      <w:r>
+        <w:t>O(</w:t>
+      </w:r>
+      <w:proofErr w:type="gramEnd"/>
+      <w:r>
+        <w:t xml:space="preserve">1) (constante), porque tiene dos pasos (siguiendo modelo de estructura de Array{ A, </w:t>
+      </w:r>
+      <w:proofErr w:type="spellStart"/>
+      <w:r>
+        <w:t>size</w:t>
+      </w:r>
+      <w:proofErr w:type="spellEnd"/>
+      <w:r>
+        <w:t xml:space="preserve">, </w:t>
+      </w:r>
+      <w:proofErr w:type="spellStart"/>
+      <w:r>
+        <w:t>length</w:t>
+      </w:r>
+      <w:proofErr w:type="spellEnd"/>
+      <w:r>
+        <w:t>):</w:t>
+      </w:r>
+    </w:p>
+    <w:p>
+      <w:pPr>
+        <w:jc w:val="both"/>
+      </w:pPr>
+      <w:r>
+        <w:tab/>
+        <w:t>A[</w:t>
+      </w:r>
+      <w:proofErr w:type="spellStart"/>
+      <w:r>
+        <w:t>length</w:t>
+      </w:r>
+      <w:proofErr w:type="spellEnd"/>
+      <w:r>
+        <w:t>] = x;</w:t>
+      </w:r>
+      <w:r>
+        <w:tab/>
+      </w:r>
+      <w:r>
+        <w:tab/>
+      </w:r>
+      <w:r>
+        <w:tab/>
+      </w:r>
+      <w:r>
+        <w:tab/>
+        <w:t>1</w:t>
+      </w:r>
+    </w:p>
+    <w:p>
+      <w:pPr>
+        <w:jc w:val="both"/>
+      </w:pPr>
+      <w:r>
+        <w:tab/>
+      </w:r>
+      <w:proofErr w:type="spellStart"/>
+      <w:r>
+        <w:t>Length</w:t>
+      </w:r>
+      <w:proofErr w:type="spellEnd"/>
+      <w:r>
+        <w:t>++;</w:t>
+      </w:r>
+      <w:r>
+        <w:tab/>
+      </w:r>
+      <w:r>
+        <w:tab/>
+      </w:r>
+      <w:r>
+        <w:tab/>
+      </w:r>
+      <w:r>
+        <w:tab/>
+        <w:t>1</w:t>
+      </w:r>
+    </w:p>
+    <w:p>
+      <w:pPr>
+        <w:jc w:val="both"/>
+      </w:pPr>
+      <w:r>
+        <w:t xml:space="preserve">2 operaciones constantes. </w:t>
+      </w:r>
+    </w:p>
+    <w:p>
+      <w:pPr>
+        <w:jc w:val="both"/>
+      </w:pPr>
+      <w:r>
+        <w:rPr>
+          <w:b/>
+        </w:rPr>
+        <w:t xml:space="preserve">Insertar, </w:t>
+      </w:r>
+      <w:r>
+        <w:t xml:space="preserve">parte de la anterior operación. </w:t>
+      </w:r>
+      <w:proofErr w:type="spellStart"/>
+      <w:r>
+        <w:t>Despues</w:t>
+      </w:r>
+      <w:proofErr w:type="spellEnd"/>
+      <w:r>
+        <w:t xml:space="preserve"> de añadir un elemento se mueven los elementos hacia la derecha, desde el final hasta el índice objetivo.</w:t>
+      </w:r>
+    </w:p>
+    <w:p>
+      <w:pPr>
+        <w:jc w:val="both"/>
+        <w:rPr>
+          <w:lang w:val="en-US"/>
+        </w:rPr>
+      </w:pPr>
+      <w:proofErr w:type="spellStart"/>
+      <w:r>
+        <w:rPr>
+          <w:lang w:val="en-US"/>
+        </w:rPr>
+        <w:t>Ej</w:t>
+      </w:r>
+      <w:proofErr w:type="spellEnd"/>
+      <w:r>
+        <w:rPr>
+          <w:lang w:val="en-US"/>
+        </w:rPr>
+        <w:t xml:space="preserve">. </w:t>
+      </w:r>
+      <w:proofErr w:type="gramStart"/>
+      <w:r>
+        <w:rPr>
+          <w:lang w:val="en-US"/>
+        </w:rPr>
+        <w:t>Insert(</w:t>
+      </w:r>
+      <w:proofErr w:type="spellStart"/>
+      <w:proofErr w:type="gramEnd"/>
+      <w:r>
+        <w:rPr>
+          <w:lang w:val="en-US"/>
+        </w:rPr>
+        <w:t>í</w:t>
+      </w:r>
+      <w:r>
+        <w:rPr>
+          <w:lang w:val="en-US"/>
+        </w:rPr>
+        <w:t>ndex</w:t>
+      </w:r>
+      <w:proofErr w:type="spellEnd"/>
+      <w:r>
+        <w:rPr>
+          <w:lang w:val="en-US"/>
+        </w:rPr>
+        <w:t xml:space="preserve"> = 4, e</w:t>
+      </w:r>
+      <w:r>
+        <w:rPr>
+          <w:lang w:val="en-US"/>
+        </w:rPr>
+        <w:t>lement</w:t>
+      </w:r>
+      <w:r>
+        <w:rPr>
+          <w:lang w:val="en-US"/>
+        </w:rPr>
+        <w:t>=15)</w:t>
+      </w:r>
+    </w:p>
+    <w:p>
+      <w:pPr>
+        <w:jc w:val="both"/>
+        <w:rPr>
+          <w:lang w:val="en-US"/>
+        </w:rPr>
+      </w:pPr>
+      <w:r>
+        <w:rPr>
+          <w:lang w:val="en-US"/>
+        </w:rPr>
+        <w:t>For (</w:t>
+      </w:r>
+      <w:proofErr w:type="spellStart"/>
+      <w:r>
+        <w:rPr>
+          <w:lang w:val="en-US"/>
+        </w:rPr>
+        <w:t>i</w:t>
+      </w:r>
+      <w:proofErr w:type="spellEnd"/>
+      <w:r>
+        <w:rPr>
+          <w:lang w:val="en-US"/>
+        </w:rPr>
+        <w:t xml:space="preserve">=length; </w:t>
+      </w:r>
+      <w:proofErr w:type="spellStart"/>
+      <w:r>
+        <w:rPr>
+          <w:lang w:val="en-US"/>
+        </w:rPr>
+        <w:t>i</w:t>
+      </w:r>
+      <w:proofErr w:type="spellEnd"/>
+      <w:r>
+        <w:rPr>
+          <w:lang w:val="en-US"/>
+        </w:rPr>
+        <w:t xml:space="preserve"> &gt; </w:t>
+      </w:r>
+      <w:proofErr w:type="gramStart"/>
+      <w:r>
+        <w:rPr>
+          <w:lang w:val="en-US"/>
+        </w:rPr>
+        <w:t>index ;</w:t>
+      </w:r>
+      <w:proofErr w:type="gramEnd"/>
+      <w:r>
+        <w:rPr>
+          <w:lang w:val="en-US"/>
+        </w:rPr>
+        <w:t xml:space="preserve"> </w:t>
+      </w:r>
+      <w:proofErr w:type="spellStart"/>
+      <w:r>
+        <w:rPr>
+          <w:lang w:val="en-US"/>
+        </w:rPr>
+        <w:t>i</w:t>
+      </w:r>
+      <w:proofErr w:type="spellEnd"/>
+      <w:r>
+        <w:rPr>
+          <w:lang w:val="en-US"/>
+        </w:rPr>
+        <w:t>--) {</w:t>
+      </w:r>
+    </w:p>
+    <w:p>
+      <w:pPr>
+        <w:jc w:val="both"/>
+        <w:rPr>
+          <w:lang w:val="en-US"/>
+        </w:rPr>
+      </w:pPr>
+      <w:r>
+        <w:rPr>
+          <w:lang w:val="en-US"/>
+        </w:rPr>
+        <w:tab/>
+      </w:r>
+      <w:proofErr w:type="gramStart"/>
+      <w:r>
+        <w:rPr>
+          <w:lang w:val="en-US"/>
+        </w:rPr>
+        <w:t>A[</w:t>
+      </w:r>
+      <w:proofErr w:type="gramEnd"/>
+      <w:r>
+        <w:rPr>
+          <w:lang w:val="en-US"/>
+        </w:rPr>
+        <w:t xml:space="preserve"> I ] = A[ i-1 ];</w:t>
+      </w:r>
+      <w:r>
+        <w:rPr>
+          <w:lang w:val="en-US"/>
+        </w:rPr>
+        <w:tab/>
+      </w:r>
+      <w:r>
+        <w:rPr>
+          <w:lang w:val="en-US"/>
+        </w:rPr>
+        <w:tab/>
+      </w:r>
+      <w:r>
+        <w:rPr>
+          <w:lang w:val="en-US"/>
+        </w:rPr>
+        <w:tab/>
+      </w:r>
+      <w:r>
+        <w:rPr>
+          <w:lang w:val="en-US"/>
+        </w:rPr>
+        <w:tab/>
+        <w:t>0 – n (</w:t>
+      </w:r>
+      <w:proofErr w:type="spellStart"/>
+      <w:r>
+        <w:rPr>
+          <w:lang w:val="en-US"/>
+        </w:rPr>
+        <w:t>depende</w:t>
+      </w:r>
+      <w:proofErr w:type="spellEnd"/>
+      <w:r>
+        <w:rPr>
+          <w:lang w:val="en-US"/>
+        </w:rPr>
+        <w:t xml:space="preserve"> del </w:t>
+      </w:r>
+      <w:proofErr w:type="spellStart"/>
+      <w:r>
+        <w:rPr>
+          <w:lang w:val="en-US"/>
+        </w:rPr>
+        <w:t>indice</w:t>
+      </w:r>
+      <w:proofErr w:type="spellEnd"/>
+      <w:r>
+        <w:rPr>
+          <w:lang w:val="en-US"/>
+        </w:rPr>
+        <w:t>)</w:t>
+      </w:r>
+    </w:p>
+    <w:p>
+      <w:pPr>
+        <w:jc w:val="both"/>
+        <w:rPr>
+          <w:lang w:val="en-US"/>
+        </w:rPr>
+      </w:pPr>
+      <w:r>
+        <w:rPr>
+          <w:lang w:val="en-US"/>
+        </w:rPr>
+        <w:t>}</w:t>
+      </w:r>
+    </w:p>
+    <w:p>
+      <w:pPr>
+        <w:jc w:val="both"/>
+        <w:rPr>
+          <w:lang w:val="en-US"/>
+        </w:rPr>
+      </w:pPr>
+      <w:r>
+        <w:rPr>
+          <w:lang w:val="en-US"/>
+        </w:rPr>
+        <w:t xml:space="preserve">A [ </w:t>
+      </w:r>
+      <w:proofErr w:type="gramStart"/>
+      <w:r>
+        <w:rPr>
+          <w:lang w:val="en-US"/>
+        </w:rPr>
+        <w:t>index ]</w:t>
+      </w:r>
+      <w:proofErr w:type="gramEnd"/>
+      <w:r>
+        <w:rPr>
+          <w:lang w:val="en-US"/>
+        </w:rPr>
+        <w:t xml:space="preserve"> = element;</w:t>
+      </w:r>
+      <w:r>
+        <w:rPr>
+          <w:lang w:val="en-US"/>
+        </w:rPr>
+        <w:tab/>
+      </w:r>
+      <w:r>
+        <w:rPr>
+          <w:lang w:val="en-US"/>
+        </w:rPr>
+        <w:tab/>
+      </w:r>
+      <w:r>
+        <w:rPr>
+          <w:lang w:val="en-US"/>
+        </w:rPr>
+        <w:tab/>
+      </w:r>
+      <w:r>
+        <w:rPr>
+          <w:lang w:val="en-US"/>
+        </w:rPr>
+        <w:tab/>
+        <w:t>1</w:t>
+      </w:r>
+    </w:p>
+    <w:p>
+      <w:pPr>
+        <w:jc w:val="both"/>
+        <w:rPr>
+          <w:lang w:val="en-US"/>
+        </w:rPr>
+      </w:pPr>
+      <w:r>
+        <w:rPr>
+          <w:lang w:val="en-US"/>
+        </w:rPr>
+        <w:t>Length++;</w:t>
+      </w:r>
+      <w:r>
+        <w:rPr>
+          <w:lang w:val="en-US"/>
+        </w:rPr>
+        <w:tab/>
+      </w:r>
+      <w:r>
+        <w:rPr>
+          <w:lang w:val="en-US"/>
+        </w:rPr>
+        <w:tab/>
+      </w:r>
+      <w:r>
+        <w:rPr>
+          <w:lang w:val="en-US"/>
+        </w:rPr>
+        <w:tab/>
+      </w:r>
+      <w:r>
+        <w:rPr>
+          <w:lang w:val="en-US"/>
+        </w:rPr>
+        <w:tab/>
+      </w:r>
+      <w:r>
+        <w:rPr>
+          <w:lang w:val="en-US"/>
+        </w:rPr>
+        <w:tab/>
+        <w:t>1</w:t>
+      </w:r>
+    </w:p>
+    <w:p>
+      <w:pPr>
+        <w:jc w:val="both"/>
+        <w:rPr>
+          <w:lang w:val="en-US"/>
+        </w:rPr>
+      </w:pPr>
+    </w:p>
+    <w:p>
+      <w:pPr>
+        <w:jc w:val="both"/>
+      </w:pPr>
+      <w:r>
+        <w:t>La complejidad de tiempo es:</w:t>
+      </w:r>
+      <w:r>
+        <w:t xml:space="preserve"> min(1), </w:t>
+      </w:r>
+      <w:proofErr w:type="spellStart"/>
+      <w:r>
+        <w:t>max</w:t>
+      </w:r>
+      <w:proofErr w:type="spellEnd"/>
+      <w:r>
+        <w:t>(n) = O(n).</w:t>
       </w:r>
       <w:bookmarkStart w:id="0" w:name="_GoBack"/>
       <w:bookmarkEnd w:id="0"/>
@@ -2865,8 +4557,123 @@
       </w:pPr>
     </w:lvl>
   </w:abstractNum>
+  <w:abstractNum w:abstractNumId="1" w15:restartNumberingAfterBreak="0">
+    <w:nsid w:val="7BCB75F2"/>
+    <w:multiLevelType w:val="hybridMultilevel"/>
+    <w:tmpl w:val="46D853AA"/>
+    <w:lvl w:ilvl="0" w:tplc="4F4464D8">
+      <w:numFmt w:val="bullet"/>
+      <w:lvlText w:val="-"/>
+      <w:lvlJc w:val="left"/>
+      <w:pPr>
+        <w:ind w:left="1065" w:hanging="360"/>
+      </w:pPr>
+      <w:rPr>
+        <w:rFonts w:ascii="Calibri" w:eastAsiaTheme="minorHAnsi" w:hAnsi="Calibri" w:cs="Calibri" w:hint="default"/>
+      </w:rPr>
+    </w:lvl>
+    <w:lvl w:ilvl="1" w:tplc="0C0A0003">
+      <w:start w:val="1"/>
+      <w:numFmt w:val="bullet"/>
+      <w:lvlText w:val="o"/>
+      <w:lvlJc w:val="left"/>
+      <w:pPr>
+        <w:ind w:left="1785" w:hanging="360"/>
+      </w:pPr>
+      <w:rPr>
+        <w:rFonts w:ascii="Courier New" w:hAnsi="Courier New" w:cs="Courier New" w:hint="default"/>
+      </w:rPr>
+    </w:lvl>
+    <w:lvl w:ilvl="2" w:tplc="0C0A0005" w:tentative="1">
+      <w:start w:val="1"/>
+      <w:numFmt w:val="bullet"/>
+      <w:lvlText w:val=""/>
+      <w:lvlJc w:val="left"/>
+      <w:pPr>
+        <w:ind w:left="2505" w:hanging="360"/>
+      </w:pPr>
+      <w:rPr>
+        <w:rFonts w:ascii="Wingdings" w:hAnsi="Wingdings" w:hint="default"/>
+      </w:rPr>
+    </w:lvl>
+    <w:lvl w:ilvl="3" w:tplc="0C0A0001" w:tentative="1">
+      <w:start w:val="1"/>
+      <w:numFmt w:val="bullet"/>
+      <w:lvlText w:val=""/>
+      <w:lvlJc w:val="left"/>
+      <w:pPr>
+        <w:ind w:left="3225" w:hanging="360"/>
+      </w:pPr>
+      <w:rPr>
+        <w:rFonts w:ascii="Symbol" w:hAnsi="Symbol" w:hint="default"/>
+      </w:rPr>
+    </w:lvl>
+    <w:lvl w:ilvl="4" w:tplc="0C0A0003" w:tentative="1">
+      <w:start w:val="1"/>
+      <w:numFmt w:val="bullet"/>
+      <w:lvlText w:val="o"/>
+      <w:lvlJc w:val="left"/>
+      <w:pPr>
+        <w:ind w:left="3945" w:hanging="360"/>
+      </w:pPr>
+      <w:rPr>
+        <w:rFonts w:ascii="Courier New" w:hAnsi="Courier New" w:cs="Courier New" w:hint="default"/>
+      </w:rPr>
+    </w:lvl>
+    <w:lvl w:ilvl="5" w:tplc="0C0A0005" w:tentative="1">
+      <w:start w:val="1"/>
+      <w:numFmt w:val="bullet"/>
+      <w:lvlText w:val=""/>
+      <w:lvlJc w:val="left"/>
+      <w:pPr>
+        <w:ind w:left="4665" w:hanging="360"/>
+      </w:pPr>
+      <w:rPr>
+        <w:rFonts w:ascii="Wingdings" w:hAnsi="Wingdings" w:hint="default"/>
+      </w:rPr>
+    </w:lvl>
+    <w:lvl w:ilvl="6" w:tplc="0C0A0001" w:tentative="1">
+      <w:start w:val="1"/>
+      <w:numFmt w:val="bullet"/>
+      <w:lvlText w:val=""/>
+      <w:lvlJc w:val="left"/>
+      <w:pPr>
+        <w:ind w:left="5385" w:hanging="360"/>
+      </w:pPr>
+      <w:rPr>
+        <w:rFonts w:ascii="Symbol" w:hAnsi="Symbol" w:hint="default"/>
+      </w:rPr>
+    </w:lvl>
+    <w:lvl w:ilvl="7" w:tplc="0C0A0003" w:tentative="1">
+      <w:start w:val="1"/>
+      <w:numFmt w:val="bullet"/>
+      <w:lvlText w:val="o"/>
+      <w:lvlJc w:val="left"/>
+      <w:pPr>
+        <w:ind w:left="6105" w:hanging="360"/>
+      </w:pPr>
+      <w:rPr>
+        <w:rFonts w:ascii="Courier New" w:hAnsi="Courier New" w:cs="Courier New" w:hint="default"/>
+      </w:rPr>
+    </w:lvl>
+    <w:lvl w:ilvl="8" w:tplc="0C0A0005" w:tentative="1">
+      <w:start w:val="1"/>
+      <w:numFmt w:val="bullet"/>
+      <w:lvlText w:val=""/>
+      <w:lvlJc w:val="left"/>
+      <w:pPr>
+        <w:ind w:left="6825" w:hanging="360"/>
+      </w:pPr>
+      <w:rPr>
+        <w:rFonts w:ascii="Wingdings" w:hAnsi="Wingdings" w:hint="default"/>
+      </w:rPr>
+    </w:lvl>
+  </w:abstractNum>
   <w:num w:numId="1">
     <w:abstractNumId w:val="0"/>
+  </w:num>
+  <w:num w:numId="2">
+    <w:abstractNumId w:val="1"/>
   </w:num>
 </w:numbering>
 </file>
@@ -3307,6 +5114,35 @@
       <w:contextualSpacing/>
     </w:pPr>
   </w:style>
+  <w:style w:type="table" w:styleId="TableGrid">
+    <w:name w:val="Table Grid"/>
+    <w:basedOn w:val="TableNormal"/>
+    <w:uiPriority w:val="39"/>
+    <w:rsid w:val="008F3C3D"/>
+    <w:pPr>
+      <w:spacing w:after="0" w:line="240" w:lineRule="auto"/>
+    </w:pPr>
+    <w:tblPr>
+      <w:tblBorders>
+        <w:top w:val="single" w:sz="4" w:space="0" w:color="auto"/>
+        <w:left w:val="single" w:sz="4" w:space="0" w:color="auto"/>
+        <w:bottom w:val="single" w:sz="4" w:space="0" w:color="auto"/>
+        <w:right w:val="single" w:sz="4" w:space="0" w:color="auto"/>
+        <w:insideH w:val="single" w:sz="4" w:space="0" w:color="auto"/>
+        <w:insideV w:val="single" w:sz="4" w:space="0" w:color="auto"/>
+      </w:tblBorders>
+    </w:tblPr>
+  </w:style>
+  <w:style w:type="character" w:styleId="PlaceholderText">
+    <w:name w:val="Placeholder Text"/>
+    <w:basedOn w:val="DefaultParagraphFont"/>
+    <w:uiPriority w:val="99"/>
+    <w:semiHidden/>
+    <w:rsid w:val="005542AC"/>
+    <w:rPr>
+      <w:color w:val="808080"/>
+    </w:rPr>
+  </w:style>
 </w:styles>
 </file>
 

</xml_diff>

<commit_message>
delete element from array
</commit_message>
<xml_diff>
--- a/Apuntes Mastering Data Structures.docx
+++ b/Apuntes Mastering Data Structures.docx
@@ -4259,7 +4259,21 @@
         <w:rPr>
           <w:lang w:val="en-US"/>
         </w:rPr>
-        <w:t xml:space="preserve"> I ] = A[ i-1 ];</w:t>
+        <w:t xml:space="preserve"> </w:t>
+      </w:r>
+      <w:proofErr w:type="spellStart"/>
+      <w:r>
+        <w:rPr>
+          <w:lang w:val="en-US"/>
+        </w:rPr>
+        <w:t>i</w:t>
+      </w:r>
+      <w:proofErr w:type="spellEnd"/>
+      <w:r>
+        <w:rPr>
+          <w:lang w:val="en-US"/>
+        </w:rPr>
+        <w:t xml:space="preserve"> ] = A[ i-1 ];</w:t>
       </w:r>
       <w:r>
         <w:rPr>
@@ -4443,7 +4457,15 @@
         <w:t>La complejidad de tiempo es:</w:t>
       </w:r>
       <w:r>
-        <w:t xml:space="preserve"> min(1), </w:t>
+        <w:t xml:space="preserve"> </w:t>
+      </w:r>
+      <w:proofErr w:type="gramStart"/>
+      <w:r>
+        <w:t>min(</w:t>
+      </w:r>
+      <w:proofErr w:type="gramEnd"/>
+      <w:r>
+        <w:t xml:space="preserve">1), </w:t>
       </w:r>
       <w:proofErr w:type="spellStart"/>
       <w:r>
@@ -4452,6 +4474,317 @@
       <w:proofErr w:type="spellEnd"/>
       <w:r>
         <w:t>(n) = O(n).</w:t>
+      </w:r>
+    </w:p>
+    <w:p>
+      <w:pPr>
+        <w:jc w:val="both"/>
+      </w:pPr>
+    </w:p>
+    <w:p>
+      <w:pPr>
+        <w:jc w:val="both"/>
+      </w:pPr>
+      <w:r>
+        <w:rPr>
+          <w:b/>
+        </w:rPr>
+        <w:t xml:space="preserve">Eliminar, </w:t>
+      </w:r>
+      <w:r>
+        <w:t xml:space="preserve">una vez eliminado el elemento, no se debe dejar el espacio </w:t>
+      </w:r>
+      <w:proofErr w:type="spellStart"/>
+      <w:r>
+        <w:t>vacio</w:t>
+      </w:r>
+      <w:proofErr w:type="spellEnd"/>
+      <w:r>
+        <w:t xml:space="preserve">, </w:t>
+      </w:r>
+      <w:proofErr w:type="spellStart"/>
+      <w:r>
+        <w:t>asi</w:t>
+      </w:r>
+      <w:proofErr w:type="spellEnd"/>
+      <w:r>
+        <w:t xml:space="preserve"> que se debe mover todos los elementos posteriores hacia la izquierda. (el movimiento es hacia la izquierda hasta </w:t>
+      </w:r>
+      <w:proofErr w:type="spellStart"/>
+      <w:r>
+        <w:t>length</w:t>
+      </w:r>
+      <w:proofErr w:type="spellEnd"/>
+      <w:r>
+        <w:t xml:space="preserve"> -1)</w:t>
+      </w:r>
+      <w:r>
+        <w:t>:</w:t>
+      </w:r>
+    </w:p>
+    <w:p>
+      <w:pPr>
+        <w:jc w:val="both"/>
+      </w:pPr>
+      <w:r>
+        <w:t>X = A[</w:t>
+      </w:r>
+      <w:proofErr w:type="spellStart"/>
+      <w:r>
+        <w:t>index</w:t>
+      </w:r>
+      <w:proofErr w:type="spellEnd"/>
+      <w:r>
+        <w:t>];</w:t>
+      </w:r>
+      <w:r>
+        <w:tab/>
+      </w:r>
+      <w:r>
+        <w:tab/>
+      </w:r>
+      <w:r>
+        <w:tab/>
+      </w:r>
+      <w:r>
+        <w:tab/>
+      </w:r>
+      <w:r>
+        <w:tab/>
+        <w:t>1</w:t>
+      </w:r>
+    </w:p>
+    <w:p>
+      <w:pPr>
+        <w:jc w:val="both"/>
+        <w:rPr>
+          <w:lang w:val="en-US"/>
+        </w:rPr>
+      </w:pPr>
+      <w:r>
+        <w:rPr>
+          <w:lang w:val="en-US"/>
+        </w:rPr>
+        <w:t xml:space="preserve">For (int </w:t>
+      </w:r>
+      <w:proofErr w:type="spellStart"/>
+      <w:r>
+        <w:rPr>
+          <w:lang w:val="en-US"/>
+        </w:rPr>
+        <w:t>i</w:t>
+      </w:r>
+      <w:proofErr w:type="spellEnd"/>
+      <w:r>
+        <w:rPr>
+          <w:lang w:val="en-US"/>
+        </w:rPr>
+        <w:t xml:space="preserve"> = index; </w:t>
+      </w:r>
+      <w:proofErr w:type="spellStart"/>
+      <w:r>
+        <w:rPr>
+          <w:lang w:val="en-US"/>
+        </w:rPr>
+        <w:t>i</w:t>
+      </w:r>
+      <w:proofErr w:type="spellEnd"/>
+      <w:r>
+        <w:rPr>
+          <w:lang w:val="en-US"/>
+        </w:rPr>
+        <w:t xml:space="preserve"> &lt;</w:t>
+      </w:r>
+      <w:r>
+        <w:rPr>
+          <w:lang w:val="en-US"/>
+        </w:rPr>
+        <w:t xml:space="preserve"> length; </w:t>
+      </w:r>
+      <w:proofErr w:type="spellStart"/>
+      <w:r>
+        <w:rPr>
+          <w:lang w:val="en-US"/>
+        </w:rPr>
+        <w:t>i</w:t>
+      </w:r>
+      <w:proofErr w:type="spellEnd"/>
+      <w:r>
+        <w:rPr>
+          <w:lang w:val="en-US"/>
+        </w:rPr>
+        <w:t>++) {</w:t>
+      </w:r>
+    </w:p>
+    <w:p>
+      <w:pPr>
+        <w:jc w:val="both"/>
+        <w:rPr>
+          <w:lang w:val="en-US"/>
+        </w:rPr>
+      </w:pPr>
+      <w:r>
+        <w:rPr>
+          <w:lang w:val="en-US"/>
+        </w:rPr>
+        <w:tab/>
+      </w:r>
+      <w:proofErr w:type="gramStart"/>
+      <w:r>
+        <w:rPr>
+          <w:lang w:val="en-US"/>
+        </w:rPr>
+        <w:t>A[</w:t>
+      </w:r>
+      <w:proofErr w:type="gramEnd"/>
+      <w:r>
+        <w:rPr>
+          <w:lang w:val="en-US"/>
+        </w:rPr>
+        <w:t xml:space="preserve"> </w:t>
+      </w:r>
+      <w:proofErr w:type="spellStart"/>
+      <w:r>
+        <w:rPr>
+          <w:lang w:val="en-US"/>
+        </w:rPr>
+        <w:t>i</w:t>
+      </w:r>
+      <w:proofErr w:type="spellEnd"/>
+      <w:r>
+        <w:rPr>
+          <w:lang w:val="en-US"/>
+        </w:rPr>
+        <w:t xml:space="preserve"> ] = A [ </w:t>
+      </w:r>
+      <w:proofErr w:type="spellStart"/>
+      <w:r>
+        <w:rPr>
+          <w:lang w:val="en-US"/>
+        </w:rPr>
+        <w:t>i</w:t>
+      </w:r>
+      <w:proofErr w:type="spellEnd"/>
+      <w:r>
+        <w:rPr>
+          <w:lang w:val="en-US"/>
+        </w:rPr>
+        <w:t xml:space="preserve"> + 1];</w:t>
+      </w:r>
+      <w:r>
+        <w:rPr>
+          <w:lang w:val="en-US"/>
+        </w:rPr>
+        <w:tab/>
+      </w:r>
+      <w:r>
+        <w:rPr>
+          <w:lang w:val="en-US"/>
+        </w:rPr>
+        <w:tab/>
+      </w:r>
+      <w:r>
+        <w:rPr>
+          <w:lang w:val="en-US"/>
+        </w:rPr>
+        <w:tab/>
+      </w:r>
+      <w:r>
+        <w:rPr>
+          <w:lang w:val="en-US"/>
+        </w:rPr>
+        <w:tab/>
+        <w:t>0-n</w:t>
+      </w:r>
+      <w:r>
+        <w:rPr>
+          <w:lang w:val="en-US"/>
+        </w:rPr>
+        <w:tab/>
+      </w:r>
+      <w:r>
+        <w:rPr>
+          <w:lang w:val="en-US"/>
+        </w:rPr>
+        <w:tab/>
+      </w:r>
+      <w:r>
+        <w:rPr>
+          <w:lang w:val="en-US"/>
+        </w:rPr>
+        <w:tab/>
+      </w:r>
+    </w:p>
+    <w:p>
+      <w:pPr>
+        <w:jc w:val="both"/>
+        <w:rPr>
+          <w:lang w:val="en-US"/>
+        </w:rPr>
+      </w:pPr>
+    </w:p>
+    <w:p>
+      <w:pPr>
+        <w:jc w:val="both"/>
+        <w:rPr>
+          <w:lang w:val="en-US"/>
+        </w:rPr>
+      </w:pPr>
+      <w:r>
+        <w:rPr>
+          <w:lang w:val="en-US"/>
+        </w:rPr>
+        <w:t>Length--;</w:t>
+      </w:r>
+      <w:r>
+        <w:rPr>
+          <w:lang w:val="en-US"/>
+        </w:rPr>
+        <w:tab/>
+      </w:r>
+      <w:r>
+        <w:rPr>
+          <w:lang w:val="en-US"/>
+        </w:rPr>
+        <w:tab/>
+      </w:r>
+      <w:r>
+        <w:rPr>
+          <w:lang w:val="en-US"/>
+        </w:rPr>
+        <w:tab/>
+      </w:r>
+      <w:r>
+        <w:rPr>
+          <w:lang w:val="en-US"/>
+        </w:rPr>
+        <w:tab/>
+      </w:r>
+      <w:r>
+        <w:rPr>
+          <w:lang w:val="en-US"/>
+        </w:rPr>
+        <w:tab/>
+        <w:t>1</w:t>
+      </w:r>
+    </w:p>
+    <w:p>
+      <w:pPr>
+        <w:jc w:val="both"/>
+      </w:pPr>
+      <w:r>
+        <w:t xml:space="preserve">Complejidad de tiempo: min(2), </w:t>
+      </w:r>
+      <w:proofErr w:type="spellStart"/>
+      <w:r>
+        <w:t>max</w:t>
+      </w:r>
+      <w:proofErr w:type="spellEnd"/>
+      <w:r>
+        <w:t xml:space="preserve"> =</w:t>
+      </w:r>
+      <w:r>
+        <w:t xml:space="preserve"> n + 2 = O(n).</w:t>
       </w:r>
       <w:bookmarkStart w:id="0" w:name="_GoBack"/>
       <w:bookmarkEnd w:id="0"/>

</xml_diff>

<commit_message>
linear search and enhanced linear searches (with swap)
</commit_message>
<xml_diff>
--- a/Apuntes Mastering Data Structures.docx
+++ b/Apuntes Mastering Data Structures.docx
@@ -3648,11 +3648,19 @@
       <w:pPr>
         <w:jc w:val="both"/>
       </w:pPr>
-      <w:r>
-        <w:rPr>
-          <w:b/>
-        </w:rPr>
-        <w:t xml:space="preserve">Formula para </w:t>
+      <w:proofErr w:type="spellStart"/>
+      <w:r>
+        <w:rPr>
+          <w:b/>
+        </w:rPr>
+        <w:t>Formula</w:t>
+      </w:r>
+      <w:proofErr w:type="spellEnd"/>
+      <w:r>
+        <w:rPr>
+          <w:b/>
+        </w:rPr>
+        <w:t xml:space="preserve"> para </w:t>
       </w:r>
       <w:proofErr w:type="spellStart"/>
       <w:r>
@@ -4773,7 +4781,15 @@
         <w:jc w:val="both"/>
       </w:pPr>
       <w:r>
-        <w:t xml:space="preserve">Complejidad de tiempo: min(2), </w:t>
+        <w:t xml:space="preserve">Complejidad de tiempo: </w:t>
+      </w:r>
+      <w:proofErr w:type="gramStart"/>
+      <w:r>
+        <w:t>min(</w:t>
+      </w:r>
+      <w:proofErr w:type="gramEnd"/>
+      <w:r>
+        <w:t xml:space="preserve">2), </w:t>
       </w:r>
       <w:proofErr w:type="spellStart"/>
       <w:r>
@@ -4785,6 +4801,181 @@
       </w:r>
       <w:r>
         <w:t xml:space="preserve"> n + 2 = O(n).</w:t>
+      </w:r>
+    </w:p>
+    <w:p>
+      <w:pPr>
+        <w:jc w:val="both"/>
+      </w:pPr>
+    </w:p>
+    <w:p>
+      <w:pPr>
+        <w:jc w:val="both"/>
+      </w:pPr>
+      <w:proofErr w:type="spellStart"/>
+      <w:r>
+        <w:rPr>
+          <w:b/>
+        </w:rPr>
+        <w:t>Busqueda</w:t>
+      </w:r>
+      <w:proofErr w:type="spellEnd"/>
+      <w:r>
+        <w:rPr>
+          <w:b/>
+        </w:rPr>
+        <w:t xml:space="preserve"> lineal</w:t>
+      </w:r>
+      <w:r>
+        <w:t xml:space="preserve">. </w:t>
+      </w:r>
+      <w:r>
+        <w:t xml:space="preserve">Mediante un </w:t>
+      </w:r>
+      <w:proofErr w:type="spellStart"/>
+      <w:r>
+        <w:t>loop</w:t>
+      </w:r>
+      <w:proofErr w:type="spellEnd"/>
+      <w:r>
+        <w:t xml:space="preserve"> se compara elemento buscado índice a índice. Complejidad de tiempo </w:t>
+      </w:r>
+      <w:r>
+        <w:t xml:space="preserve">mínimo = O (1), máximo = </w:t>
+      </w:r>
+      <w:r>
+        <w:t>O(n);</w:t>
+      </w:r>
+      <w:r>
+        <w:t xml:space="preserve"> Si la búsqueda no tiene éxito O(n);</w:t>
+      </w:r>
+      <w:r>
+        <w:t xml:space="preserve"> AVG = (1+2+3+… +</w:t>
+      </w:r>
+      <w:proofErr w:type="gramStart"/>
+      <w:r>
+        <w:t>n)/</w:t>
+      </w:r>
+      <w:proofErr w:type="gramEnd"/>
+      <w:r>
+        <w:t>n = (n+1)/2 = O(n).</w:t>
+      </w:r>
+    </w:p>
+    <w:p>
+      <w:pPr>
+        <w:jc w:val="both"/>
+      </w:pPr>
+    </w:p>
+    <w:p>
+      <w:pPr>
+        <w:jc w:val="both"/>
+      </w:pPr>
+      <w:r>
+        <w:t>*Usualmente el peor caso se corresponde con el caso promedio</w:t>
+      </w:r>
+    </w:p>
+    <w:p>
+      <w:pPr>
+        <w:jc w:val="both"/>
+      </w:pPr>
+      <w:proofErr w:type="spellStart"/>
+      <w:r>
+        <w:t>Metodos</w:t>
+      </w:r>
+      <w:proofErr w:type="spellEnd"/>
+      <w:r>
+        <w:t xml:space="preserve"> para mejorar eficiencia de búsqueda lineal:</w:t>
+      </w:r>
+    </w:p>
+    <w:p>
+      <w:pPr>
+        <w:jc w:val="both"/>
+      </w:pPr>
+      <w:r>
+        <w:rPr>
+          <w:b/>
+        </w:rPr>
+        <w:t xml:space="preserve">Transposición. </w:t>
+      </w:r>
+      <w:r>
+        <w:t xml:space="preserve">Se puede mejorar </w:t>
+      </w:r>
+      <w:r>
+        <w:t>el tiempo de la búsqueda lineal</w:t>
+      </w:r>
+      <w:r>
+        <w:t xml:space="preserve"> moviendo el numero encontrado un lugar hacia la izquierda. De esta manera, los elementos mas buscados se </w:t>
+      </w:r>
+      <w:proofErr w:type="gramStart"/>
+      <w:r>
+        <w:t>encontraran</w:t>
+      </w:r>
+      <w:proofErr w:type="gramEnd"/>
+      <w:r>
+        <w:t xml:space="preserve"> al principio y tardaran menos la siguiente vez que se los busque.</w:t>
+      </w:r>
+      <w:r>
+        <w:t xml:space="preserve"> </w:t>
+      </w:r>
+    </w:p>
+    <w:p>
+      <w:pPr>
+        <w:jc w:val="both"/>
+      </w:pPr>
+    </w:p>
+    <w:p>
+      <w:pPr>
+        <w:jc w:val="both"/>
+      </w:pPr>
+      <w:r>
+        <w:rPr>
+          <w:b/>
+          <w:lang w:val="en-US"/>
+        </w:rPr>
+        <w:t xml:space="preserve">Mover al </w:t>
+      </w:r>
+      <w:proofErr w:type="spellStart"/>
+      <w:proofErr w:type="gramStart"/>
+      <w:r>
+        <w:rPr>
+          <w:b/>
+          <w:lang w:val="en-US"/>
+        </w:rPr>
+        <w:t>frente</w:t>
+      </w:r>
+      <w:proofErr w:type="spellEnd"/>
+      <w:r>
+        <w:rPr>
+          <w:b/>
+          <w:lang w:val="en-US"/>
+        </w:rPr>
+        <w:t xml:space="preserve"> .</w:t>
+      </w:r>
+      <w:proofErr w:type="gramEnd"/>
+      <w:r>
+        <w:rPr>
+          <w:b/>
+          <w:lang w:val="en-US"/>
+        </w:rPr>
+        <w:t xml:space="preserve">- </w:t>
+      </w:r>
+      <w:r>
+        <w:rPr>
+          <w:lang w:val="en-US"/>
+        </w:rPr>
+        <w:t>(move to h</w:t>
+      </w:r>
+      <w:r>
+        <w:rPr>
+          <w:lang w:val="en-US"/>
+        </w:rPr>
+        <w:t xml:space="preserve">ead). </w:t>
+      </w:r>
+      <w:r>
+        <w:t>El cambio se hace con e</w:t>
+      </w:r>
+      <w:r>
+        <w:t>l primer elemento, en lugar de con el anterior.</w:t>
       </w:r>
       <w:bookmarkStart w:id="0" w:name="_GoBack"/>
       <w:bookmarkEnd w:id="0"/>

</xml_diff>

<commit_message>
binary search with iteration and recursion
</commit_message>
<xml_diff>
--- a/Apuntes Mastering Data Structures.docx
+++ b/Apuntes Mastering Data Structures.docx
@@ -4976,6 +4976,33 @@
       </w:r>
       <w:r>
         <w:t>l primer elemento, en lugar de con el anterior.</w:t>
+      </w:r>
+    </w:p>
+    <w:p>
+      <w:pPr>
+        <w:jc w:val="both"/>
+      </w:pPr>
+    </w:p>
+    <w:p>
+      <w:pPr>
+        <w:jc w:val="both"/>
+      </w:pPr>
+      <w:proofErr w:type="spellStart"/>
+      <w:r>
+        <w:rPr>
+          <w:b/>
+        </w:rPr>
+        <w:t>Busqueda</w:t>
+      </w:r>
+      <w:proofErr w:type="spellEnd"/>
+      <w:r>
+        <w:rPr>
+          <w:b/>
+        </w:rPr>
+        <w:t xml:space="preserve"> binaria. </w:t>
+      </w:r>
+      <w:r>
+        <w:t>Solo sirve en listas ordenadas. Se va dividiendo la lista por la mitad y se verifica si el valor buscado es mayor o menor a esa mitad, modificando los limites de forma progresiva.</w:t>
       </w:r>
       <w:bookmarkStart w:id="0" w:name="_GoBack"/>
       <w:bookmarkEnd w:id="0"/>

</xml_diff>

<commit_message>
reverse shift and rotate
</commit_message>
<xml_diff>
--- a/Apuntes Mastering Data Structures.docx
+++ b/Apuntes Mastering Data Structures.docx
@@ -5112,6 +5112,154 @@
       <w:r>
         <w:tab/>
       </w:r>
+    </w:p>
+    <w:p>
+      <w:pPr>
+        <w:jc w:val="both"/>
+      </w:pPr>
+      <w:r>
+        <w:t xml:space="preserve">Promedio búsqueda fallida = E / (n + 1) =&gt; </w:t>
+      </w:r>
+      <w:proofErr w:type="spellStart"/>
+      <w:r>
+        <w:t>nlogn</w:t>
+      </w:r>
+      <w:proofErr w:type="spellEnd"/>
+      <w:r>
+        <w:t>/(n+1)</w:t>
+      </w:r>
+    </w:p>
+    <w:p>
+      <w:pPr>
+        <w:jc w:val="both"/>
+      </w:pPr>
+    </w:p>
+    <w:p>
+      <w:pPr>
+        <w:jc w:val="both"/>
+      </w:pPr>
+      <w:r>
+        <w:rPr>
+          <w:b/>
+        </w:rPr>
+        <w:t>Reverse</w:t>
+      </w:r>
+      <w:r>
+        <w:t xml:space="preserve"> </w:t>
+      </w:r>
+    </w:p>
+    <w:p>
+      <w:pPr>
+        <w:jc w:val="both"/>
+      </w:pPr>
+      <w:r>
+        <w:t>Primer</w:t>
+      </w:r>
+      <w:r>
+        <w:t xml:space="preserve"> </w:t>
+      </w:r>
+      <w:proofErr w:type="spellStart"/>
+      <w:proofErr w:type="gramStart"/>
+      <w:r>
+        <w:t>metodo</w:t>
+      </w:r>
+      <w:proofErr w:type="spellEnd"/>
+      <w:r>
+        <w:t>.-</w:t>
+      </w:r>
+      <w:proofErr w:type="gramEnd"/>
+      <w:r>
+        <w:t xml:space="preserve"> se genera un array nuevo y se copia elementos desde el ultimo índice al primero. Luego se copia los elementos del nuevo array al array original (no en reverso).</w:t>
+      </w:r>
+      <w:r>
+        <w:t xml:space="preserve"> O(n)</w:t>
+      </w:r>
+      <w:r>
+        <w:t xml:space="preserve"> (dos </w:t>
+      </w:r>
+      <w:proofErr w:type="spellStart"/>
+      <w:r>
+        <w:t>loops</w:t>
+      </w:r>
+      <w:proofErr w:type="spellEnd"/>
+      <w:r>
+        <w:t>).</w:t>
+      </w:r>
+    </w:p>
+    <w:p>
+      <w:pPr>
+        <w:jc w:val="both"/>
+      </w:pPr>
+    </w:p>
+    <w:p>
+      <w:pPr>
+        <w:jc w:val="both"/>
+      </w:pPr>
+      <w:r>
+        <w:t xml:space="preserve">Segundo método. Con un solo </w:t>
+      </w:r>
+      <w:proofErr w:type="spellStart"/>
+      <w:r>
+        <w:t>loop</w:t>
+      </w:r>
+      <w:proofErr w:type="spellEnd"/>
+      <w:r>
+        <w:t xml:space="preserve"> con dos valores que se mueven en dirección contraria. Se hace un swap de valores. El </w:t>
+      </w:r>
+      <w:proofErr w:type="spellStart"/>
+      <w:r>
+        <w:t>loop</w:t>
+      </w:r>
+      <w:proofErr w:type="spellEnd"/>
+      <w:r>
+        <w:t xml:space="preserve"> se da mientras el índice inicial sea menor al índice final. O(n)</w:t>
+      </w:r>
+    </w:p>
+    <w:p>
+      <w:pPr>
+        <w:jc w:val="both"/>
+      </w:pPr>
+    </w:p>
+    <w:p>
+      <w:pPr>
+        <w:jc w:val="both"/>
+      </w:pPr>
+      <w:r>
+        <w:rPr>
+          <w:b/>
+        </w:rPr>
+        <w:t xml:space="preserve">Shift. </w:t>
+      </w:r>
+      <w:r>
+        <w:t>Hace perder el elemento que se desplaza fuera del array</w:t>
+      </w:r>
+    </w:p>
+    <w:p>
+      <w:pPr>
+        <w:jc w:val="both"/>
+      </w:pPr>
+      <w:proofErr w:type="spellStart"/>
+      <w:proofErr w:type="gramStart"/>
+      <w:r>
+        <w:rPr>
+          <w:b/>
+        </w:rPr>
+        <w:t>Rotate</w:t>
+      </w:r>
+      <w:proofErr w:type="spellEnd"/>
+      <w:r>
+        <w:rPr>
+          <w:b/>
+        </w:rPr>
+        <w:t xml:space="preserve"> </w:t>
+      </w:r>
+      <w:r>
+        <w:t>.</w:t>
+      </w:r>
+      <w:proofErr w:type="gramEnd"/>
+      <w:r>
+        <w:t xml:space="preserve"> No hace perder el elemento que se desplaza fuera del array, ya que lo copia al final, en el índice que “se queda libre”.</w:t>
+      </w:r>
       <w:bookmarkStart w:id="0" w:name="_GoBack"/>
       <w:bookmarkEnd w:id="0"/>
     </w:p>
@@ -5120,15 +5268,7 @@
         <w:jc w:val="both"/>
       </w:pPr>
       <w:r>
-        <w:t xml:space="preserve">Promedio búsqueda fallida = E / (n + 1) =&gt; </w:t>
-      </w:r>
-      <w:proofErr w:type="spellStart"/>
-      <w:r>
-        <w:t>nlogn</w:t>
-      </w:r>
-      <w:proofErr w:type="spellEnd"/>
-      <w:r>
-        <w:t>/(n+1)</w:t>
+        <w:t xml:space="preserve"> </w:t>
       </w:r>
     </w:p>
     <w:sectPr>

</xml_diff>

<commit_message>
Array operations with menu
</commit_message>
<xml_diff>
--- a/Apuntes Mastering Data Structures.docx
+++ b/Apuntes Mastering Data Structures.docx
@@ -5359,10 +5359,283 @@
       </w:r>
       <w:proofErr w:type="spellEnd"/>
       <w:r>
-        <w:t>. (cuando se ven dos elementos que condicionan O, suele ser por un merge).</w:t>
+        <w:t xml:space="preserve">. (cuando se ven dos elementos que condicionan O, suele ser por un </w:t>
+      </w:r>
+      <w:proofErr w:type="spellStart"/>
+      <w:r>
+        <w:t>merge</w:t>
+      </w:r>
+      <w:proofErr w:type="spellEnd"/>
+      <w:r>
+        <w:t>).</w:t>
+      </w:r>
+    </w:p>
+    <w:p>
+      <w:pPr>
+        <w:jc w:val="both"/>
+      </w:pPr>
+    </w:p>
+    <w:p>
+      <w:pPr>
+        <w:jc w:val="both"/>
+      </w:pPr>
+      <w:r>
+        <w:rPr>
+          <w:b/>
+        </w:rPr>
+        <w:t>SET OPERATIONS</w:t>
+      </w:r>
+    </w:p>
+    <w:p>
+      <w:pPr>
+        <w:jc w:val="both"/>
+      </w:pPr>
+    </w:p>
+    <w:p>
+      <w:pPr>
+        <w:jc w:val="both"/>
+      </w:pPr>
+      <w:proofErr w:type="spellStart"/>
+      <w:proofErr w:type="gramStart"/>
+      <w:r>
+        <w:rPr>
+          <w:b/>
+        </w:rPr>
+        <w:t>Union</w:t>
+      </w:r>
+      <w:proofErr w:type="spellEnd"/>
+      <w:r>
+        <w:rPr>
+          <w:b/>
+        </w:rPr>
+        <w:t>.-</w:t>
+      </w:r>
+      <w:proofErr w:type="gramEnd"/>
+      <w:r>
+        <w:rPr>
+          <w:b/>
+        </w:rPr>
+        <w:t xml:space="preserve"> </w:t>
+      </w:r>
+      <w:r>
+        <w:t>(no copia elementos repetidos)</w:t>
+      </w:r>
+    </w:p>
+    <w:p>
+      <w:pPr>
+        <w:jc w:val="both"/>
+      </w:pPr>
+      <w:r>
+        <w:t xml:space="preserve">Para </w:t>
+      </w:r>
+      <w:proofErr w:type="spellStart"/>
+      <w:r>
+        <w:t>arrays</w:t>
+      </w:r>
+      <w:proofErr w:type="spellEnd"/>
+      <w:r>
+        <w:t xml:space="preserve"> no ordenados:</w:t>
+      </w:r>
+    </w:p>
+    <w:p>
+      <w:pPr>
+        <w:jc w:val="both"/>
+      </w:pPr>
+      <w:r>
+        <w:t xml:space="preserve">Tenemos 2 </w:t>
+      </w:r>
+      <w:proofErr w:type="spellStart"/>
+      <w:r>
+        <w:t>arrays</w:t>
+      </w:r>
+      <w:proofErr w:type="spellEnd"/>
+      <w:r>
+        <w:t xml:space="preserve"> y se quiere combinar sin importar el orden. El primero se copia a un array con el largo de ambos (O(n)). El segundo, sin embargo, no copia directamente, sino que compara con lo ya copiado para evitar duplicaciones: m + m*n, donde m es el </w:t>
+      </w:r>
+      <w:proofErr w:type="spellStart"/>
+      <w:r>
+        <w:t>numero</w:t>
+      </w:r>
+      <w:proofErr w:type="spellEnd"/>
+      <w:r>
+        <w:t xml:space="preserve"> de comparaciones. O(n^2)</w:t>
+      </w:r>
+    </w:p>
+    <w:p>
+      <w:pPr>
+        <w:jc w:val="both"/>
+      </w:pPr>
+      <w:r>
+        <w:t xml:space="preserve">Para </w:t>
+      </w:r>
+      <w:proofErr w:type="spellStart"/>
+      <w:r>
+        <w:t>arrays</w:t>
+      </w:r>
+      <w:proofErr w:type="spellEnd"/>
+      <w:r>
+        <w:t xml:space="preserve"> ordenados:</w:t>
+      </w:r>
+    </w:p>
+    <w:p>
+      <w:pPr>
+        <w:jc w:val="both"/>
+      </w:pPr>
+      <w:r>
+        <w:t xml:space="preserve">Se puede utilizar </w:t>
+      </w:r>
+      <w:proofErr w:type="spellStart"/>
+      <w:r>
+        <w:t>Merge</w:t>
+      </w:r>
+      <w:proofErr w:type="spellEnd"/>
+      <w:r>
+        <w:t xml:space="preserve">. Cuando son iguales se copia uno y se mueve ambos “punteros” </w:t>
+      </w:r>
+      <w:r>
+        <w:t>(O(n))</w:t>
+      </w:r>
+    </w:p>
+    <w:p>
+      <w:pPr>
+        <w:jc w:val="both"/>
+      </w:pPr>
+    </w:p>
+    <w:p>
+      <w:pPr>
+        <w:jc w:val="both"/>
+      </w:pPr>
+      <w:proofErr w:type="spellStart"/>
+      <w:r>
+        <w:rPr>
+          <w:b/>
+        </w:rPr>
+        <w:t>Intersection</w:t>
+      </w:r>
+      <w:proofErr w:type="spellEnd"/>
+      <w:r>
+        <w:t xml:space="preserve"> (se copia elementos comunes entre 2 </w:t>
+      </w:r>
+      <w:proofErr w:type="spellStart"/>
+      <w:r>
+        <w:t>arrays</w:t>
+      </w:r>
+      <w:proofErr w:type="spellEnd"/>
+      <w:r>
+        <w:t>)</w:t>
+      </w:r>
+    </w:p>
+    <w:p>
+      <w:pPr>
+        <w:jc w:val="both"/>
+      </w:pPr>
+      <w:proofErr w:type="spellStart"/>
+      <w:r>
+        <w:t>Arrays</w:t>
+      </w:r>
+      <w:proofErr w:type="spellEnd"/>
+      <w:r>
+        <w:t xml:space="preserve"> No ordenados:</w:t>
+      </w:r>
+    </w:p>
+    <w:p>
+      <w:pPr>
+        <w:jc w:val="both"/>
+      </w:pPr>
+      <w:r>
+        <w:t>Se compara cada elemento de un array con cada elemento del otro: (O(n^2))</w:t>
+      </w:r>
+    </w:p>
+    <w:p>
+      <w:pPr>
+        <w:jc w:val="both"/>
+      </w:pPr>
+      <w:proofErr w:type="spellStart"/>
+      <w:r>
+        <w:t>Arrays</w:t>
+      </w:r>
+      <w:proofErr w:type="spellEnd"/>
+      <w:r>
+        <w:t xml:space="preserve"> ordenados:</w:t>
+      </w:r>
+    </w:p>
+    <w:p>
+      <w:pPr>
+        <w:jc w:val="both"/>
+      </w:pPr>
+      <w:r>
+        <w:t xml:space="preserve">Mismo procedimiento de </w:t>
+      </w:r>
+      <w:proofErr w:type="spellStart"/>
+      <w:r>
+        <w:t>Merge</w:t>
+      </w:r>
+      <w:proofErr w:type="spellEnd"/>
+      <w:r>
+        <w:t>, pero solo se copia elementos iguales</w:t>
+      </w:r>
+      <w:r>
+        <w:t>.</w:t>
+      </w:r>
+      <w:r>
+        <w:t xml:space="preserve"> </w:t>
+      </w:r>
+      <w:r>
+        <w:t>Cuando son iguales se copia uno y se mueve ambos “punteros”</w:t>
+      </w:r>
+      <w:r>
+        <w:t>:</w:t>
+      </w:r>
+      <w:r>
+        <w:t xml:space="preserve"> O(n)</w:t>
+      </w:r>
+    </w:p>
+    <w:p>
+      <w:pPr>
+        <w:jc w:val="both"/>
+      </w:pPr>
+    </w:p>
+    <w:p>
+      <w:pPr>
+        <w:jc w:val="both"/>
+      </w:pPr>
+      <w:proofErr w:type="spellStart"/>
+      <w:r>
+        <w:rPr>
+          <w:b/>
+        </w:rPr>
+        <w:t>Diference</w:t>
+      </w:r>
+      <w:proofErr w:type="spellEnd"/>
+      <w:r>
+        <w:t xml:space="preserve"> (se copia solo elementos que no están repetidos)</w:t>
+      </w:r>
+      <w:r>
+        <w:t>. Importante entender que es como una resta… no se copiaran elementos restantes de segundo array… (aparentemente)</w:t>
       </w:r>
       <w:bookmarkStart w:id="0" w:name="_GoBack"/>
       <w:bookmarkEnd w:id="0"/>
+    </w:p>
+    <w:p>
+      <w:pPr>
+        <w:jc w:val="both"/>
+      </w:pPr>
+      <w:proofErr w:type="spellStart"/>
+      <w:r>
+        <w:t>Arrays</w:t>
+      </w:r>
+      <w:proofErr w:type="spellEnd"/>
+      <w:r>
+        <w:t xml:space="preserve"> no ordenados:</w:t>
+      </w:r>
+    </w:p>
+    <w:p>
+      <w:pPr>
+        <w:jc w:val="both"/>
+      </w:pPr>
+      <w:r>
+        <w:t>Con comparación anidada: O(n^2)</w:t>
+      </w:r>
     </w:p>
     <w:sectPr>
       <w:pgSz w:w="11906" w:h="16838"/>

</xml_diff>

<commit_message>
find missing element in ordered and unordered array
</commit_message>
<xml_diff>
--- a/Apuntes Mastering Data Structures.docx
+++ b/Apuntes Mastering Data Structures.docx
@@ -5613,29 +5613,261 @@
       <w:r>
         <w:t>. Importante entender que es como una resta… no se copiaran elementos restantes de segundo array… (aparentemente)</w:t>
       </w:r>
+    </w:p>
+    <w:p>
+      <w:pPr>
+        <w:jc w:val="both"/>
+      </w:pPr>
+      <w:proofErr w:type="spellStart"/>
+      <w:r>
+        <w:t>Arrays</w:t>
+      </w:r>
+      <w:proofErr w:type="spellEnd"/>
+      <w:r>
+        <w:t xml:space="preserve"> no ordenados:</w:t>
+      </w:r>
+    </w:p>
+    <w:p>
+      <w:pPr>
+        <w:jc w:val="both"/>
+      </w:pPr>
+      <w:r>
+        <w:t>Con comparación anidada: O(n^2)</w:t>
+      </w:r>
+    </w:p>
+    <w:p>
+      <w:pPr>
+        <w:jc w:val="both"/>
+      </w:pPr>
+      <w:r>
+        <w:t>Array ordenado:</w:t>
+      </w:r>
+    </w:p>
+    <w:p>
+      <w:pPr>
+        <w:jc w:val="both"/>
+      </w:pPr>
+      <w:r>
+        <w:t xml:space="preserve">Como </w:t>
+      </w:r>
+      <w:proofErr w:type="spellStart"/>
+      <w:r>
+        <w:t>Merge</w:t>
+      </w:r>
+      <w:proofErr w:type="spellEnd"/>
+      <w:r>
+        <w:t>. Si elementos son iguales, no se copian. O(n)</w:t>
+      </w:r>
+    </w:p>
+    <w:p>
+      <w:pPr>
+        <w:jc w:val="both"/>
+      </w:pPr>
+    </w:p>
+    <w:p>
+      <w:pPr>
+        <w:jc w:val="both"/>
+        <w:rPr>
+          <w:lang w:val="en-US"/>
+        </w:rPr>
+      </w:pPr>
+      <w:r>
+        <w:rPr>
+          <w:b/>
+          <w:lang w:val="en-US"/>
+        </w:rPr>
+        <w:t xml:space="preserve">Set membership: </w:t>
+      </w:r>
+      <w:proofErr w:type="spellStart"/>
+      <w:r>
+        <w:rPr>
+          <w:lang w:val="en-US"/>
+        </w:rPr>
+        <w:t>Igual</w:t>
+      </w:r>
+      <w:proofErr w:type="spellEnd"/>
+      <w:r>
+        <w:rPr>
+          <w:lang w:val="en-US"/>
+        </w:rPr>
+        <w:t xml:space="preserve"> a </w:t>
+      </w:r>
+      <w:proofErr w:type="spellStart"/>
+      <w:r>
+        <w:rPr>
+          <w:lang w:val="en-US"/>
+        </w:rPr>
+        <w:t>buscar</w:t>
+      </w:r>
+      <w:proofErr w:type="spellEnd"/>
+      <w:r>
+        <w:rPr>
+          <w:lang w:val="en-US"/>
+        </w:rPr>
+        <w:t>.</w:t>
+      </w:r>
+    </w:p>
+    <w:p>
+      <w:pPr>
+        <w:jc w:val="both"/>
+        <w:rPr>
+          <w:lang w:val="en-US"/>
+        </w:rPr>
+      </w:pPr>
+    </w:p>
+    <w:p>
+      <w:pPr>
+        <w:jc w:val="both"/>
+        <w:rPr>
+          <w:b/>
+          <w:lang w:val="en-US"/>
+        </w:rPr>
+      </w:pPr>
+      <w:r>
+        <w:rPr>
+          <w:b/>
+          <w:lang w:val="en-US"/>
+        </w:rPr>
+        <w:t>FIND MISSING ELEMENTS</w:t>
+      </w:r>
+    </w:p>
+    <w:p>
+      <w:pPr>
+        <w:jc w:val="both"/>
+      </w:pPr>
+      <w:r>
+        <w:t xml:space="preserve">Array </w:t>
+      </w:r>
+      <w:proofErr w:type="gramStart"/>
+      <w:r>
+        <w:t>ordenado</w:t>
+      </w:r>
+      <w:r>
+        <w:t>.-</w:t>
+      </w:r>
+      <w:proofErr w:type="gramEnd"/>
+      <w:r>
+        <w:t xml:space="preserve"> se suma los e</w:t>
+      </w:r>
+      <w:r>
+        <w:t xml:space="preserve">lementos desde el primero al </w:t>
+      </w:r>
+      <w:proofErr w:type="spellStart"/>
+      <w:r>
+        <w:t>ultimo</w:t>
+      </w:r>
+      <w:proofErr w:type="spellEnd"/>
+      <w:r>
+        <w:t xml:space="preserve"> =</w:t>
+      </w:r>
+    </w:p>
+    <w:p>
+      <w:pPr>
+        <w:jc w:val="both"/>
+      </w:pPr>
+      <w:r>
+        <w:t>Ej. Array con 11</w:t>
+      </w:r>
+      <w:r>
+        <w:t xml:space="preserve"> elementos y cuyo </w:t>
+      </w:r>
+      <w:proofErr w:type="spellStart"/>
+      <w:r>
+        <w:t>ultimo</w:t>
+      </w:r>
+      <w:proofErr w:type="spellEnd"/>
+      <w:r>
+        <w:t xml:space="preserve"> elemento es 12:</w:t>
+      </w:r>
+    </w:p>
+    <w:p>
+      <w:pPr>
+        <w:jc w:val="both"/>
+      </w:pPr>
+      <w:r>
+        <w:lastRenderedPageBreak/>
+        <w:t>N(n+</w:t>
+      </w:r>
+      <w:proofErr w:type="gramStart"/>
+      <w:r>
+        <w:t>1)/</w:t>
+      </w:r>
+      <w:proofErr w:type="gramEnd"/>
+      <w:r>
+        <w:t xml:space="preserve">2 </w:t>
+      </w:r>
+      <w:r>
+        <w:t xml:space="preserve"> = 78. El numero </w:t>
+      </w:r>
+      <w:proofErr w:type="spellStart"/>
+      <w:r>
+        <w:t>teorico</w:t>
+      </w:r>
+      <w:proofErr w:type="spellEnd"/>
+      <w:r>
+        <w:t xml:space="preserve"> de suma. Se lo compara con la suma real del array y esa diferencia es el numero que falta.</w:t>
+      </w:r>
+      <w:r>
+        <w:t xml:space="preserve"> Se puede realizar </w:t>
+      </w:r>
+      <w:proofErr w:type="spellStart"/>
+      <w:r>
+        <w:t>multiples</w:t>
+      </w:r>
+      <w:proofErr w:type="spellEnd"/>
+      <w:r>
+        <w:t xml:space="preserve"> </w:t>
+      </w:r>
+      <w:r>
+        <w:t xml:space="preserve">devoluciones de elementos faltantes y aun </w:t>
+      </w:r>
+      <w:proofErr w:type="spellStart"/>
+      <w:r>
+        <w:t>asi</w:t>
+      </w:r>
+      <w:proofErr w:type="spellEnd"/>
+      <w:r>
+        <w:t xml:space="preserve"> es O(n).</w:t>
+      </w:r>
+    </w:p>
+    <w:p>
+      <w:pPr>
+        <w:jc w:val="both"/>
+      </w:pPr>
+    </w:p>
+    <w:p>
+      <w:pPr>
+        <w:jc w:val="both"/>
+      </w:pPr>
+      <w:r>
+        <w:t>*</w:t>
+      </w:r>
+      <w:proofErr w:type="spellStart"/>
+      <w:r>
+        <w:t>Hashtable</w:t>
+      </w:r>
+      <w:proofErr w:type="spellEnd"/>
+      <w:r>
+        <w:t xml:space="preserve"> = almacena los valores si están presentes o no con 0 o 1. El tiempo para almacenarlo es constante. Otro nombre = </w:t>
+      </w:r>
+      <w:proofErr w:type="spellStart"/>
+      <w:r>
+        <w:t>bitset</w:t>
+      </w:r>
+      <w:proofErr w:type="spellEnd"/>
+      <w:r>
+        <w:t xml:space="preserve">. Siempre que se deba buscar se debe, en lo posible implementar </w:t>
+      </w:r>
+      <w:proofErr w:type="spellStart"/>
+      <w:r>
+        <w:t>hashing</w:t>
+      </w:r>
+      <w:proofErr w:type="spellEnd"/>
+      <w:r>
+        <w:t>. El defecto es que utiliza bastante espacio.</w:t>
+      </w:r>
       <w:bookmarkStart w:id="0" w:name="_GoBack"/>
       <w:bookmarkEnd w:id="0"/>
-    </w:p>
-    <w:p>
-      <w:pPr>
-        <w:jc w:val="both"/>
-      </w:pPr>
-      <w:proofErr w:type="spellStart"/>
-      <w:r>
-        <w:t>Arrays</w:t>
-      </w:r>
-      <w:proofErr w:type="spellEnd"/>
-      <w:r>
-        <w:t xml:space="preserve"> no ordenados:</w:t>
-      </w:r>
-    </w:p>
-    <w:p>
-      <w:pPr>
-        <w:jc w:val="both"/>
-      </w:pPr>
-      <w:r>
-        <w:t>Con comparación anidada: O(n^2)</w:t>
-      </w:r>
     </w:p>
     <w:sectPr>
       <w:pgSz w:w="11906" w:h="16838"/>

</xml_diff>